<commit_message>
updating documents--adding tool runner to acceptance testing + inactive node check tool
</commit_message>
<xml_diff>
--- a/docs/00_Handprinter_CACIE_Tools_ctp.docx
+++ b/docs/00_Handprinter_CACIE_Tools_ctp.docx
@@ -1086,27 +1086,8 @@
         <w:rPr>
           <w:rFonts w:ascii="Arial" w:hAnsi="Arial"/>
         </w:rPr>
-        <w:t>An independent code walkthrough</w:t>
-      </w:r>
-      <w:bookmarkStart w:id="2" w:name="_GoBack"/>
-      <w:bookmarkEnd w:id="2"/>
-      <w:r>
-        <w:rPr>
-          <w:rFonts w:ascii="Arial" w:hAnsi="Arial"/>
-        </w:rPr>
-        <w:t xml:space="preserve"> was performed by </w:t>
-      </w:r>
-      <w:r>
-        <w:rPr>
-          <w:rFonts w:ascii="Arial" w:hAnsi="Arial"/>
-        </w:rPr>
-        <w:t>Neil Powers</w:t>
-      </w:r>
-      <w:r>
-        <w:rPr>
-          <w:rFonts w:ascii="Arial" w:hAnsi="Arial"/>
-        </w:rPr>
-        <w:t xml:space="preserve"> on 11/22/2019. A summary and resolution of the comments is presented in Appendix A, table A-1.</w:t>
+        <w:lastRenderedPageBreak/>
+        <w:t>An independent code walkthrough was performed by Neil Powers on 11/22/2019. A summary and resolution of the comments is presented in Appendix A, table A-1.</w:t>
       </w:r>
     </w:p>
     <w:p>
@@ -1136,7 +1117,6 @@
           <w:rFonts w:ascii="Arial" w:hAnsi="Arial"/>
           <w:b/>
         </w:rPr>
-        <w:lastRenderedPageBreak/>
         <w:t>Requirements Traceability Matrix</w:t>
       </w:r>
     </w:p>
@@ -1196,7 +1176,7 @@
       </w:tblPr>
       <w:tblGrid>
         <w:gridCol w:w="1890"/>
-        <w:gridCol w:w="1452"/>
+        <w:gridCol w:w="1501"/>
         <w:gridCol w:w="5940"/>
       </w:tblGrid>
       <w:tr>
@@ -1432,9 +1412,48 @@
             <w:r>
               <w:rPr>
                 <w:rFonts w:ascii="Arial" w:hAnsi="Arial"/>
+              </w:rPr>
+              <w:t>CACIE-</w:t>
+            </w:r>
+            <w:r>
+              <w:rPr>
+                <w:rFonts w:ascii="Arial" w:hAnsi="Arial"/>
+              </w:rPr>
+              <w:t>handprint</w:t>
+            </w:r>
+            <w:r>
+              <w:rPr>
+                <w:rFonts w:ascii="Arial" w:hAnsi="Arial"/>
+              </w:rPr>
+              <w:t>.py</w:t>
+            </w:r>
+            <w:r>
+              <w:rPr>
+                <w:rFonts w:ascii="Arial" w:hAnsi="Arial"/>
                 <w:bCs/>
               </w:rPr>
-              <w:t>IT-1</w:t>
+              <w:t>-</w:t>
+            </w:r>
+            <w:r>
+              <w:rPr>
+                <w:rFonts w:ascii="Arial" w:hAnsi="Arial"/>
+                <w:bCs/>
+              </w:rPr>
+              <w:t>IT</w:t>
+            </w:r>
+            <w:r>
+              <w:rPr>
+                <w:rFonts w:ascii="Arial" w:hAnsi="Arial"/>
+                <w:bCs/>
+              </w:rPr>
+              <w:t xml:space="preserve"> </w:t>
+            </w:r>
+            <w:r>
+              <w:rPr>
+                <w:rFonts w:ascii="Arial" w:hAnsi="Arial"/>
+                <w:bCs/>
+              </w:rPr>
+              <w:t>-1</w:t>
             </w:r>
           </w:p>
         </w:tc>
@@ -1522,7 +1541,20 @@
               <w:rPr>
                 <w:rFonts w:ascii="Arial" w:hAnsi="Arial"/>
               </w:rPr>
-              <w:t>ATC-1</w:t>
+              <w:t>CACIE-handprint.py</w:t>
+            </w:r>
+            <w:r>
+              <w:rPr>
+                <w:rFonts w:ascii="Arial" w:hAnsi="Arial"/>
+                <w:bCs/>
+              </w:rPr>
+              <w:t>-</w:t>
+            </w:r>
+            <w:r>
+              <w:rPr>
+                <w:rFonts w:ascii="Arial" w:hAnsi="Arial"/>
+              </w:rPr>
+              <w:t>TC-1</w:t>
             </w:r>
           </w:p>
         </w:tc>
@@ -1602,7 +1634,20 @@
               <w:rPr>
                 <w:rFonts w:ascii="Arial" w:hAnsi="Arial"/>
               </w:rPr>
-              <w:t>ATC-2</w:t>
+              <w:t>CACIE-handprint.py</w:t>
+            </w:r>
+            <w:r>
+              <w:rPr>
+                <w:rFonts w:ascii="Arial" w:hAnsi="Arial"/>
+                <w:bCs/>
+              </w:rPr>
+              <w:t>-</w:t>
+            </w:r>
+            <w:r>
+              <w:rPr>
+                <w:rFonts w:ascii="Arial" w:hAnsi="Arial"/>
+              </w:rPr>
+              <w:t>TC-2</w:t>
             </w:r>
           </w:p>
         </w:tc>
@@ -1782,9 +1827,18 @@
         <w:tblLook w:val="04A0" w:firstRow="1" w:lastRow="0" w:firstColumn="1" w:lastColumn="0" w:noHBand="0" w:noVBand="1"/>
       </w:tblPr>
       <w:tblGrid>
-        <w:gridCol w:w="1080"/>
-        <w:gridCol w:w="6030"/>
+        <w:gridCol w:w="1501"/>
+        <w:gridCol w:w="5969"/>
+        <w:gridCol w:w="61"/>
         <w:gridCol w:w="1520"/>
+        <w:tblGridChange w:id="2">
+          <w:tblGrid>
+            <w:gridCol w:w="1501"/>
+            <w:gridCol w:w="5969"/>
+            <w:gridCol w:w="61"/>
+            <w:gridCol w:w="1520"/>
+          </w:tblGrid>
+        </w:tblGridChange>
       </w:tblGrid>
       <w:tr>
         <w:trPr>
@@ -1794,8 +1848,8 @@
         </w:trPr>
         <w:tc>
           <w:tcPr>
-            <w:tcW w:w="8630" w:type="dxa"/>
-            <w:gridSpan w:val="3"/>
+            <w:tcW w:w="9051" w:type="dxa"/>
+            <w:gridSpan w:val="4"/>
             <w:tcBorders>
               <w:top w:val="nil"/>
               <w:left w:val="nil"/>
@@ -1877,7 +1931,7 @@
         </w:trPr>
         <w:tc>
           <w:tcPr>
-            <w:tcW w:w="1080" w:type="dxa"/>
+            <w:tcW w:w="1501" w:type="dxa"/>
             <w:tcBorders>
               <w:top w:val="single" w:sz="4" w:space="0" w:color="auto"/>
             </w:tcBorders>
@@ -1907,6 +1961,7 @@
         <w:tc>
           <w:tcPr>
             <w:tcW w:w="6030" w:type="dxa"/>
+            <w:gridSpan w:val="2"/>
             <w:tcBorders>
               <w:top w:val="single" w:sz="4" w:space="0" w:color="auto"/>
             </w:tcBorders>
@@ -2000,12 +2055,12 @@
       </w:tr>
       <w:tr>
         <w:trPr>
-          <w:trHeight w:val="1160"/>
+          <w:trHeight w:val="800"/>
         </w:trPr>
         <w:tc>
           <w:tcPr>
-            <w:tcW w:w="8630" w:type="dxa"/>
-            <w:gridSpan w:val="3"/>
+            <w:tcW w:w="9051" w:type="dxa"/>
+            <w:gridSpan w:val="4"/>
             <w:vAlign w:val="center"/>
           </w:tcPr>
           <w:p>
@@ -2013,18 +2068,6 @@
               <w:pStyle w:val="H1bodytext"/>
               <w:spacing w:after="0"/>
               <w:ind w:left="0"/>
-              <w:jc w:val="center"/>
-              <w:rPr>
-                <w:rFonts w:ascii="Arial" w:hAnsi="Arial"/>
-              </w:rPr>
-            </w:pPr>
-          </w:p>
-          <w:p>
-            <w:pPr>
-              <w:pStyle w:val="H1bodytext"/>
-              <w:spacing w:after="0"/>
-              <w:ind w:left="0"/>
-              <w:jc w:val="center"/>
               <w:rPr>
                 <w:rFonts w:ascii="Arial" w:hAnsi="Arial"/>
                 <w:i/>
@@ -2068,7 +2111,223 @@
         </w:trPr>
         <w:tc>
           <w:tcPr>
-            <w:tcW w:w="1080" w:type="dxa"/>
+            <w:tcW w:w="9051" w:type="dxa"/>
+            <w:gridSpan w:val="4"/>
+            <w:vAlign w:val="center"/>
+          </w:tcPr>
+          <w:p>
+            <w:pPr>
+              <w:pStyle w:val="H1bodytext"/>
+              <w:spacing w:after="0"/>
+              <w:ind w:left="0"/>
+              <w:rPr>
+                <w:rFonts w:ascii="Arial" w:hAnsi="Arial"/>
+              </w:rPr>
+            </w:pPr>
+            <w:r>
+              <w:rPr>
+                <w:rFonts w:ascii="Arial" w:hAnsi="Arial"/>
+                <w:i/>
+                <w:iCs/>
+              </w:rPr>
+              <w:t xml:space="preserve">Navigate to [Testing </w:t>
+            </w:r>
+            <w:proofErr w:type="gramStart"/>
+            <w:r>
+              <w:rPr>
+                <w:rFonts w:ascii="Arial" w:hAnsi="Arial"/>
+                <w:i/>
+                <w:iCs/>
+              </w:rPr>
+              <w:t>Directory]\</w:t>
+            </w:r>
+            <w:proofErr w:type="gramEnd"/>
+            <w:r>
+              <w:rPr>
+                <w:rFonts w:ascii="Arial" w:hAnsi="Arial"/>
+                <w:i/>
+                <w:iCs/>
+              </w:rPr>
+              <w:t>CA-CIE-Tools-Testing (code repository)</w:t>
+            </w:r>
+          </w:p>
+        </w:tc>
+      </w:tr>
+      <w:tr>
+        <w:trPr>
+          <w:trHeight w:val="2330"/>
+        </w:trPr>
+        <w:tc>
+          <w:tcPr>
+            <w:tcW w:w="9051" w:type="dxa"/>
+            <w:gridSpan w:val="4"/>
+            <w:vAlign w:val="center"/>
+          </w:tcPr>
+          <w:p>
+            <w:pPr>
+              <w:pStyle w:val="H1bodytext"/>
+              <w:spacing w:after="0"/>
+              <w:ind w:left="0"/>
+              <w:rPr>
+                <w:rFonts w:ascii="Arial" w:hAnsi="Arial"/>
+                <w:i/>
+                <w:iCs/>
+              </w:rPr>
+            </w:pPr>
+            <w:r>
+              <w:rPr>
+                <w:rFonts w:ascii="Arial" w:hAnsi="Arial"/>
+                <w:i/>
+                <w:iCs/>
+              </w:rPr>
+              <w:t>Verify git branch and repository status by entering the following at the command line:</w:t>
+            </w:r>
+          </w:p>
+          <w:p>
+            <w:pPr>
+              <w:pStyle w:val="H1bodytext"/>
+              <w:spacing w:after="0"/>
+              <w:rPr>
+                <w:rFonts w:ascii="Arial" w:hAnsi="Arial"/>
+                <w:i/>
+                <w:iCs/>
+              </w:rPr>
+            </w:pPr>
+          </w:p>
+          <w:p>
+            <w:pPr>
+              <w:pStyle w:val="H1bodytext"/>
+              <w:spacing w:after="0"/>
+              <w:rPr>
+                <w:rFonts w:ascii="Arial" w:hAnsi="Arial"/>
+                <w:i/>
+                <w:iCs/>
+              </w:rPr>
+            </w:pPr>
+            <w:r>
+              <w:rPr>
+                <w:rFonts w:ascii="Arial" w:hAnsi="Arial"/>
+                <w:i/>
+                <w:iCs/>
+              </w:rPr>
+              <w:t>git branch (verify branch is “development”)</w:t>
+            </w:r>
+          </w:p>
+          <w:p>
+            <w:pPr>
+              <w:pStyle w:val="H1bodytext"/>
+              <w:spacing w:after="0"/>
+              <w:rPr>
+                <w:rFonts w:ascii="Arial" w:hAnsi="Arial"/>
+                <w:i/>
+                <w:iCs/>
+              </w:rPr>
+            </w:pPr>
+            <w:r>
+              <w:rPr>
+                <w:rFonts w:ascii="Arial" w:hAnsi="Arial"/>
+                <w:i/>
+                <w:iCs/>
+              </w:rPr>
+              <w:t xml:space="preserve">git </w:t>
+            </w:r>
+            <w:proofErr w:type="gramStart"/>
+            <w:r>
+              <w:rPr>
+                <w:rFonts w:ascii="Arial" w:hAnsi="Arial"/>
+                <w:i/>
+                <w:iCs/>
+              </w:rPr>
+              <w:t>pull</w:t>
+            </w:r>
+            <w:proofErr w:type="gramEnd"/>
+            <w:r>
+              <w:rPr>
+                <w:rFonts w:ascii="Arial" w:hAnsi="Arial"/>
+                <w:i/>
+                <w:iCs/>
+              </w:rPr>
+              <w:t xml:space="preserve"> </w:t>
+            </w:r>
+          </w:p>
+          <w:p>
+            <w:pPr>
+              <w:pStyle w:val="H1bodytext"/>
+              <w:spacing w:after="0"/>
+              <w:rPr>
+                <w:rFonts w:ascii="Arial" w:hAnsi="Arial"/>
+                <w:i/>
+                <w:iCs/>
+              </w:rPr>
+            </w:pPr>
+            <w:r>
+              <w:rPr>
+                <w:rFonts w:ascii="Arial" w:hAnsi="Arial"/>
+                <w:i/>
+                <w:iCs/>
+              </w:rPr>
+              <w:t>git status</w:t>
+            </w:r>
+          </w:p>
+          <w:p>
+            <w:pPr>
+              <w:pStyle w:val="H1bodytext"/>
+              <w:spacing w:after="0"/>
+              <w:rPr>
+                <w:rFonts w:ascii="Arial" w:hAnsi="Arial"/>
+                <w:i/>
+                <w:iCs/>
+              </w:rPr>
+            </w:pPr>
+            <w:r>
+              <w:rPr>
+                <w:rFonts w:ascii="Arial" w:hAnsi="Arial"/>
+                <w:i/>
+                <w:iCs/>
+              </w:rPr>
+              <w:t xml:space="preserve">git log -1 </w:t>
+            </w:r>
+          </w:p>
+          <w:p>
+            <w:pPr>
+              <w:pStyle w:val="H1bodytext"/>
+              <w:spacing w:after="0"/>
+              <w:rPr>
+                <w:rFonts w:ascii="Arial" w:hAnsi="Arial"/>
+                <w:i/>
+                <w:iCs/>
+              </w:rPr>
+            </w:pPr>
+          </w:p>
+          <w:p>
+            <w:pPr>
+              <w:pStyle w:val="H1bodytext"/>
+              <w:spacing w:after="0"/>
+              <w:ind w:left="0"/>
+              <w:rPr>
+                <w:rFonts w:ascii="Arial" w:hAnsi="Arial"/>
+                <w:i/>
+                <w:iCs/>
+              </w:rPr>
+            </w:pPr>
+            <w:r>
+              <w:rPr>
+                <w:rFonts w:ascii="Arial" w:hAnsi="Arial"/>
+                <w:i/>
+                <w:iCs/>
+              </w:rPr>
+              <w:t>Note first 6 characters of git SHA-1 hash tag in acceptance test report</w:t>
+            </w:r>
+          </w:p>
+        </w:tc>
+      </w:tr>
+      <w:tr>
+        <w:trPr>
+          <w:trHeight w:val="1160"/>
+        </w:trPr>
+        <w:tc>
+          <w:tcPr>
+            <w:tcW w:w="1501" w:type="dxa"/>
             <w:vMerge w:val="restart"/>
             <w:vAlign w:val="center"/>
           </w:tcPr>
@@ -2086,16 +2345,88 @@
               <w:rPr>
                 <w:rFonts w:ascii="Arial" w:hAnsi="Arial"/>
               </w:rPr>
-              <w:t>IT-1</w:t>
+              <w:t>CACIE-handprint.py</w:t>
+            </w:r>
+            <w:r>
+              <w:rPr>
+                <w:rFonts w:ascii="Arial" w:hAnsi="Arial"/>
+                <w:bCs/>
+              </w:rPr>
+              <w:t>-</w:t>
+            </w:r>
+            <w:r>
+              <w:rPr>
+                <w:rFonts w:ascii="Arial" w:hAnsi="Arial"/>
+                <w:bCs/>
+              </w:rPr>
+              <w:t>I</w:t>
+            </w:r>
+            <w:r>
+              <w:rPr>
+                <w:rFonts w:ascii="Arial" w:hAnsi="Arial"/>
+              </w:rPr>
+              <w:t>T-1</w:t>
             </w:r>
           </w:p>
         </w:tc>
         <w:tc>
           <w:tcPr>
             <w:tcW w:w="7550" w:type="dxa"/>
-            <w:gridSpan w:val="2"/>
+            <w:gridSpan w:val="3"/>
             <w:vAlign w:val="center"/>
           </w:tcPr>
+          <w:p>
+            <w:pPr>
+              <w:pStyle w:val="H1bodytext"/>
+              <w:spacing w:after="0"/>
+              <w:ind w:left="0"/>
+              <w:rPr>
+                <w:rFonts w:ascii="Arial" w:hAnsi="Arial"/>
+                <w:i/>
+                <w:iCs/>
+              </w:rPr>
+            </w:pPr>
+            <w:r>
+              <w:rPr>
+                <w:rFonts w:ascii="Arial" w:hAnsi="Arial"/>
+                <w:i/>
+                <w:iCs/>
+              </w:rPr>
+              <w:t>Linux platform:</w:t>
+            </w:r>
+          </w:p>
+          <w:p>
+            <w:pPr>
+              <w:pStyle w:val="H1bodytext"/>
+              <w:spacing w:after="0"/>
+              <w:ind w:left="0"/>
+              <w:rPr>
+                <w:rFonts w:ascii="Arial" w:hAnsi="Arial"/>
+                <w:i/>
+                <w:iCs/>
+              </w:rPr>
+            </w:pPr>
+          </w:p>
+          <w:p>
+            <w:pPr>
+              <w:pStyle w:val="H1bodytext"/>
+              <w:spacing w:after="0"/>
+              <w:ind w:left="0"/>
+              <w:rPr>
+                <w:rFonts w:ascii="Arial" w:hAnsi="Arial"/>
+                <w:i/>
+                <w:iCs/>
+              </w:rPr>
+            </w:pPr>
+            <w:r>
+              <w:rPr>
+                <w:rFonts w:ascii="Arial" w:hAnsi="Arial"/>
+                <w:i/>
+                <w:iCs/>
+              </w:rPr>
+              <w:t>In a Linux command window:</w:t>
+            </w:r>
+          </w:p>
           <w:p>
             <w:pPr>
               <w:pStyle w:val="H1bodytext"/>
@@ -2178,7 +2509,7 @@
         </w:trPr>
         <w:tc>
           <w:tcPr>
-            <w:tcW w:w="1080" w:type="dxa"/>
+            <w:tcW w:w="1501" w:type="dxa"/>
             <w:vMerge/>
             <w:vAlign w:val="center"/>
           </w:tcPr>
@@ -2199,7 +2530,169 @@
         <w:tc>
           <w:tcPr>
             <w:tcW w:w="7550" w:type="dxa"/>
-            <w:gridSpan w:val="2"/>
+            <w:gridSpan w:val="3"/>
+            <w:vAlign w:val="center"/>
+          </w:tcPr>
+          <w:p>
+            <w:pPr>
+              <w:pStyle w:val="H1bodytext"/>
+              <w:spacing w:after="0"/>
+              <w:ind w:left="0"/>
+              <w:rPr>
+                <w:rFonts w:ascii="Arial" w:hAnsi="Arial"/>
+                <w:i/>
+                <w:iCs/>
+              </w:rPr>
+            </w:pPr>
+            <w:r>
+              <w:rPr>
+                <w:rFonts w:ascii="Arial" w:hAnsi="Arial"/>
+                <w:i/>
+                <w:iCs/>
+              </w:rPr>
+              <w:t xml:space="preserve">Invoke </w:t>
+            </w:r>
+            <w:r>
+              <w:rPr>
+                <w:rFonts w:ascii="Arial" w:hAnsi="Arial"/>
+                <w:i/>
+                <w:iCs/>
+              </w:rPr>
+              <w:t>Tool Runner</w:t>
+            </w:r>
+            <w:r>
+              <w:rPr>
+                <w:rFonts w:ascii="Arial" w:hAnsi="Arial"/>
+                <w:i/>
+                <w:iCs/>
+              </w:rPr>
+              <w:t xml:space="preserve"> and </w:t>
+            </w:r>
+            <w:r>
+              <w:rPr>
+                <w:rFonts w:ascii="Arial" w:hAnsi="Arial"/>
+                <w:i/>
+                <w:iCs/>
+              </w:rPr>
+              <w:t>Hand</w:t>
+            </w:r>
+            <w:r>
+              <w:rPr>
+                <w:rFonts w:ascii="Arial" w:hAnsi="Arial"/>
+                <w:i/>
+                <w:iCs/>
+              </w:rPr>
+              <w:t>print tool</w:t>
+            </w:r>
+            <w:r>
+              <w:rPr>
+                <w:rFonts w:ascii="Arial" w:hAnsi="Arial"/>
+                <w:i/>
+                <w:iCs/>
+              </w:rPr>
+              <w:t xml:space="preserve"> using </w:t>
+            </w:r>
+            <w:r>
+              <w:rPr>
+                <w:rFonts w:ascii="Arial" w:hAnsi="Arial"/>
+                <w:i/>
+                <w:iCs/>
+              </w:rPr>
+              <w:t>handprint.py</w:t>
+            </w:r>
+            <w:r>
+              <w:rPr>
+                <w:rFonts w:ascii="Arial" w:hAnsi="Arial"/>
+                <w:i/>
+                <w:iCs/>
+              </w:rPr>
+              <w:t>_IT-1</w:t>
+            </w:r>
+            <w:r>
+              <w:rPr>
+                <w:rFonts w:ascii="Arial" w:hAnsi="Arial"/>
+                <w:i/>
+                <w:iCs/>
+              </w:rPr>
+              <w:t>_windows</w:t>
+            </w:r>
+            <w:r>
+              <w:rPr>
+                <w:rFonts w:ascii="Arial" w:hAnsi="Arial"/>
+                <w:i/>
+                <w:iCs/>
+              </w:rPr>
+              <w:t>.sh</w:t>
+            </w:r>
+            <w:r>
+              <w:rPr>
+                <w:rFonts w:ascii="Arial" w:hAnsi="Arial"/>
+                <w:i/>
+                <w:iCs/>
+              </w:rPr>
+              <w:t xml:space="preserve"> </w:t>
+            </w:r>
+            <w:r>
+              <w:rPr>
+                <w:rFonts w:ascii="Arial" w:hAnsi="Arial"/>
+                <w:i/>
+                <w:iCs/>
+              </w:rPr>
+              <w:t xml:space="preserve">by entering the following at the command </w:t>
+            </w:r>
+            <w:proofErr w:type="gramStart"/>
+            <w:r>
+              <w:rPr>
+                <w:rFonts w:ascii="Arial" w:hAnsi="Arial"/>
+                <w:i/>
+                <w:iCs/>
+              </w:rPr>
+              <w:t>line:./</w:t>
+            </w:r>
+            <w:r>
+              <w:rPr>
+                <w:rFonts w:ascii="Arial" w:hAnsi="Arial"/>
+                <w:i/>
+                <w:iCs/>
+              </w:rPr>
+              <w:t>handprint</w:t>
+            </w:r>
+            <w:r>
+              <w:rPr>
+                <w:rFonts w:ascii="Arial" w:hAnsi="Arial"/>
+                <w:i/>
+                <w:iCs/>
+              </w:rPr>
+              <w:t>_ITC-1</w:t>
+            </w:r>
+            <w:r>
+              <w:rPr>
+                <w:rFonts w:ascii="Arial" w:hAnsi="Arial"/>
+                <w:i/>
+                <w:iCs/>
+              </w:rPr>
+              <w:t>_linux</w:t>
+            </w:r>
+            <w:r>
+              <w:rPr>
+                <w:rFonts w:ascii="Arial" w:hAnsi="Arial"/>
+                <w:i/>
+                <w:iCs/>
+              </w:rPr>
+              <w:t>.sh</w:t>
+            </w:r>
+            <w:proofErr w:type="gramEnd"/>
+          </w:p>
+        </w:tc>
+      </w:tr>
+      <w:tr>
+        <w:trPr>
+          <w:trHeight w:val="818"/>
+        </w:trPr>
+        <w:tc>
+          <w:tcPr>
+            <w:tcW w:w="1501" w:type="dxa"/>
+            <w:vMerge/>
             <w:vAlign w:val="center"/>
           </w:tcPr>
           <w:p>
@@ -2214,6 +2707,347 @@
                 <w:iCs/>
               </w:rPr>
             </w:pPr>
+          </w:p>
+        </w:tc>
+        <w:tc>
+          <w:tcPr>
+            <w:tcW w:w="5969" w:type="dxa"/>
+            <w:vAlign w:val="center"/>
+          </w:tcPr>
+          <w:p>
+            <w:pPr>
+              <w:pStyle w:val="H1bodytext"/>
+              <w:spacing w:after="0"/>
+              <w:ind w:left="0"/>
+              <w:rPr>
+                <w:rFonts w:ascii="Arial" w:hAnsi="Arial"/>
+              </w:rPr>
+            </w:pPr>
+            <w:r>
+              <w:rPr>
+                <w:rFonts w:ascii="Arial" w:hAnsi="Arial"/>
+              </w:rPr>
+              <w:t>Verify Tool Runner is invoked and executes</w:t>
+            </w:r>
+          </w:p>
+        </w:tc>
+        <w:tc>
+          <w:tcPr>
+            <w:tcW w:w="1581" w:type="dxa"/>
+            <w:gridSpan w:val="2"/>
+            <w:vAlign w:val="center"/>
+          </w:tcPr>
+          <w:p>
+            <w:pPr>
+              <w:pStyle w:val="H1bodytext"/>
+              <w:spacing w:after="0"/>
+              <w:ind w:left="0"/>
+              <w:rPr>
+                <w:rFonts w:ascii="Arial" w:hAnsi="Arial"/>
+              </w:rPr>
+            </w:pPr>
+          </w:p>
+        </w:tc>
+      </w:tr>
+      <w:tr>
+        <w:trPr>
+          <w:trHeight w:val="800"/>
+        </w:trPr>
+        <w:tc>
+          <w:tcPr>
+            <w:tcW w:w="1501" w:type="dxa"/>
+            <w:vMerge/>
+            <w:vAlign w:val="center"/>
+          </w:tcPr>
+          <w:p>
+            <w:pPr>
+              <w:pStyle w:val="H1bodytext"/>
+              <w:spacing w:after="0"/>
+              <w:ind w:left="0"/>
+              <w:jc w:val="center"/>
+              <w:rPr>
+                <w:rFonts w:ascii="Arial" w:hAnsi="Arial"/>
+                <w:i/>
+                <w:iCs/>
+              </w:rPr>
+            </w:pPr>
+          </w:p>
+        </w:tc>
+        <w:tc>
+          <w:tcPr>
+            <w:tcW w:w="5969" w:type="dxa"/>
+            <w:vAlign w:val="center"/>
+          </w:tcPr>
+          <w:p>
+            <w:pPr>
+              <w:pStyle w:val="H1bodytext"/>
+              <w:spacing w:after="0"/>
+              <w:ind w:left="0"/>
+              <w:rPr>
+                <w:rFonts w:ascii="Arial" w:hAnsi="Arial"/>
+              </w:rPr>
+            </w:pPr>
+            <w:r>
+              <w:rPr>
+                <w:rFonts w:ascii="Arial" w:hAnsi="Arial"/>
+              </w:rPr>
+              <w:t xml:space="preserve">Verify </w:t>
+            </w:r>
+            <w:proofErr w:type="spellStart"/>
+            <w:r>
+              <w:rPr>
+                <w:rFonts w:ascii="Arial" w:hAnsi="Arial"/>
+              </w:rPr>
+              <w:t>Handprint</w:t>
+            </w:r>
+            <w:r>
+              <w:rPr>
+                <w:rFonts w:ascii="Arial" w:hAnsi="Arial"/>
+              </w:rPr>
+              <w:t>er</w:t>
+            </w:r>
+            <w:proofErr w:type="spellEnd"/>
+            <w:r>
+              <w:rPr>
+                <w:rFonts w:ascii="Arial" w:hAnsi="Arial"/>
+              </w:rPr>
+              <w:t xml:space="preserve"> tool executes </w:t>
+            </w:r>
+          </w:p>
+        </w:tc>
+        <w:tc>
+          <w:tcPr>
+            <w:tcW w:w="1581" w:type="dxa"/>
+            <w:gridSpan w:val="2"/>
+            <w:vAlign w:val="center"/>
+          </w:tcPr>
+          <w:p>
+            <w:pPr>
+              <w:pStyle w:val="H1bodytext"/>
+              <w:spacing w:after="0"/>
+              <w:ind w:left="0"/>
+              <w:rPr>
+                <w:rFonts w:ascii="Arial" w:hAnsi="Arial"/>
+              </w:rPr>
+            </w:pPr>
+          </w:p>
+        </w:tc>
+      </w:tr>
+      <w:tr>
+        <w:trPr>
+          <w:trHeight w:val="1430"/>
+        </w:trPr>
+        <w:tc>
+          <w:tcPr>
+            <w:tcW w:w="1501" w:type="dxa"/>
+            <w:vMerge/>
+            <w:vAlign w:val="center"/>
+          </w:tcPr>
+          <w:p>
+            <w:pPr>
+              <w:pStyle w:val="H1bodytext"/>
+              <w:spacing w:after="0"/>
+              <w:ind w:left="0"/>
+              <w:jc w:val="center"/>
+              <w:rPr>
+                <w:rFonts w:ascii="Arial" w:hAnsi="Arial"/>
+                <w:i/>
+                <w:iCs/>
+              </w:rPr>
+            </w:pPr>
+          </w:p>
+        </w:tc>
+        <w:tc>
+          <w:tcPr>
+            <w:tcW w:w="7550" w:type="dxa"/>
+            <w:gridSpan w:val="3"/>
+            <w:vAlign w:val="center"/>
+          </w:tcPr>
+          <w:p>
+            <w:pPr>
+              <w:pStyle w:val="H1bodytext"/>
+              <w:spacing w:after="0"/>
+              <w:ind w:left="0"/>
+              <w:rPr>
+                <w:rFonts w:ascii="Arial" w:hAnsi="Arial"/>
+                <w:i/>
+                <w:iCs/>
+              </w:rPr>
+            </w:pPr>
+            <w:r>
+              <w:rPr>
+                <w:rFonts w:ascii="Arial" w:hAnsi="Arial"/>
+                <w:i/>
+                <w:iCs/>
+              </w:rPr>
+              <w:t>Windows</w:t>
+            </w:r>
+            <w:r>
+              <w:rPr>
+                <w:rFonts w:ascii="Arial" w:hAnsi="Arial"/>
+                <w:i/>
+                <w:iCs/>
+              </w:rPr>
+              <w:t xml:space="preserve"> platform:</w:t>
+            </w:r>
+          </w:p>
+          <w:p>
+            <w:pPr>
+              <w:pStyle w:val="H1bodytext"/>
+              <w:spacing w:after="0"/>
+              <w:ind w:left="0"/>
+              <w:rPr>
+                <w:rFonts w:ascii="Arial" w:hAnsi="Arial"/>
+                <w:i/>
+                <w:iCs/>
+              </w:rPr>
+            </w:pPr>
+          </w:p>
+          <w:p>
+            <w:pPr>
+              <w:pStyle w:val="H1bodytext"/>
+              <w:spacing w:after="0"/>
+              <w:ind w:left="0"/>
+              <w:rPr>
+                <w:rFonts w:ascii="Arial" w:hAnsi="Arial"/>
+                <w:i/>
+                <w:iCs/>
+              </w:rPr>
+            </w:pPr>
+            <w:r>
+              <w:rPr>
+                <w:rFonts w:ascii="Arial" w:hAnsi="Arial"/>
+                <w:i/>
+                <w:iCs/>
+              </w:rPr>
+              <w:t xml:space="preserve">In a </w:t>
+            </w:r>
+            <w:r>
+              <w:rPr>
+                <w:rFonts w:ascii="Arial" w:hAnsi="Arial"/>
+                <w:i/>
+                <w:iCs/>
+              </w:rPr>
+              <w:t>Windows</w:t>
+            </w:r>
+            <w:r>
+              <w:rPr>
+                <w:rFonts w:ascii="Arial" w:hAnsi="Arial"/>
+                <w:i/>
+                <w:iCs/>
+              </w:rPr>
+              <w:t xml:space="preserve"> command window:</w:t>
+            </w:r>
+          </w:p>
+          <w:p>
+            <w:pPr>
+              <w:pStyle w:val="H1bodytext"/>
+              <w:spacing w:after="0"/>
+              <w:ind w:left="0"/>
+              <w:rPr>
+                <w:rFonts w:ascii="Arial" w:hAnsi="Arial"/>
+                <w:i/>
+                <w:iCs/>
+              </w:rPr>
+            </w:pPr>
+            <w:r>
+              <w:rPr>
+                <w:rFonts w:ascii="Arial" w:hAnsi="Arial"/>
+                <w:i/>
+                <w:iCs/>
+              </w:rPr>
+              <w:t>Navigate to [</w:t>
+            </w:r>
+            <w:proofErr w:type="spellStart"/>
+            <w:r>
+              <w:rPr>
+                <w:rFonts w:ascii="Arial" w:hAnsi="Arial"/>
+                <w:i/>
+                <w:iCs/>
+              </w:rPr>
+              <w:t>Testing_</w:t>
+            </w:r>
+            <w:proofErr w:type="gramStart"/>
+            <w:r>
+              <w:rPr>
+                <w:rFonts w:ascii="Arial" w:hAnsi="Arial"/>
+                <w:i/>
+                <w:iCs/>
+              </w:rPr>
+              <w:t>Directory</w:t>
+            </w:r>
+            <w:proofErr w:type="spellEnd"/>
+            <w:r>
+              <w:rPr>
+                <w:rFonts w:ascii="Arial" w:hAnsi="Arial"/>
+                <w:i/>
+                <w:iCs/>
+              </w:rPr>
+              <w:t>]</w:t>
+            </w:r>
+            <w:r>
+              <w:rPr>
+                <w:rFonts w:ascii="Arial" w:hAnsi="Arial"/>
+                <w:i/>
+                <w:iCs/>
+              </w:rPr>
+              <w:t>\</w:t>
+            </w:r>
+            <w:proofErr w:type="spellStart"/>
+            <w:proofErr w:type="gramEnd"/>
+            <w:r>
+              <w:rPr>
+                <w:rFonts w:ascii="Arial" w:hAnsi="Arial"/>
+                <w:i/>
+                <w:iCs/>
+              </w:rPr>
+              <w:t>handprint_test</w:t>
+            </w:r>
+            <w:proofErr w:type="spellEnd"/>
+          </w:p>
+        </w:tc>
+      </w:tr>
+      <w:tr>
+        <w:trPr>
+          <w:trHeight w:val="1430"/>
+        </w:trPr>
+        <w:tc>
+          <w:tcPr>
+            <w:tcW w:w="1501" w:type="dxa"/>
+            <w:vMerge/>
+            <w:vAlign w:val="center"/>
+          </w:tcPr>
+          <w:p>
+            <w:pPr>
+              <w:pStyle w:val="H1bodytext"/>
+              <w:spacing w:after="0"/>
+              <w:ind w:left="0"/>
+              <w:jc w:val="center"/>
+              <w:rPr>
+                <w:rFonts w:ascii="Arial" w:hAnsi="Arial"/>
+                <w:i/>
+                <w:iCs/>
+              </w:rPr>
+            </w:pPr>
+          </w:p>
+        </w:tc>
+        <w:tc>
+          <w:tcPr>
+            <w:tcW w:w="7550" w:type="dxa"/>
+            <w:gridSpan w:val="3"/>
+            <w:vAlign w:val="center"/>
+          </w:tcPr>
+          <w:p>
+            <w:pPr>
+              <w:pStyle w:val="H1bodytext"/>
+              <w:spacing w:after="0"/>
+              <w:ind w:left="0"/>
+              <w:rPr>
+                <w:rFonts w:ascii="Arial" w:hAnsi="Arial"/>
+                <w:i/>
+                <w:iCs/>
+              </w:rPr>
+            </w:pPr>
             <w:r>
               <w:rPr>
                 <w:rFonts w:ascii="Arial" w:hAnsi="Arial"/>
@@ -2244,31 +3078,63 @@
                 <w:i/>
                 <w:iCs/>
               </w:rPr>
-              <w:t>Hand</w:t>
-            </w:r>
-            <w:r>
-              <w:rPr>
-                <w:rFonts w:ascii="Arial" w:hAnsi="Arial"/>
-                <w:i/>
-                <w:iCs/>
-              </w:rPr>
-              <w:t>print tool</w:t>
-            </w:r>
-            <w:r>
-              <w:rPr>
-                <w:rFonts w:ascii="Arial" w:hAnsi="Arial"/>
-                <w:i/>
-                <w:iCs/>
-              </w:rPr>
-              <w:t xml:space="preserve"> using runner_ITC-1.sh</w:t>
-            </w:r>
-            <w:r>
-              <w:rPr>
-                <w:rFonts w:ascii="Arial" w:hAnsi="Arial"/>
-                <w:i/>
-                <w:iCs/>
-              </w:rPr>
-              <w:t xml:space="preserve"> by entering the following at the command </w:t>
+              <w:t>Handprint tool</w:t>
+            </w:r>
+            <w:r>
+              <w:rPr>
+                <w:rFonts w:ascii="Arial" w:hAnsi="Arial"/>
+                <w:i/>
+                <w:iCs/>
+              </w:rPr>
+              <w:t xml:space="preserve"> using </w:t>
+            </w:r>
+            <w:r>
+              <w:rPr>
+                <w:rFonts w:ascii="Arial" w:hAnsi="Arial"/>
+                <w:i/>
+                <w:iCs/>
+              </w:rPr>
+              <w:t>handprint.py</w:t>
+            </w:r>
+            <w:r>
+              <w:rPr>
+                <w:rFonts w:ascii="Arial" w:hAnsi="Arial"/>
+                <w:i/>
+                <w:iCs/>
+              </w:rPr>
+              <w:t>_IT-1</w:t>
+            </w:r>
+            <w:r>
+              <w:rPr>
+                <w:rFonts w:ascii="Arial" w:hAnsi="Arial"/>
+                <w:i/>
+                <w:iCs/>
+              </w:rPr>
+              <w:t>_windows</w:t>
+            </w:r>
+            <w:r>
+              <w:rPr>
+                <w:rFonts w:ascii="Arial" w:hAnsi="Arial"/>
+                <w:i/>
+                <w:iCs/>
+              </w:rPr>
+              <w:t>.sh</w:t>
+            </w:r>
+            <w:r>
+              <w:rPr>
+                <w:rFonts w:ascii="Arial" w:hAnsi="Arial"/>
+                <w:i/>
+                <w:iCs/>
+              </w:rPr>
+              <w:t xml:space="preserve"> </w:t>
+            </w:r>
+            <w:r>
+              <w:rPr>
+                <w:rFonts w:ascii="Arial" w:hAnsi="Arial"/>
+                <w:i/>
+                <w:iCs/>
+              </w:rPr>
+              <w:t xml:space="preserve">by entering the following at the command </w:t>
             </w:r>
             <w:proofErr w:type="gramStart"/>
             <w:r>
@@ -2277,7 +3143,23 @@
                 <w:i/>
                 <w:iCs/>
               </w:rPr>
-              <w:t>line:./runner_ITC-1.sh</w:t>
+              <w:t>line:./handprint_ITC-1</w:t>
+            </w:r>
+            <w:r>
+              <w:rPr>
+                <w:rFonts w:ascii="Arial" w:hAnsi="Arial"/>
+                <w:i/>
+                <w:iCs/>
+              </w:rPr>
+              <w:t>_windows</w:t>
+            </w:r>
+            <w:r>
+              <w:rPr>
+                <w:rFonts w:ascii="Arial" w:hAnsi="Arial"/>
+                <w:i/>
+                <w:iCs/>
+              </w:rPr>
+              <w:t>.sh</w:t>
             </w:r>
             <w:proofErr w:type="gramEnd"/>
           </w:p>
@@ -2289,7 +3171,7 @@
         </w:trPr>
         <w:tc>
           <w:tcPr>
-            <w:tcW w:w="1080" w:type="dxa"/>
+            <w:tcW w:w="1501" w:type="dxa"/>
             <w:vMerge/>
             <w:vAlign w:val="center"/>
           </w:tcPr>
@@ -2308,6 +3190,7 @@
         <w:tc>
           <w:tcPr>
             <w:tcW w:w="6030" w:type="dxa"/>
+            <w:gridSpan w:val="2"/>
             <w:vAlign w:val="center"/>
           </w:tcPr>
           <w:p>
@@ -2351,7 +3234,7 @@
         </w:trPr>
         <w:tc>
           <w:tcPr>
-            <w:tcW w:w="1080" w:type="dxa"/>
+            <w:tcW w:w="1501" w:type="dxa"/>
             <w:vMerge/>
             <w:vAlign w:val="center"/>
           </w:tcPr>
@@ -2370,6 +3253,7 @@
         <w:tc>
           <w:tcPr>
             <w:tcW w:w="6030" w:type="dxa"/>
+            <w:gridSpan w:val="2"/>
             <w:vAlign w:val="center"/>
           </w:tcPr>
           <w:p>
@@ -2387,17 +3271,25 @@
               </w:rPr>
               <w:t xml:space="preserve">Verify </w:t>
             </w:r>
-            <w:r>
-              <w:rPr>
-                <w:rFonts w:ascii="Arial" w:hAnsi="Arial"/>
-              </w:rPr>
-              <w:t>Hand</w:t>
-            </w:r>
-            <w:r>
-              <w:rPr>
-                <w:rFonts w:ascii="Arial" w:hAnsi="Arial"/>
-              </w:rPr>
-              <w:t xml:space="preserve">print tool executes </w:t>
+            <w:proofErr w:type="spellStart"/>
+            <w:r>
+              <w:rPr>
+                <w:rFonts w:ascii="Arial" w:hAnsi="Arial"/>
+              </w:rPr>
+              <w:t>Handprint</w:t>
+            </w:r>
+            <w:r>
+              <w:rPr>
+                <w:rFonts w:ascii="Arial" w:hAnsi="Arial"/>
+              </w:rPr>
+              <w:t>er</w:t>
+            </w:r>
+            <w:proofErr w:type="spellEnd"/>
+            <w:r>
+              <w:rPr>
+                <w:rFonts w:ascii="Arial" w:hAnsi="Arial"/>
+              </w:rPr>
+              <w:t xml:space="preserve"> tool executes </w:t>
             </w:r>
           </w:p>
         </w:tc>
@@ -2425,7 +3317,7 @@
         </w:trPr>
         <w:tc>
           <w:tcPr>
-            <w:tcW w:w="1080" w:type="dxa"/>
+            <w:tcW w:w="1501" w:type="dxa"/>
             <w:vMerge w:val="restart"/>
             <w:vAlign w:val="center"/>
           </w:tcPr>
@@ -2444,14 +3336,27 @@
               <w:rPr>
                 <w:rFonts w:ascii="Arial" w:hAnsi="Arial"/>
               </w:rPr>
-              <w:t>ATC-1</w:t>
+              <w:t>CACIE-handprint.py</w:t>
+            </w:r>
+            <w:r>
+              <w:rPr>
+                <w:rFonts w:ascii="Arial" w:hAnsi="Arial"/>
+                <w:bCs/>
+              </w:rPr>
+              <w:t>-</w:t>
+            </w:r>
+            <w:r>
+              <w:rPr>
+                <w:rFonts w:ascii="Arial" w:hAnsi="Arial"/>
+              </w:rPr>
+              <w:t>TC-1</w:t>
             </w:r>
           </w:p>
         </w:tc>
         <w:tc>
           <w:tcPr>
             <w:tcW w:w="7550" w:type="dxa"/>
-            <w:gridSpan w:val="2"/>
+            <w:gridSpan w:val="3"/>
             <w:vAlign w:val="center"/>
           </w:tcPr>
           <w:p>
@@ -2528,7 +3433,7 @@
         </w:trPr>
         <w:tc>
           <w:tcPr>
-            <w:tcW w:w="1080" w:type="dxa"/>
+            <w:tcW w:w="1501" w:type="dxa"/>
             <w:vMerge/>
             <w:vAlign w:val="center"/>
           </w:tcPr>
@@ -2548,7 +3453,7 @@
         <w:tc>
           <w:tcPr>
             <w:tcW w:w="7550" w:type="dxa"/>
-            <w:gridSpan w:val="2"/>
+            <w:gridSpan w:val="3"/>
             <w:vAlign w:val="center"/>
           </w:tcPr>
           <w:p>
@@ -2596,67 +3501,7 @@
                 <w:i/>
                 <w:iCs/>
               </w:rPr>
-              <w:t xml:space="preserve">python handprint.py </w:t>
-            </w:r>
-            <w:r>
-              <w:rPr>
-                <w:rFonts w:ascii="Arial" w:hAnsi="Arial"/>
-                <w:i/>
-                <w:iCs/>
-              </w:rPr>
-              <w:t xml:space="preserve">ATC-1_input.txt </w:t>
-            </w:r>
-            <w:r>
-              <w:rPr>
-                <w:rFonts w:ascii="Arial" w:hAnsi="Arial"/>
-                <w:i/>
-                <w:iCs/>
-              </w:rPr>
-              <w:t>--</w:t>
-            </w:r>
-            <w:proofErr w:type="spellStart"/>
-            <w:proofErr w:type="gramStart"/>
-            <w:r>
-              <w:rPr>
-                <w:rFonts w:ascii="Arial" w:hAnsi="Arial"/>
-                <w:i/>
-                <w:iCs/>
-              </w:rPr>
-              <w:t>outdir</w:t>
-            </w:r>
-            <w:proofErr w:type="spellEnd"/>
-            <w:r>
-              <w:rPr>
-                <w:rFonts w:ascii="Arial" w:hAnsi="Arial"/>
-                <w:i/>
-                <w:iCs/>
-              </w:rPr>
-              <w:t xml:space="preserve"> </w:t>
-            </w:r>
-            <w:r>
-              <w:rPr>
-                <w:rFonts w:ascii="Arial" w:hAnsi="Arial"/>
-                <w:i/>
-                <w:iCs/>
-              </w:rPr>
-              <w:t>.</w:t>
-            </w:r>
-            <w:proofErr w:type="gramEnd"/>
-            <w:r>
-              <w:rPr>
-                <w:rFonts w:ascii="Arial" w:hAnsi="Arial"/>
-                <w:i/>
-                <w:iCs/>
-              </w:rPr>
-              <w:t>/</w:t>
-            </w:r>
-            <w:r>
-              <w:rPr>
-                <w:rFonts w:ascii="Arial" w:hAnsi="Arial"/>
-                <w:i/>
-                <w:iCs/>
-              </w:rPr>
-              <w:t>ATC-1</w:t>
+              <w:t>./handprint.py-TC-1.sh</w:t>
             </w:r>
           </w:p>
         </w:tc>
@@ -2667,7 +3512,7 @@
         </w:trPr>
         <w:tc>
           <w:tcPr>
-            <w:tcW w:w="1080" w:type="dxa"/>
+            <w:tcW w:w="1501" w:type="dxa"/>
             <w:vMerge/>
             <w:vAlign w:val="center"/>
           </w:tcPr>
@@ -2686,6 +3531,7 @@
         <w:tc>
           <w:tcPr>
             <w:tcW w:w="6030" w:type="dxa"/>
+            <w:gridSpan w:val="2"/>
             <w:vAlign w:val="center"/>
           </w:tcPr>
           <w:p>
@@ -2781,7 +3627,7 @@
         </w:trPr>
         <w:tc>
           <w:tcPr>
-            <w:tcW w:w="1080" w:type="dxa"/>
+            <w:tcW w:w="1501" w:type="dxa"/>
             <w:vMerge w:val="restart"/>
             <w:vAlign w:val="center"/>
           </w:tcPr>
@@ -2799,14 +3645,27 @@
               <w:rPr>
                 <w:rFonts w:ascii="Arial" w:hAnsi="Arial"/>
               </w:rPr>
-              <w:t>ATC-2</w:t>
+              <w:t>CACIE-handprint.py</w:t>
+            </w:r>
+            <w:r>
+              <w:rPr>
+                <w:rFonts w:ascii="Arial" w:hAnsi="Arial"/>
+                <w:bCs/>
+              </w:rPr>
+              <w:t>-</w:t>
+            </w:r>
+            <w:r>
+              <w:rPr>
+                <w:rFonts w:ascii="Arial" w:hAnsi="Arial"/>
+              </w:rPr>
+              <w:t>TC-2</w:t>
             </w:r>
           </w:p>
         </w:tc>
         <w:tc>
           <w:tcPr>
             <w:tcW w:w="7550" w:type="dxa"/>
-            <w:gridSpan w:val="2"/>
+            <w:gridSpan w:val="3"/>
             <w:vAlign w:val="center"/>
           </w:tcPr>
           <w:p>
@@ -2883,7 +3742,7 @@
         </w:trPr>
         <w:tc>
           <w:tcPr>
-            <w:tcW w:w="1080" w:type="dxa"/>
+            <w:tcW w:w="1501" w:type="dxa"/>
             <w:vMerge/>
             <w:vAlign w:val="center"/>
           </w:tcPr>
@@ -2902,7 +3761,7 @@
         <w:tc>
           <w:tcPr>
             <w:tcW w:w="7550" w:type="dxa"/>
-            <w:gridSpan w:val="2"/>
+            <w:gridSpan w:val="3"/>
             <w:vAlign w:val="center"/>
           </w:tcPr>
           <w:p>
@@ -2950,51 +3809,31 @@
                 <w:i/>
                 <w:iCs/>
               </w:rPr>
-              <w:t>python handprint.py ATC-2_input.txt --</w:t>
-            </w:r>
-            <w:proofErr w:type="spellStart"/>
-            <w:proofErr w:type="gramStart"/>
-            <w:r>
-              <w:rPr>
-                <w:rFonts w:ascii="Arial" w:hAnsi="Arial"/>
-                <w:i/>
-                <w:iCs/>
-              </w:rPr>
-              <w:t>outdir</w:t>
-            </w:r>
-            <w:proofErr w:type="spellEnd"/>
-            <w:r>
-              <w:rPr>
-                <w:rFonts w:ascii="Arial" w:hAnsi="Arial"/>
-                <w:i/>
-                <w:iCs/>
-              </w:rPr>
-              <w:t xml:space="preserve"> </w:t>
-            </w:r>
-            <w:r>
-              <w:rPr>
-                <w:rFonts w:ascii="Arial" w:hAnsi="Arial"/>
-                <w:i/>
-                <w:iCs/>
-              </w:rPr>
               <w:t>.</w:t>
             </w:r>
-            <w:proofErr w:type="gramEnd"/>
-            <w:r>
-              <w:rPr>
-                <w:rFonts w:ascii="Arial" w:hAnsi="Arial"/>
-                <w:i/>
-                <w:iCs/>
-              </w:rPr>
-              <w:t>/</w:t>
-            </w:r>
-            <w:r>
-              <w:rPr>
-                <w:rFonts w:ascii="Arial" w:hAnsi="Arial"/>
-                <w:i/>
-                <w:iCs/>
-              </w:rPr>
-              <w:t>ATC-2</w:t>
+            <w:r>
+              <w:rPr>
+                <w:rFonts w:ascii="Arial" w:hAnsi="Arial"/>
+                <w:i/>
+                <w:iCs/>
+              </w:rPr>
+              <w:t>/handprint.py-TC-</w:t>
+            </w:r>
+            <w:r>
+              <w:rPr>
+                <w:rFonts w:ascii="Arial" w:hAnsi="Arial"/>
+                <w:i/>
+                <w:iCs/>
+              </w:rPr>
+              <w:t>2</w:t>
+            </w:r>
+            <w:r>
+              <w:rPr>
+                <w:rFonts w:ascii="Arial" w:hAnsi="Arial"/>
+                <w:i/>
+                <w:iCs/>
+              </w:rPr>
+              <w:t>.sh</w:t>
             </w:r>
           </w:p>
         </w:tc>
@@ -3005,7 +3844,7 @@
         </w:trPr>
         <w:tc>
           <w:tcPr>
-            <w:tcW w:w="1080" w:type="dxa"/>
+            <w:tcW w:w="1501" w:type="dxa"/>
             <w:vMerge/>
             <w:vAlign w:val="center"/>
           </w:tcPr>
@@ -3024,6 +3863,7 @@
         <w:tc>
           <w:tcPr>
             <w:tcW w:w="6030" w:type="dxa"/>
+            <w:gridSpan w:val="2"/>
             <w:vAlign w:val="center"/>
           </w:tcPr>
           <w:p>
@@ -3079,25 +3919,7 @@
               <w:rPr>
                 <w:rFonts w:ascii="Arial" w:hAnsi="Arial"/>
               </w:rPr>
-              <w:t xml:space="preserve"> </w:t>
-            </w:r>
-            <w:r>
-              <w:rPr>
-                <w:rFonts w:ascii="Arial" w:hAnsi="Arial"/>
-              </w:rPr>
-              <w:t xml:space="preserve">correspond to the collection of files and directories </w:t>
-            </w:r>
-            <w:r>
-              <w:rPr>
-                <w:rFonts w:ascii="Arial" w:hAnsi="Arial"/>
-              </w:rPr>
-              <w:t xml:space="preserve">and the optional filenames </w:t>
-            </w:r>
-            <w:r>
-              <w:rPr>
-                <w:rFonts w:ascii="Arial" w:hAnsi="Arial"/>
-              </w:rPr>
-              <w:t>listed in the input file ATC-</w:t>
+              <w:t xml:space="preserve"> correspond to the collection of files and directories and the optional filenames listed in the input file ATC-</w:t>
             </w:r>
             <w:r>
               <w:rPr>
@@ -3186,11 +4008,13 @@
         <w:spacing w:after="120"/>
         <w:rPr>
           <w:rFonts w:ascii="Arial" w:hAnsi="Arial"/>
-        </w:rPr>
-      </w:pPr>
-      <w:r>
-        <w:rPr>
-          <w:rFonts w:ascii="Arial" w:hAnsi="Arial"/>
+          <w:highlight w:val="yellow"/>
+        </w:rPr>
+      </w:pPr>
+      <w:r>
+        <w:rPr>
+          <w:rFonts w:ascii="Arial" w:hAnsi="Arial"/>
+          <w:highlight w:val="yellow"/>
         </w:rPr>
         <w:t xml:space="preserve">Acceptance testing of the </w:t>
       </w:r>
@@ -3198,6 +4022,7 @@
       <w:r>
         <w:rPr>
           <w:rFonts w:ascii="Arial" w:hAnsi="Arial"/>
+          <w:highlight w:val="yellow"/>
         </w:rPr>
         <w:t>Handprinter</w:t>
       </w:r>
@@ -3205,6 +4030,7 @@
       <w:r>
         <w:rPr>
           <w:rFonts w:ascii="Arial" w:hAnsi="Arial"/>
+          <w:highlight w:val="yellow"/>
         </w:rPr>
         <w:t xml:space="preserve"> tool was performed by Neira Mondragon and in accordance with the test plan documented in Section 6. The acceptance testing was performed in the following directory:</w:t>
       </w:r>
@@ -3215,11 +4041,13 @@
         <w:spacing w:after="120"/>
         <w:rPr>
           <w:rFonts w:ascii="Arial" w:hAnsi="Arial"/>
-        </w:rPr>
-      </w:pPr>
-      <w:r>
-        <w:rPr>
-          <w:rFonts w:ascii="Arial" w:hAnsi="Arial"/>
+          <w:highlight w:val="yellow"/>
+        </w:rPr>
+      </w:pPr>
+      <w:r>
+        <w:rPr>
+          <w:rFonts w:ascii="Arial" w:hAnsi="Arial"/>
+          <w:highlight w:val="yellow"/>
         </w:rPr>
         <w:t>\\olive\backups\CAVE\sara-sandbox\ToolsTesting\handprint_test</w:t>
       </w:r>
@@ -3235,6 +4063,7 @@
       <w:r>
         <w:rPr>
           <w:rFonts w:ascii="Arial" w:hAnsi="Arial"/>
+          <w:highlight w:val="yellow"/>
         </w:rPr>
         <w:t xml:space="preserve">The </w:t>
       </w:r>
@@ -3242,6 +4071,7 @@
       <w:r>
         <w:rPr>
           <w:rFonts w:ascii="Arial" w:hAnsi="Arial"/>
+          <w:highlight w:val="yellow"/>
         </w:rPr>
         <w:t>Handprinter</w:t>
       </w:r>
@@ -3249,6 +4079,7 @@
       <w:r>
         <w:rPr>
           <w:rFonts w:ascii="Arial" w:hAnsi="Arial"/>
+          <w:highlight w:val="yellow"/>
         </w:rPr>
         <w:t xml:space="preserve"> tool met the functional requirements documented in Section 2. Verification of the tool’s functionality is documented in Table A-2 and the test logs are included in Appendix A. There were no incidents requiring resolution and accordingly, there are no unresolved incidents.</w:t>
       </w:r>
@@ -3454,7 +4285,6 @@
         <w:ind w:left="0"/>
         <w:jc w:val="center"/>
         <w:rPr>
-          <w:ins w:id="5" w:author="Sara Lindberg" w:date="2019-12-10T11:26:00Z"/>
           <w:rFonts w:ascii="Arial" w:hAnsi="Arial"/>
           <w:b/>
         </w:rPr>
@@ -3469,7 +4299,7 @@
           <w:docGrid w:linePitch="360"/>
         </w:sectPr>
       </w:pPr>
-      <w:bookmarkStart w:id="6" w:name="_Hlk26869577"/>
+      <w:bookmarkStart w:id="5" w:name="_Hlk26869577"/>
     </w:p>
     <w:tbl>
       <w:tblPr>
@@ -4891,7 +5721,7 @@
           </w:p>
         </w:tc>
       </w:tr>
-      <w:bookmarkEnd w:id="6"/>
+      <w:bookmarkEnd w:id="5"/>
     </w:tbl>
     <w:p>
       <w:pPr>
@@ -4990,1471 +5820,6 @@
         </w:sectPr>
       </w:pPr>
     </w:p>
-    <w:tbl>
-      <w:tblPr>
-        <w:tblStyle w:val="TableGrid"/>
-        <w:tblW w:w="0" w:type="auto"/>
-        <w:tblInd w:w="720" w:type="dxa"/>
-        <w:tblLook w:val="04A0" w:firstRow="1" w:lastRow="0" w:firstColumn="1" w:lastColumn="0" w:noHBand="0" w:noVBand="1"/>
-      </w:tblPr>
-      <w:tblGrid>
-        <w:gridCol w:w="772"/>
-        <w:gridCol w:w="6469"/>
-        <w:gridCol w:w="2119"/>
-      </w:tblGrid>
-      <w:tr>
-        <w:trPr>
-          <w:cantSplit/>
-          <w:trHeight w:val="314"/>
-          <w:tblHeader/>
-        </w:trPr>
-        <w:tc>
-          <w:tcPr>
-            <w:tcW w:w="8630" w:type="dxa"/>
-            <w:gridSpan w:val="3"/>
-            <w:tcBorders>
-              <w:top w:val="nil"/>
-              <w:left w:val="nil"/>
-              <w:bottom w:val="single" w:sz="4" w:space="0" w:color="auto"/>
-              <w:right w:val="nil"/>
-            </w:tcBorders>
-            <w:vAlign w:val="bottom"/>
-          </w:tcPr>
-          <w:p>
-            <w:pPr>
-              <w:pStyle w:val="H1bodytext"/>
-              <w:spacing w:after="0"/>
-              <w:ind w:left="0"/>
-              <w:jc w:val="center"/>
-              <w:rPr>
-                <w:rFonts w:ascii="Arial" w:hAnsi="Arial"/>
-                <w:b/>
-              </w:rPr>
-            </w:pPr>
-            <w:r>
-              <w:rPr>
-                <w:rFonts w:ascii="Arial" w:hAnsi="Arial"/>
-                <w:b/>
-              </w:rPr>
-              <w:lastRenderedPageBreak/>
-              <w:t xml:space="preserve">Table </w:t>
-            </w:r>
-            <w:r>
-              <w:rPr>
-                <w:rFonts w:ascii="Arial" w:hAnsi="Arial"/>
-                <w:b/>
-              </w:rPr>
-              <w:t>A-</w:t>
-            </w:r>
-            <w:r>
-              <w:rPr>
-                <w:rFonts w:ascii="Arial" w:hAnsi="Arial"/>
-                <w:b/>
-              </w:rPr>
-              <w:t xml:space="preserve">2. </w:t>
-            </w:r>
-            <w:r>
-              <w:rPr>
-                <w:rFonts w:ascii="Arial" w:hAnsi="Arial" w:cs="Arial"/>
-                <w:b/>
-              </w:rPr>
-              <w:t xml:space="preserve">Handprint </w:t>
-            </w:r>
-            <w:proofErr w:type="spellStart"/>
-            <w:r>
-              <w:rPr>
-                <w:rFonts w:ascii="Arial" w:hAnsi="Arial" w:cs="Arial"/>
-                <w:b/>
-              </w:rPr>
-              <w:t>Acceptance</w:t>
-            </w:r>
-            <w:r>
-              <w:rPr>
-                <w:rFonts w:ascii="Arial" w:hAnsi="Arial"/>
-                <w:b/>
-              </w:rPr>
-              <w:t>Test</w:t>
-            </w:r>
-            <w:proofErr w:type="spellEnd"/>
-            <w:r>
-              <w:rPr>
-                <w:rFonts w:ascii="Arial" w:hAnsi="Arial"/>
-                <w:b/>
-              </w:rPr>
-              <w:t xml:space="preserve"> </w:t>
-            </w:r>
-          </w:p>
-        </w:tc>
-      </w:tr>
-      <w:tr>
-        <w:trPr>
-          <w:cantSplit/>
-          <w:trHeight w:val="602"/>
-          <w:tblHeader/>
-        </w:trPr>
-        <w:tc>
-          <w:tcPr>
-            <w:tcW w:w="1080" w:type="dxa"/>
-            <w:tcBorders>
-              <w:top w:val="single" w:sz="4" w:space="0" w:color="auto"/>
-            </w:tcBorders>
-            <w:shd w:val="clear" w:color="auto" w:fill="D9D9D9" w:themeFill="background1" w:themeFillShade="D9"/>
-            <w:vAlign w:val="bottom"/>
-          </w:tcPr>
-          <w:p>
-            <w:pPr>
-              <w:pStyle w:val="H1bodytext"/>
-              <w:spacing w:after="0"/>
-              <w:ind w:left="0"/>
-              <w:jc w:val="center"/>
-              <w:rPr>
-                <w:rFonts w:ascii="Arial" w:hAnsi="Arial"/>
-                <w:b/>
-              </w:rPr>
-            </w:pPr>
-            <w:r>
-              <w:rPr>
-                <w:rFonts w:ascii="Arial" w:hAnsi="Arial"/>
-                <w:b/>
-              </w:rPr>
-              <w:t>TEST ID</w:t>
-            </w:r>
-          </w:p>
-        </w:tc>
-        <w:tc>
-          <w:tcPr>
-            <w:tcW w:w="6030" w:type="dxa"/>
-            <w:tcBorders>
-              <w:top w:val="single" w:sz="4" w:space="0" w:color="auto"/>
-            </w:tcBorders>
-            <w:shd w:val="clear" w:color="auto" w:fill="D9D9D9" w:themeFill="background1" w:themeFillShade="D9"/>
-            <w:vAlign w:val="bottom"/>
-          </w:tcPr>
-          <w:p>
-            <w:pPr>
-              <w:pStyle w:val="H1bodytext"/>
-              <w:spacing w:after="0"/>
-              <w:ind w:left="0"/>
-              <w:jc w:val="center"/>
-              <w:rPr>
-                <w:rFonts w:ascii="Arial" w:hAnsi="Arial"/>
-                <w:b/>
-              </w:rPr>
-            </w:pPr>
-            <w:r>
-              <w:rPr>
-                <w:rFonts w:ascii="Arial" w:hAnsi="Arial"/>
-                <w:b/>
-              </w:rPr>
-              <w:t>Test Case</w:t>
-            </w:r>
-          </w:p>
-        </w:tc>
-        <w:tc>
-          <w:tcPr>
-            <w:tcW w:w="1520" w:type="dxa"/>
-            <w:tcBorders>
-              <w:top w:val="single" w:sz="4" w:space="0" w:color="auto"/>
-            </w:tcBorders>
-            <w:shd w:val="clear" w:color="auto" w:fill="D9D9D9" w:themeFill="background1" w:themeFillShade="D9"/>
-            <w:vAlign w:val="bottom"/>
-          </w:tcPr>
-          <w:p>
-            <w:pPr>
-              <w:pStyle w:val="H1bodytext"/>
-              <w:spacing w:after="0"/>
-              <w:ind w:left="0"/>
-              <w:jc w:val="center"/>
-              <w:rPr>
-                <w:rFonts w:ascii="Arial" w:hAnsi="Arial"/>
-                <w:b/>
-              </w:rPr>
-            </w:pPr>
-            <w:r>
-              <w:rPr>
-                <w:rFonts w:ascii="Arial" w:hAnsi="Arial"/>
-                <w:b/>
-              </w:rPr>
-              <w:t>T</w:t>
-            </w:r>
-            <w:r>
-              <w:rPr>
-                <w:rFonts w:ascii="Arial" w:hAnsi="Arial"/>
-                <w:b/>
-              </w:rPr>
-              <w:t xml:space="preserve">est </w:t>
-            </w:r>
-            <w:r>
-              <w:rPr>
-                <w:rFonts w:ascii="Arial" w:hAnsi="Arial"/>
-                <w:b/>
-              </w:rPr>
-              <w:t>R</w:t>
-            </w:r>
-            <w:r>
-              <w:rPr>
-                <w:rFonts w:ascii="Arial" w:hAnsi="Arial"/>
-                <w:b/>
-              </w:rPr>
-              <w:t xml:space="preserve">esult </w:t>
-            </w:r>
-            <w:r>
-              <w:rPr>
-                <w:rFonts w:ascii="Arial" w:hAnsi="Arial"/>
-                <w:b/>
-              </w:rPr>
-              <w:br/>
-            </w:r>
-            <w:r>
-              <w:rPr>
-                <w:rFonts w:ascii="Arial" w:hAnsi="Arial"/>
-                <w:b/>
-              </w:rPr>
-              <w:t>(Pass/Fail)</w:t>
-            </w:r>
-          </w:p>
-        </w:tc>
-      </w:tr>
-      <w:tr>
-        <w:trPr>
-          <w:trHeight w:val="1160"/>
-        </w:trPr>
-        <w:tc>
-          <w:tcPr>
-            <w:tcW w:w="8630" w:type="dxa"/>
-            <w:gridSpan w:val="3"/>
-            <w:vAlign w:val="center"/>
-          </w:tcPr>
-          <w:p>
-            <w:pPr>
-              <w:pStyle w:val="H1bodytext"/>
-              <w:spacing w:after="0"/>
-              <w:ind w:left="0"/>
-              <w:rPr>
-                <w:rFonts w:ascii="Arial" w:hAnsi="Arial"/>
-                <w:i/>
-                <w:iCs/>
-              </w:rPr>
-            </w:pPr>
-            <w:proofErr w:type="gramStart"/>
-            <w:r>
-              <w:rPr>
-                <w:rFonts w:ascii="Arial" w:hAnsi="Arial"/>
-                <w:i/>
-                <w:iCs/>
-              </w:rPr>
-              <w:t>Note  [</w:t>
-            </w:r>
-            <w:proofErr w:type="spellStart"/>
-            <w:proofErr w:type="gramEnd"/>
-            <w:r>
-              <w:rPr>
-                <w:rFonts w:ascii="Arial" w:hAnsi="Arial"/>
-                <w:i/>
-                <w:iCs/>
-              </w:rPr>
-              <w:t>Testing_Directory</w:t>
-            </w:r>
-            <w:proofErr w:type="spellEnd"/>
-            <w:r>
-              <w:rPr>
-                <w:rFonts w:ascii="Arial" w:hAnsi="Arial"/>
-                <w:i/>
-                <w:iCs/>
-              </w:rPr>
-              <w:t>]  in acceptance test report</w:t>
-            </w:r>
-          </w:p>
-          <w:p>
-            <w:pPr>
-              <w:pStyle w:val="H1bodytext"/>
-              <w:spacing w:after="0"/>
-              <w:ind w:left="0"/>
-              <w:rPr>
-                <w:rFonts w:ascii="Arial" w:hAnsi="Arial"/>
-                <w:i/>
-                <w:iCs/>
-              </w:rPr>
-            </w:pPr>
-          </w:p>
-          <w:p>
-            <w:pPr>
-              <w:pStyle w:val="H1bodytext"/>
-              <w:spacing w:after="0"/>
-              <w:ind w:left="0"/>
-              <w:rPr>
-                <w:rFonts w:ascii="Arial" w:hAnsi="Arial"/>
-                <w:i/>
-                <w:iCs/>
-              </w:rPr>
-            </w:pPr>
-            <w:r>
-              <w:rPr>
-                <w:rFonts w:ascii="Arial" w:hAnsi="Arial"/>
-                <w:i/>
-                <w:iCs/>
-              </w:rPr>
-              <w:t>TESTER NOTES: Olive\backups\CAVE\</w:t>
-            </w:r>
-            <w:proofErr w:type="spellStart"/>
-            <w:r>
-              <w:rPr>
-                <w:rFonts w:ascii="Arial" w:hAnsi="Arial"/>
-                <w:i/>
-                <w:iCs/>
-              </w:rPr>
-              <w:t>sara</w:t>
-            </w:r>
-            <w:proofErr w:type="spellEnd"/>
-            <w:r>
-              <w:rPr>
-                <w:rFonts w:ascii="Arial" w:hAnsi="Arial"/>
-                <w:i/>
-                <w:iCs/>
-              </w:rPr>
-              <w:t>-sandbox\</w:t>
-            </w:r>
-            <w:proofErr w:type="spellStart"/>
-            <w:r>
-              <w:rPr>
-                <w:rFonts w:ascii="Arial" w:hAnsi="Arial"/>
-                <w:i/>
-                <w:iCs/>
-              </w:rPr>
-              <w:t>ToolsTesting</w:t>
-            </w:r>
-            <w:proofErr w:type="spellEnd"/>
-            <w:r>
-              <w:rPr>
-                <w:rFonts w:ascii="Arial" w:hAnsi="Arial"/>
-                <w:i/>
-                <w:iCs/>
-              </w:rPr>
-              <w:t>\</w:t>
-            </w:r>
-            <w:proofErr w:type="spellStart"/>
-            <w:r>
-              <w:rPr>
-                <w:rFonts w:ascii="Arial" w:hAnsi="Arial"/>
-                <w:i/>
-                <w:iCs/>
-              </w:rPr>
-              <w:t>handprint_test</w:t>
-            </w:r>
-            <w:proofErr w:type="spellEnd"/>
-          </w:p>
-        </w:tc>
-      </w:tr>
-      <w:tr>
-        <w:trPr>
-          <w:trHeight w:val="1160"/>
-        </w:trPr>
-        <w:tc>
-          <w:tcPr>
-            <w:tcW w:w="1080" w:type="dxa"/>
-            <w:vMerge w:val="restart"/>
-            <w:vAlign w:val="center"/>
-          </w:tcPr>
-          <w:p>
-            <w:pPr>
-              <w:pStyle w:val="H1bodytext"/>
-              <w:spacing w:after="0"/>
-              <w:ind w:left="0"/>
-              <w:jc w:val="center"/>
-              <w:rPr>
-                <w:rFonts w:ascii="Arial" w:hAnsi="Arial"/>
-              </w:rPr>
-            </w:pPr>
-            <w:r>
-              <w:rPr>
-                <w:rFonts w:ascii="Arial" w:hAnsi="Arial"/>
-              </w:rPr>
-              <w:t>IT-1</w:t>
-            </w:r>
-          </w:p>
-        </w:tc>
-        <w:tc>
-          <w:tcPr>
-            <w:tcW w:w="7550" w:type="dxa"/>
-            <w:gridSpan w:val="2"/>
-            <w:vAlign w:val="center"/>
-          </w:tcPr>
-          <w:p>
-            <w:pPr>
-              <w:pStyle w:val="H1bodytext"/>
-              <w:spacing w:after="0"/>
-              <w:ind w:left="0"/>
-              <w:rPr>
-                <w:rFonts w:ascii="Arial" w:hAnsi="Arial"/>
-                <w:i/>
-                <w:iCs/>
-              </w:rPr>
-            </w:pPr>
-            <w:r>
-              <w:rPr>
-                <w:rFonts w:ascii="Arial" w:hAnsi="Arial"/>
-                <w:i/>
-                <w:iCs/>
-              </w:rPr>
-              <w:t>Navigate to [</w:t>
-            </w:r>
-            <w:proofErr w:type="spellStart"/>
-            <w:r>
-              <w:rPr>
-                <w:rFonts w:ascii="Arial" w:hAnsi="Arial"/>
-                <w:i/>
-                <w:iCs/>
-              </w:rPr>
-              <w:t>Testing_</w:t>
-            </w:r>
-            <w:proofErr w:type="gramStart"/>
-            <w:r>
-              <w:rPr>
-                <w:rFonts w:ascii="Arial" w:hAnsi="Arial"/>
-                <w:i/>
-                <w:iCs/>
-              </w:rPr>
-              <w:t>Directory</w:t>
-            </w:r>
-            <w:proofErr w:type="spellEnd"/>
-            <w:r>
-              <w:rPr>
-                <w:rFonts w:ascii="Arial" w:hAnsi="Arial"/>
-                <w:i/>
-                <w:iCs/>
-              </w:rPr>
-              <w:t>]</w:t>
-            </w:r>
-            <w:r>
-              <w:rPr>
-                <w:rFonts w:ascii="Arial" w:hAnsi="Arial"/>
-                <w:i/>
-                <w:iCs/>
-              </w:rPr>
-              <w:t>\</w:t>
-            </w:r>
-            <w:proofErr w:type="spellStart"/>
-            <w:proofErr w:type="gramEnd"/>
-            <w:r>
-              <w:rPr>
-                <w:rFonts w:ascii="Arial" w:hAnsi="Arial"/>
-                <w:i/>
-                <w:iCs/>
-              </w:rPr>
-              <w:t>handprint_test</w:t>
-            </w:r>
-            <w:proofErr w:type="spellEnd"/>
-            <w:r>
-              <w:rPr>
-                <w:rFonts w:ascii="Arial" w:hAnsi="Arial"/>
-                <w:i/>
-                <w:iCs/>
-              </w:rPr>
-              <w:t xml:space="preserve"> </w:t>
-            </w:r>
-          </w:p>
-        </w:tc>
-      </w:tr>
-      <w:tr>
-        <w:trPr>
-          <w:trHeight w:val="1430"/>
-        </w:trPr>
-        <w:tc>
-          <w:tcPr>
-            <w:tcW w:w="1080" w:type="dxa"/>
-            <w:vMerge/>
-            <w:vAlign w:val="center"/>
-          </w:tcPr>
-          <w:p>
-            <w:pPr>
-              <w:pStyle w:val="H1bodytext"/>
-              <w:spacing w:after="0"/>
-              <w:ind w:left="0"/>
-              <w:jc w:val="center"/>
-              <w:rPr>
-                <w:rFonts w:ascii="Arial" w:hAnsi="Arial"/>
-                <w:i/>
-                <w:iCs/>
-              </w:rPr>
-            </w:pPr>
-          </w:p>
-        </w:tc>
-        <w:tc>
-          <w:tcPr>
-            <w:tcW w:w="7550" w:type="dxa"/>
-            <w:gridSpan w:val="2"/>
-            <w:vAlign w:val="center"/>
-          </w:tcPr>
-          <w:p>
-            <w:pPr>
-              <w:pStyle w:val="H1bodytext"/>
-              <w:spacing w:after="0"/>
-              <w:ind w:left="0"/>
-              <w:rPr>
-                <w:rFonts w:ascii="Arial" w:hAnsi="Arial"/>
-                <w:i/>
-                <w:iCs/>
-              </w:rPr>
-            </w:pPr>
-            <w:r>
-              <w:rPr>
-                <w:rFonts w:ascii="Arial" w:hAnsi="Arial"/>
-                <w:i/>
-                <w:iCs/>
-              </w:rPr>
-              <w:t xml:space="preserve">Invoke </w:t>
-            </w:r>
-            <w:r>
-              <w:rPr>
-                <w:rFonts w:ascii="Arial" w:hAnsi="Arial"/>
-                <w:i/>
-                <w:iCs/>
-              </w:rPr>
-              <w:t>Tool Runner</w:t>
-            </w:r>
-            <w:r>
-              <w:rPr>
-                <w:rFonts w:ascii="Arial" w:hAnsi="Arial"/>
-                <w:i/>
-                <w:iCs/>
-              </w:rPr>
-              <w:t xml:space="preserve"> and </w:t>
-            </w:r>
-            <w:r>
-              <w:rPr>
-                <w:rFonts w:ascii="Arial" w:hAnsi="Arial"/>
-                <w:i/>
-                <w:iCs/>
-              </w:rPr>
-              <w:t>Handprint tool</w:t>
-            </w:r>
-            <w:r>
-              <w:rPr>
-                <w:rFonts w:ascii="Arial" w:hAnsi="Arial"/>
-                <w:i/>
-                <w:iCs/>
-              </w:rPr>
-              <w:t xml:space="preserve"> using runner_ITC-1.sh</w:t>
-            </w:r>
-            <w:r>
-              <w:rPr>
-                <w:rFonts w:ascii="Arial" w:hAnsi="Arial"/>
-                <w:i/>
-                <w:iCs/>
-              </w:rPr>
-              <w:t xml:space="preserve"> by entering the following at the command line:</w:t>
-            </w:r>
-          </w:p>
-          <w:p>
-            <w:pPr>
-              <w:pStyle w:val="H1bodytext"/>
-              <w:spacing w:after="0"/>
-              <w:ind w:left="0"/>
-              <w:jc w:val="center"/>
-              <w:rPr>
-                <w:rFonts w:ascii="Arial" w:hAnsi="Arial"/>
-                <w:i/>
-                <w:iCs/>
-              </w:rPr>
-            </w:pPr>
-            <w:r>
-              <w:rPr>
-                <w:rFonts w:ascii="Arial" w:hAnsi="Arial"/>
-                <w:i/>
-                <w:iCs/>
-              </w:rPr>
-              <w:t>./runner_ITC-1.sh</w:t>
-            </w:r>
-          </w:p>
-        </w:tc>
-      </w:tr>
-      <w:tr>
-        <w:trPr>
-          <w:trHeight w:val="530"/>
-        </w:trPr>
-        <w:tc>
-          <w:tcPr>
-            <w:tcW w:w="1080" w:type="dxa"/>
-            <w:vMerge/>
-            <w:vAlign w:val="center"/>
-          </w:tcPr>
-          <w:p>
-            <w:pPr>
-              <w:pStyle w:val="H1bodytext"/>
-              <w:spacing w:after="0"/>
-              <w:ind w:left="0"/>
-              <w:jc w:val="center"/>
-              <w:rPr>
-                <w:rFonts w:ascii="Arial" w:hAnsi="Arial"/>
-              </w:rPr>
-            </w:pPr>
-          </w:p>
-        </w:tc>
-        <w:tc>
-          <w:tcPr>
-            <w:tcW w:w="6030" w:type="dxa"/>
-            <w:vAlign w:val="center"/>
-          </w:tcPr>
-          <w:p>
-            <w:pPr>
-              <w:pStyle w:val="H1bodytext"/>
-              <w:spacing w:after="0"/>
-              <w:ind w:left="0"/>
-              <w:rPr>
-                <w:rFonts w:ascii="Arial" w:hAnsi="Arial"/>
-              </w:rPr>
-            </w:pPr>
-            <w:r>
-              <w:rPr>
-                <w:rFonts w:ascii="Arial" w:hAnsi="Arial"/>
-              </w:rPr>
-              <w:t>Verify Tool Runner is invoked and executes</w:t>
-            </w:r>
-          </w:p>
-        </w:tc>
-        <w:tc>
-          <w:tcPr>
-            <w:tcW w:w="1520" w:type="dxa"/>
-            <w:vAlign w:val="center"/>
-          </w:tcPr>
-          <w:p>
-            <w:pPr>
-              <w:pStyle w:val="H1bodytext"/>
-              <w:spacing w:after="0"/>
-              <w:ind w:left="0"/>
-              <w:jc w:val="center"/>
-              <w:rPr>
-                <w:rFonts w:ascii="Arial" w:hAnsi="Arial"/>
-              </w:rPr>
-            </w:pPr>
-            <w:r>
-              <w:rPr>
-                <w:rFonts w:ascii="Arial" w:hAnsi="Arial"/>
-              </w:rPr>
-              <w:t>NA</w:t>
-            </w:r>
-          </w:p>
-        </w:tc>
-      </w:tr>
-      <w:tr>
-        <w:trPr>
-          <w:trHeight w:val="512"/>
-        </w:trPr>
-        <w:tc>
-          <w:tcPr>
-            <w:tcW w:w="1080" w:type="dxa"/>
-            <w:vMerge/>
-            <w:vAlign w:val="center"/>
-          </w:tcPr>
-          <w:p>
-            <w:pPr>
-              <w:pStyle w:val="H1bodytext"/>
-              <w:spacing w:after="0"/>
-              <w:ind w:left="0"/>
-              <w:jc w:val="center"/>
-              <w:rPr>
-                <w:rFonts w:ascii="Arial" w:hAnsi="Arial"/>
-              </w:rPr>
-            </w:pPr>
-          </w:p>
-        </w:tc>
-        <w:tc>
-          <w:tcPr>
-            <w:tcW w:w="6030" w:type="dxa"/>
-            <w:vAlign w:val="center"/>
-          </w:tcPr>
-          <w:p>
-            <w:pPr>
-              <w:pStyle w:val="H1bodytext"/>
-              <w:spacing w:after="0"/>
-              <w:ind w:left="0"/>
-              <w:rPr>
-                <w:rFonts w:ascii="Arial" w:hAnsi="Arial"/>
-              </w:rPr>
-            </w:pPr>
-            <w:r>
-              <w:rPr>
-                <w:rFonts w:ascii="Arial" w:hAnsi="Arial"/>
-              </w:rPr>
-              <w:t xml:space="preserve">Verify Handprint tool executes </w:t>
-            </w:r>
-          </w:p>
-        </w:tc>
-        <w:tc>
-          <w:tcPr>
-            <w:tcW w:w="1520" w:type="dxa"/>
-            <w:vAlign w:val="center"/>
-          </w:tcPr>
-          <w:p>
-            <w:pPr>
-              <w:pStyle w:val="H1bodytext"/>
-              <w:spacing w:after="0"/>
-              <w:ind w:left="0"/>
-              <w:jc w:val="center"/>
-              <w:rPr>
-                <w:rFonts w:ascii="Arial" w:hAnsi="Arial"/>
-              </w:rPr>
-            </w:pPr>
-            <w:r>
-              <w:rPr>
-                <w:rFonts w:ascii="Arial" w:hAnsi="Arial"/>
-              </w:rPr>
-              <w:t>NA</w:t>
-            </w:r>
-          </w:p>
-        </w:tc>
-      </w:tr>
-      <w:tr>
-        <w:trPr>
-          <w:trHeight w:val="917"/>
-        </w:trPr>
-        <w:tc>
-          <w:tcPr>
-            <w:tcW w:w="1080" w:type="dxa"/>
-            <w:vMerge w:val="restart"/>
-            <w:vAlign w:val="center"/>
-          </w:tcPr>
-          <w:p>
-            <w:pPr>
-              <w:pStyle w:val="H1bodytext"/>
-              <w:spacing w:after="0"/>
-              <w:ind w:left="0"/>
-              <w:jc w:val="center"/>
-              <w:rPr>
-                <w:rFonts w:ascii="Arial" w:hAnsi="Arial"/>
-              </w:rPr>
-            </w:pPr>
-            <w:r>
-              <w:rPr>
-                <w:rFonts w:ascii="Arial" w:hAnsi="Arial"/>
-              </w:rPr>
-              <w:t>ATC-1</w:t>
-            </w:r>
-          </w:p>
-        </w:tc>
-        <w:tc>
-          <w:tcPr>
-            <w:tcW w:w="7550" w:type="dxa"/>
-            <w:gridSpan w:val="2"/>
-            <w:vAlign w:val="center"/>
-          </w:tcPr>
-          <w:p>
-            <w:pPr>
-              <w:pStyle w:val="H1bodytext"/>
-              <w:spacing w:after="0"/>
-              <w:ind w:left="0"/>
-              <w:rPr>
-                <w:rFonts w:ascii="Arial" w:hAnsi="Arial"/>
-                <w:i/>
-                <w:iCs/>
-              </w:rPr>
-            </w:pPr>
-            <w:r>
-              <w:rPr>
-                <w:rFonts w:ascii="Arial" w:hAnsi="Arial"/>
-                <w:i/>
-                <w:iCs/>
-              </w:rPr>
-              <w:t>Navigate to the [</w:t>
-            </w:r>
-            <w:proofErr w:type="spellStart"/>
-            <w:r>
-              <w:rPr>
-                <w:rFonts w:ascii="Arial" w:hAnsi="Arial"/>
-                <w:i/>
-                <w:iCs/>
-              </w:rPr>
-              <w:t>Testing_</w:t>
-            </w:r>
-            <w:proofErr w:type="gramStart"/>
-            <w:r>
-              <w:rPr>
-                <w:rFonts w:ascii="Arial" w:hAnsi="Arial"/>
-                <w:i/>
-                <w:iCs/>
-              </w:rPr>
-              <w:t>Directory</w:t>
-            </w:r>
-            <w:proofErr w:type="spellEnd"/>
-            <w:r>
-              <w:rPr>
-                <w:rFonts w:ascii="Arial" w:hAnsi="Arial"/>
-                <w:i/>
-                <w:iCs/>
-              </w:rPr>
-              <w:t>]</w:t>
-            </w:r>
-            <w:r>
-              <w:rPr>
-                <w:rFonts w:ascii="Arial" w:hAnsi="Arial"/>
-                <w:i/>
-                <w:iCs/>
-              </w:rPr>
-              <w:t>\</w:t>
-            </w:r>
-            <w:proofErr w:type="spellStart"/>
-            <w:proofErr w:type="gramEnd"/>
-            <w:r>
-              <w:rPr>
-                <w:rFonts w:ascii="Arial" w:hAnsi="Arial"/>
-                <w:i/>
-                <w:iCs/>
-              </w:rPr>
-              <w:t>handprint_test</w:t>
-            </w:r>
-            <w:proofErr w:type="spellEnd"/>
-          </w:p>
-        </w:tc>
-      </w:tr>
-      <w:tr>
-        <w:trPr>
-          <w:trHeight w:val="917"/>
-        </w:trPr>
-        <w:tc>
-          <w:tcPr>
-            <w:tcW w:w="1080" w:type="dxa"/>
-            <w:vMerge/>
-            <w:vAlign w:val="center"/>
-          </w:tcPr>
-          <w:p>
-            <w:pPr>
-              <w:pStyle w:val="H1bodytext"/>
-              <w:spacing w:after="0"/>
-              <w:ind w:left="0"/>
-              <w:jc w:val="center"/>
-              <w:rPr>
-                <w:rFonts w:ascii="Arial" w:hAnsi="Arial"/>
-              </w:rPr>
-            </w:pPr>
-          </w:p>
-        </w:tc>
-        <w:tc>
-          <w:tcPr>
-            <w:tcW w:w="7550" w:type="dxa"/>
-            <w:gridSpan w:val="2"/>
-            <w:vAlign w:val="center"/>
-          </w:tcPr>
-          <w:p>
-            <w:pPr>
-              <w:pStyle w:val="H1bodytext"/>
-              <w:spacing w:after="0"/>
-              <w:ind w:left="0"/>
-              <w:rPr>
-                <w:rFonts w:ascii="Arial" w:hAnsi="Arial"/>
-                <w:i/>
-                <w:iCs/>
-              </w:rPr>
-            </w:pPr>
-            <w:r>
-              <w:rPr>
-                <w:rFonts w:ascii="Arial" w:hAnsi="Arial"/>
-                <w:i/>
-                <w:iCs/>
-              </w:rPr>
-              <w:t>Enter the following command</w:t>
-            </w:r>
-            <w:r>
-              <w:rPr>
-                <w:rFonts w:ascii="Arial" w:hAnsi="Arial"/>
-                <w:i/>
-                <w:iCs/>
-              </w:rPr>
-              <w:t xml:space="preserve">: </w:t>
-            </w:r>
-          </w:p>
-          <w:p>
-            <w:pPr>
-              <w:pStyle w:val="H1bodytext"/>
-              <w:spacing w:after="0"/>
-              <w:ind w:left="90" w:hanging="90"/>
-              <w:rPr>
-                <w:rFonts w:ascii="Arial" w:hAnsi="Arial"/>
-                <w:i/>
-                <w:iCs/>
-              </w:rPr>
-            </w:pPr>
-            <w:r>
-              <w:rPr>
-                <w:rFonts w:ascii="Arial" w:hAnsi="Arial"/>
-                <w:i/>
-                <w:iCs/>
-              </w:rPr>
-              <w:t>python handprint.py ATC-1_input.txt --</w:t>
-            </w:r>
-            <w:proofErr w:type="spellStart"/>
-            <w:proofErr w:type="gramStart"/>
-            <w:r>
-              <w:rPr>
-                <w:rFonts w:ascii="Arial" w:hAnsi="Arial"/>
-                <w:i/>
-                <w:iCs/>
-              </w:rPr>
-              <w:t>outdir</w:t>
-            </w:r>
-            <w:proofErr w:type="spellEnd"/>
-            <w:r>
-              <w:rPr>
-                <w:rFonts w:ascii="Arial" w:hAnsi="Arial"/>
-                <w:i/>
-                <w:iCs/>
-              </w:rPr>
-              <w:t xml:space="preserve"> .</w:t>
-            </w:r>
-            <w:proofErr w:type="gramEnd"/>
-            <w:r>
-              <w:rPr>
-                <w:rFonts w:ascii="Arial" w:hAnsi="Arial"/>
-                <w:i/>
-                <w:iCs/>
-              </w:rPr>
-              <w:t>/ATC-1</w:t>
-            </w:r>
-          </w:p>
-          <w:p>
-            <w:pPr>
-              <w:pStyle w:val="H1bodytext"/>
-              <w:spacing w:after="0"/>
-              <w:ind w:left="90" w:hanging="90"/>
-              <w:rPr>
-                <w:rFonts w:ascii="Arial" w:hAnsi="Arial"/>
-                <w:i/>
-                <w:iCs/>
-              </w:rPr>
-            </w:pPr>
-          </w:p>
-          <w:p>
-            <w:pPr>
-              <w:pStyle w:val="H1bodytext"/>
-              <w:spacing w:after="0"/>
-              <w:ind w:left="90" w:hanging="90"/>
-              <w:rPr>
-                <w:rFonts w:ascii="Arial" w:hAnsi="Arial"/>
-                <w:i/>
-                <w:iCs/>
-              </w:rPr>
-            </w:pPr>
-            <w:r>
-              <w:rPr>
-                <w:rFonts w:ascii="Arial" w:hAnsi="Arial"/>
-                <w:i/>
-                <w:iCs/>
-              </w:rPr>
-              <w:t xml:space="preserve">TESTER NOTES: </w:t>
-            </w:r>
-            <w:r>
-              <w:rPr>
-                <w:rFonts w:ascii="Arial" w:hAnsi="Arial"/>
-                <w:i/>
-                <w:iCs/>
-              </w:rPr>
-              <w:t>first attempt resulted in screenshot below.</w:t>
-            </w:r>
-            <w:r>
-              <w:rPr>
-                <w:rFonts w:ascii="Arial" w:hAnsi="Arial"/>
-                <w:i/>
-                <w:iCs/>
-                <w:noProof/>
-              </w:rPr>
-              <w:drawing>
-                <wp:inline distT="0" distB="0" distL="0" distR="0" wp14:anchorId="13D0A7F8" wp14:editId="46C88C77">
-                  <wp:extent cx="5322498" cy="1298452"/>
-                  <wp:effectExtent l="0" t="0" r="0" b="0"/>
-                  <wp:docPr id="2" name="Picture 2" descr="A screenshot of a computer screen&#10;&#10;Description automatically generated"/>
-                  <wp:cNvGraphicFramePr>
-                    <a:graphicFrameLocks xmlns:a="http://schemas.openxmlformats.org/drawingml/2006/main" noChangeAspect="1"/>
-                  </wp:cNvGraphicFramePr>
-                  <a:graphic xmlns:a="http://schemas.openxmlformats.org/drawingml/2006/main">
-                    <a:graphicData uri="http://schemas.openxmlformats.org/drawingml/2006/picture">
-                      <pic:pic xmlns:pic="http://schemas.openxmlformats.org/drawingml/2006/picture">
-                        <pic:nvPicPr>
-                          <pic:cNvPr id="2" name="ED418F7.tmp"/>
-                          <pic:cNvPicPr/>
-                        </pic:nvPicPr>
-                        <pic:blipFill>
-                          <a:blip r:embed="rId10">
-                            <a:extLst>
-                              <a:ext uri="{28A0092B-C50C-407E-A947-70E740481C1C}">
-                                <a14:useLocalDpi xmlns:a14="http://schemas.microsoft.com/office/drawing/2010/main" val="0"/>
-                              </a:ext>
-                            </a:extLst>
-                          </a:blip>
-                          <a:stretch>
-                            <a:fillRect/>
-                          </a:stretch>
-                        </pic:blipFill>
-                        <pic:spPr>
-                          <a:xfrm>
-                            <a:off x="0" y="0"/>
-                            <a:ext cx="5382057" cy="1312982"/>
-                          </a:xfrm>
-                          <a:prstGeom prst="rect">
-                            <a:avLst/>
-                          </a:prstGeom>
-                        </pic:spPr>
-                      </pic:pic>
-                    </a:graphicData>
-                  </a:graphic>
-                </wp:inline>
-              </w:drawing>
-            </w:r>
-          </w:p>
-        </w:tc>
-      </w:tr>
-      <w:tr>
-        <w:trPr>
-          <w:trHeight w:val="1628"/>
-        </w:trPr>
-        <w:tc>
-          <w:tcPr>
-            <w:tcW w:w="1080" w:type="dxa"/>
-            <w:vMerge/>
-            <w:vAlign w:val="center"/>
-          </w:tcPr>
-          <w:p>
-            <w:pPr>
-              <w:pStyle w:val="H1bodytext"/>
-              <w:spacing w:after="0"/>
-              <w:ind w:left="0"/>
-              <w:jc w:val="center"/>
-              <w:rPr>
-                <w:rFonts w:ascii="Arial" w:hAnsi="Arial"/>
-              </w:rPr>
-            </w:pPr>
-          </w:p>
-        </w:tc>
-        <w:tc>
-          <w:tcPr>
-            <w:tcW w:w="6030" w:type="dxa"/>
-            <w:vAlign w:val="center"/>
-          </w:tcPr>
-          <w:p>
-            <w:pPr>
-              <w:pStyle w:val="H1bodytext"/>
-              <w:spacing w:after="0"/>
-              <w:ind w:left="0"/>
-              <w:rPr>
-                <w:rFonts w:ascii="Arial" w:hAnsi="Arial"/>
-              </w:rPr>
-            </w:pPr>
-            <w:r>
-              <w:rPr>
-                <w:rFonts w:ascii="Arial" w:hAnsi="Arial"/>
-              </w:rPr>
-              <w:t xml:space="preserve">Verify that the fingerprints outputted to </w:t>
-            </w:r>
-            <w:r>
-              <w:rPr>
-                <w:rFonts w:ascii="Arial" w:hAnsi="Arial"/>
-                <w:i/>
-                <w:iCs/>
-              </w:rPr>
-              <w:t>[</w:t>
-            </w:r>
-            <w:proofErr w:type="spellStart"/>
-            <w:r>
-              <w:rPr>
-                <w:rFonts w:ascii="Arial" w:hAnsi="Arial"/>
-                <w:i/>
-                <w:iCs/>
-              </w:rPr>
-              <w:t>Testing_</w:t>
-            </w:r>
-            <w:proofErr w:type="gramStart"/>
-            <w:r>
-              <w:rPr>
-                <w:rFonts w:ascii="Arial" w:hAnsi="Arial"/>
-                <w:i/>
-                <w:iCs/>
-              </w:rPr>
-              <w:t>Directory</w:t>
-            </w:r>
-            <w:proofErr w:type="spellEnd"/>
-            <w:r>
-              <w:rPr>
-                <w:rFonts w:ascii="Arial" w:hAnsi="Arial"/>
-                <w:i/>
-                <w:iCs/>
-              </w:rPr>
-              <w:t>]\</w:t>
-            </w:r>
-            <w:proofErr w:type="gramEnd"/>
-            <w:r>
-              <w:rPr>
-                <w:rFonts w:ascii="Arial" w:hAnsi="Arial"/>
-                <w:i/>
-                <w:iCs/>
-              </w:rPr>
-              <w:t>ATC-1 folder correspond to the collection of files and directories listed in the input file ATC-1_input.txt</w:t>
-            </w:r>
-            <w:r>
-              <w:rPr>
-                <w:rFonts w:ascii="Arial" w:hAnsi="Arial"/>
-              </w:rPr>
-              <w:t xml:space="preserve"> </w:t>
-            </w:r>
-          </w:p>
-        </w:tc>
-        <w:tc>
-          <w:tcPr>
-            <w:tcW w:w="1520" w:type="dxa"/>
-            <w:vAlign w:val="center"/>
-          </w:tcPr>
-          <w:p>
-            <w:pPr>
-              <w:pStyle w:val="H1bodytext"/>
-              <w:spacing w:after="0"/>
-              <w:ind w:left="0"/>
-              <w:jc w:val="center"/>
-              <w:rPr>
-                <w:rFonts w:ascii="Arial" w:hAnsi="Arial"/>
-              </w:rPr>
-            </w:pPr>
-            <w:r>
-              <w:rPr>
-                <w:rFonts w:ascii="Arial" w:hAnsi="Arial"/>
-              </w:rPr>
-              <w:t>Pass</w:t>
-            </w:r>
-          </w:p>
-        </w:tc>
-      </w:tr>
-      <w:tr>
-        <w:trPr>
-          <w:trHeight w:val="917"/>
-        </w:trPr>
-        <w:tc>
-          <w:tcPr>
-            <w:tcW w:w="1080" w:type="dxa"/>
-            <w:vMerge w:val="restart"/>
-            <w:vAlign w:val="center"/>
-          </w:tcPr>
-          <w:p>
-            <w:pPr>
-              <w:pStyle w:val="H1bodytext"/>
-              <w:spacing w:after="0"/>
-              <w:ind w:left="0"/>
-              <w:jc w:val="center"/>
-              <w:rPr>
-                <w:rFonts w:ascii="Arial" w:hAnsi="Arial"/>
-              </w:rPr>
-            </w:pPr>
-            <w:r>
-              <w:rPr>
-                <w:rFonts w:ascii="Arial" w:hAnsi="Arial"/>
-              </w:rPr>
-              <w:t>ATC-2</w:t>
-            </w:r>
-          </w:p>
-        </w:tc>
-        <w:tc>
-          <w:tcPr>
-            <w:tcW w:w="7550" w:type="dxa"/>
-            <w:gridSpan w:val="2"/>
-            <w:vAlign w:val="center"/>
-          </w:tcPr>
-          <w:p>
-            <w:pPr>
-              <w:pStyle w:val="H1bodytext"/>
-              <w:spacing w:after="0"/>
-              <w:ind w:left="0"/>
-              <w:rPr>
-                <w:rFonts w:ascii="Arial" w:hAnsi="Arial"/>
-                <w:i/>
-                <w:iCs/>
-              </w:rPr>
-            </w:pPr>
-            <w:r>
-              <w:rPr>
-                <w:rFonts w:ascii="Arial" w:hAnsi="Arial"/>
-                <w:i/>
-                <w:iCs/>
-              </w:rPr>
-              <w:t>Navigate to the [</w:t>
-            </w:r>
-            <w:proofErr w:type="spellStart"/>
-            <w:r>
-              <w:rPr>
-                <w:rFonts w:ascii="Arial" w:hAnsi="Arial"/>
-                <w:i/>
-                <w:iCs/>
-              </w:rPr>
-              <w:t>Testing_</w:t>
-            </w:r>
-            <w:proofErr w:type="gramStart"/>
-            <w:r>
-              <w:rPr>
-                <w:rFonts w:ascii="Arial" w:hAnsi="Arial"/>
-                <w:i/>
-                <w:iCs/>
-              </w:rPr>
-              <w:t>Directory</w:t>
-            </w:r>
-            <w:proofErr w:type="spellEnd"/>
-            <w:r>
-              <w:rPr>
-                <w:rFonts w:ascii="Arial" w:hAnsi="Arial"/>
-                <w:i/>
-                <w:iCs/>
-              </w:rPr>
-              <w:t>]</w:t>
-            </w:r>
-            <w:r>
-              <w:rPr>
-                <w:rFonts w:ascii="Arial" w:hAnsi="Arial"/>
-                <w:i/>
-                <w:iCs/>
-              </w:rPr>
-              <w:t>\</w:t>
-            </w:r>
-            <w:proofErr w:type="spellStart"/>
-            <w:proofErr w:type="gramEnd"/>
-            <w:r>
-              <w:rPr>
-                <w:rFonts w:ascii="Arial" w:hAnsi="Arial"/>
-                <w:i/>
-                <w:iCs/>
-              </w:rPr>
-              <w:t>handprint_test</w:t>
-            </w:r>
-            <w:proofErr w:type="spellEnd"/>
-          </w:p>
-        </w:tc>
-      </w:tr>
-      <w:tr>
-        <w:trPr>
-          <w:trHeight w:val="917"/>
-        </w:trPr>
-        <w:tc>
-          <w:tcPr>
-            <w:tcW w:w="1080" w:type="dxa"/>
-            <w:vMerge/>
-            <w:vAlign w:val="center"/>
-          </w:tcPr>
-          <w:p>
-            <w:pPr>
-              <w:pStyle w:val="H1bodytext"/>
-              <w:spacing w:after="0"/>
-              <w:ind w:left="0"/>
-              <w:jc w:val="center"/>
-              <w:rPr>
-                <w:rFonts w:ascii="Arial" w:hAnsi="Arial"/>
-              </w:rPr>
-            </w:pPr>
-          </w:p>
-        </w:tc>
-        <w:tc>
-          <w:tcPr>
-            <w:tcW w:w="7550" w:type="dxa"/>
-            <w:gridSpan w:val="2"/>
-            <w:vAlign w:val="center"/>
-          </w:tcPr>
-          <w:p>
-            <w:pPr>
-              <w:pStyle w:val="H1bodytext"/>
-              <w:spacing w:after="0"/>
-              <w:ind w:left="0"/>
-              <w:rPr>
-                <w:rFonts w:ascii="Arial" w:hAnsi="Arial"/>
-                <w:i/>
-                <w:iCs/>
-              </w:rPr>
-            </w:pPr>
-            <w:r>
-              <w:rPr>
-                <w:rFonts w:ascii="Arial" w:hAnsi="Arial"/>
-                <w:i/>
-                <w:iCs/>
-              </w:rPr>
-              <w:t>Enter the following command</w:t>
-            </w:r>
-            <w:r>
-              <w:rPr>
-                <w:rFonts w:ascii="Arial" w:hAnsi="Arial"/>
-                <w:i/>
-                <w:iCs/>
-              </w:rPr>
-              <w:t xml:space="preserve">: </w:t>
-            </w:r>
-          </w:p>
-          <w:p>
-            <w:pPr>
-              <w:pStyle w:val="H1bodytext"/>
-              <w:spacing w:after="0"/>
-              <w:ind w:left="436" w:hanging="90"/>
-              <w:jc w:val="center"/>
-              <w:rPr>
-                <w:rFonts w:ascii="Arial" w:hAnsi="Arial"/>
-                <w:i/>
-                <w:iCs/>
-              </w:rPr>
-            </w:pPr>
-            <w:r>
-              <w:rPr>
-                <w:rFonts w:ascii="Arial" w:hAnsi="Arial"/>
-                <w:i/>
-                <w:iCs/>
-              </w:rPr>
-              <w:t>python handprint.py ATC-2_input.txt --</w:t>
-            </w:r>
-            <w:proofErr w:type="spellStart"/>
-            <w:proofErr w:type="gramStart"/>
-            <w:r>
-              <w:rPr>
-                <w:rFonts w:ascii="Arial" w:hAnsi="Arial"/>
-                <w:i/>
-                <w:iCs/>
-              </w:rPr>
-              <w:t>outdir</w:t>
-            </w:r>
-            <w:proofErr w:type="spellEnd"/>
-            <w:r>
-              <w:rPr>
-                <w:rFonts w:ascii="Arial" w:hAnsi="Arial"/>
-                <w:i/>
-                <w:iCs/>
-              </w:rPr>
-              <w:t xml:space="preserve"> .</w:t>
-            </w:r>
-            <w:proofErr w:type="gramEnd"/>
-            <w:r>
-              <w:rPr>
-                <w:rFonts w:ascii="Arial" w:hAnsi="Arial"/>
-                <w:i/>
-                <w:iCs/>
-              </w:rPr>
-              <w:t>/ATC-2</w:t>
-            </w:r>
-          </w:p>
-        </w:tc>
-      </w:tr>
-      <w:tr>
-        <w:trPr>
-          <w:trHeight w:val="1628"/>
-        </w:trPr>
-        <w:tc>
-          <w:tcPr>
-            <w:tcW w:w="1080" w:type="dxa"/>
-            <w:vMerge/>
-            <w:vAlign w:val="center"/>
-          </w:tcPr>
-          <w:p>
-            <w:pPr>
-              <w:pStyle w:val="H1bodytext"/>
-              <w:spacing w:after="0"/>
-              <w:ind w:left="0"/>
-              <w:jc w:val="center"/>
-              <w:rPr>
-                <w:rFonts w:ascii="Arial" w:hAnsi="Arial"/>
-              </w:rPr>
-            </w:pPr>
-          </w:p>
-        </w:tc>
-        <w:tc>
-          <w:tcPr>
-            <w:tcW w:w="6030" w:type="dxa"/>
-            <w:vAlign w:val="center"/>
-          </w:tcPr>
-          <w:p>
-            <w:pPr>
-              <w:pStyle w:val="H1bodytext"/>
-              <w:spacing w:after="0"/>
-              <w:ind w:left="0"/>
-              <w:rPr>
-                <w:rFonts w:ascii="Arial" w:hAnsi="Arial"/>
-              </w:rPr>
-            </w:pPr>
-            <w:r>
-              <w:rPr>
-                <w:rFonts w:ascii="Arial" w:hAnsi="Arial"/>
-              </w:rPr>
-              <w:t>Verify that the fingerprints outputted to [</w:t>
-            </w:r>
-            <w:proofErr w:type="spellStart"/>
-            <w:r>
-              <w:rPr>
-                <w:rFonts w:ascii="Arial" w:hAnsi="Arial"/>
-              </w:rPr>
-              <w:t>Testing_</w:t>
-            </w:r>
-            <w:proofErr w:type="gramStart"/>
-            <w:r>
-              <w:rPr>
-                <w:rFonts w:ascii="Arial" w:hAnsi="Arial"/>
-              </w:rPr>
-              <w:t>Directory</w:t>
-            </w:r>
-            <w:proofErr w:type="spellEnd"/>
-            <w:r>
-              <w:rPr>
-                <w:rFonts w:ascii="Arial" w:hAnsi="Arial"/>
-              </w:rPr>
-              <w:t>]\</w:t>
-            </w:r>
-            <w:proofErr w:type="gramEnd"/>
-            <w:r>
-              <w:rPr>
-                <w:rFonts w:ascii="Arial" w:hAnsi="Arial"/>
-              </w:rPr>
-              <w:t>ATC-</w:t>
-            </w:r>
-            <w:r>
-              <w:rPr>
-                <w:rFonts w:ascii="Arial" w:hAnsi="Arial"/>
-              </w:rPr>
-              <w:t>2</w:t>
-            </w:r>
-            <w:r>
-              <w:rPr>
-                <w:rFonts w:ascii="Arial" w:hAnsi="Arial"/>
-              </w:rPr>
-              <w:t xml:space="preserve"> </w:t>
-            </w:r>
-            <w:r>
-              <w:rPr>
-                <w:rFonts w:ascii="Arial" w:hAnsi="Arial"/>
-              </w:rPr>
-              <w:t>correspond to the collection of files and directories and the optional filenames listed in the input file ATC-</w:t>
-            </w:r>
-            <w:r>
-              <w:rPr>
-                <w:rFonts w:ascii="Arial" w:hAnsi="Arial"/>
-              </w:rPr>
-              <w:t>2</w:t>
-            </w:r>
-            <w:r>
-              <w:rPr>
-                <w:rFonts w:ascii="Arial" w:hAnsi="Arial"/>
-              </w:rPr>
-              <w:t xml:space="preserve">_input.txt </w:t>
-            </w:r>
-          </w:p>
-        </w:tc>
-        <w:tc>
-          <w:tcPr>
-            <w:tcW w:w="1520" w:type="dxa"/>
-            <w:vAlign w:val="center"/>
-          </w:tcPr>
-          <w:p>
-            <w:pPr>
-              <w:pStyle w:val="H1bodytext"/>
-              <w:spacing w:after="0"/>
-              <w:ind w:left="0"/>
-              <w:jc w:val="center"/>
-              <w:rPr>
-                <w:rFonts w:ascii="Arial" w:hAnsi="Arial"/>
-              </w:rPr>
-            </w:pPr>
-            <w:r>
-              <w:rPr>
-                <w:rFonts w:ascii="Arial" w:hAnsi="Arial"/>
-              </w:rPr>
-              <w:t>Pass</w:t>
-            </w:r>
-          </w:p>
-        </w:tc>
-      </w:tr>
-    </w:tbl>
     <w:p>
       <w:pPr>
         <w:kinsoku w:val="0"/>
@@ -6485,60 +5850,6 @@
           <w:szCs w:val="29"/>
         </w:rPr>
       </w:pPr>
-      <w:r>
-        <w:rPr>
-          <w:rFonts w:ascii="Arial" w:hAnsi="Arial"/>
-          <w:noProof/>
-        </w:rPr>
-        <w:drawing>
-          <wp:inline distT="0" distB="0" distL="0" distR="0" wp14:anchorId="396D88B3" wp14:editId="3A221B76">
-            <wp:extent cx="4313208" cy="2591262"/>
-            <wp:effectExtent l="0" t="0" r="0" b="0"/>
-            <wp:docPr id="5" name="Picture 5" descr="A screenshot of a computer screen&#10;&#10;Description automatically generated"/>
-            <wp:cNvGraphicFramePr>
-              <a:graphicFrameLocks xmlns:a="http://schemas.openxmlformats.org/drawingml/2006/main" noChangeAspect="1"/>
-            </wp:cNvGraphicFramePr>
-            <a:graphic xmlns:a="http://schemas.openxmlformats.org/drawingml/2006/main">
-              <a:graphicData uri="http://schemas.openxmlformats.org/drawingml/2006/picture">
-                <pic:pic xmlns:pic="http://schemas.openxmlformats.org/drawingml/2006/picture">
-                  <pic:nvPicPr>
-                    <pic:cNvPr id="5" name="ED4A775.tmp"/>
-                    <pic:cNvPicPr/>
-                  </pic:nvPicPr>
-                  <pic:blipFill rotWithShape="1">
-                    <a:blip r:embed="rId11">
-                      <a:extLst>
-                        <a:ext uri="{28A0092B-C50C-407E-A947-70E740481C1C}">
-                          <a14:useLocalDpi xmlns:a14="http://schemas.microsoft.com/office/drawing/2010/main" val="0"/>
-                        </a:ext>
-                      </a:extLst>
-                    </a:blip>
-                    <a:srcRect l="23046" t="10353" b="5099"/>
-                    <a:stretch/>
-                  </pic:blipFill>
-                  <pic:spPr bwMode="auto">
-                    <a:xfrm>
-                      <a:off x="0" y="0"/>
-                      <a:ext cx="4342254" cy="2608712"/>
-                    </a:xfrm>
-                    <a:prstGeom prst="rect">
-                      <a:avLst/>
-                    </a:prstGeom>
-                    <a:ln>
-                      <a:noFill/>
-                    </a:ln>
-                    <a:extLst>
-                      <a:ext uri="{53640926-AAD7-44D8-BBD7-CCE9431645EC}">
-                        <a14:shadowObscured xmlns:a14="http://schemas.microsoft.com/office/drawing/2010/main"/>
-                      </a:ext>
-                    </a:extLst>
-                  </pic:spPr>
-                </pic:pic>
-              </a:graphicData>
-            </a:graphic>
-          </wp:inline>
-        </w:drawing>
-      </w:r>
     </w:p>
     <w:p>
       <w:pPr>
@@ -6592,118 +5903,6 @@
           <w:bCs/>
         </w:rPr>
       </w:pPr>
-      <w:r>
-        <w:rPr>
-          <w:rFonts w:eastAsiaTheme="minorHAnsi"/>
-          <w:noProof/>
-          <w:sz w:val="29"/>
-          <w:szCs w:val="29"/>
-        </w:rPr>
-        <w:drawing>
-          <wp:inline distT="0" distB="0" distL="0" distR="0" wp14:anchorId="7BE04713" wp14:editId="7DB8C51F">
-            <wp:extent cx="4867275" cy="600075"/>
-            <wp:effectExtent l="0" t="0" r="9525" b="9525"/>
-            <wp:docPr id="1" name="Picture 1"/>
-            <wp:cNvGraphicFramePr>
-              <a:graphicFrameLocks xmlns:a="http://schemas.openxmlformats.org/drawingml/2006/main" noChangeAspect="1"/>
-            </wp:cNvGraphicFramePr>
-            <a:graphic xmlns:a="http://schemas.openxmlformats.org/drawingml/2006/main">
-              <a:graphicData uri="http://schemas.openxmlformats.org/drawingml/2006/picture">
-                <pic:pic xmlns:pic="http://schemas.openxmlformats.org/drawingml/2006/picture">
-                  <pic:nvPicPr>
-                    <pic:cNvPr id="0" name="Picture 1"/>
-                    <pic:cNvPicPr>
-                      <a:picLocks noChangeAspect="1" noChangeArrowheads="1"/>
-                    </pic:cNvPicPr>
-                  </pic:nvPicPr>
-                  <pic:blipFill>
-                    <a:blip r:embed="rId12">
-                      <a:extLst>
-                        <a:ext uri="{28A0092B-C50C-407E-A947-70E740481C1C}">
-                          <a14:useLocalDpi xmlns:a14="http://schemas.microsoft.com/office/drawing/2010/main" val="0"/>
-                        </a:ext>
-                      </a:extLst>
-                    </a:blip>
-                    <a:srcRect/>
-                    <a:stretch>
-                      <a:fillRect/>
-                    </a:stretch>
-                  </pic:blipFill>
-                  <pic:spPr bwMode="auto">
-                    <a:xfrm>
-                      <a:off x="0" y="0"/>
-                      <a:ext cx="4867275" cy="600075"/>
-                    </a:xfrm>
-                    <a:prstGeom prst="rect">
-                      <a:avLst/>
-                    </a:prstGeom>
-                    <a:noFill/>
-                    <a:ln>
-                      <a:noFill/>
-                    </a:ln>
-                  </pic:spPr>
-                </pic:pic>
-              </a:graphicData>
-            </a:graphic>
-          </wp:inline>
-        </w:drawing>
-      </w:r>
-    </w:p>
-    <w:p>
-      <w:pPr>
-        <w:kinsoku w:val="0"/>
-        <w:overflowPunct w:val="0"/>
-        <w:autoSpaceDE w:val="0"/>
-        <w:autoSpaceDN w:val="0"/>
-        <w:adjustRightInd w:val="0"/>
-        <w:spacing w:before="2"/>
-        <w:jc w:val="center"/>
-        <w:rPr>
-          <w:rFonts w:ascii="Arial" w:hAnsi="Arial" w:cs="Arial"/>
-          <w:b/>
-          <w:bCs/>
-        </w:rPr>
-      </w:pPr>
-      <w:r>
-        <w:rPr>
-          <w:rFonts w:ascii="Arial" w:hAnsi="Arial" w:cs="Arial"/>
-          <w:b/>
-          <w:bCs/>
-        </w:rPr>
-        <w:t>Attachment</w:t>
-      </w:r>
-      <w:r>
-        <w:rPr>
-          <w:rFonts w:ascii="Arial" w:hAnsi="Arial" w:cs="Arial"/>
-          <w:b/>
-          <w:bCs/>
-        </w:rPr>
-        <w:t xml:space="preserve"> A-1.  </w:t>
-      </w:r>
-      <w:r>
-        <w:rPr>
-          <w:rFonts w:ascii="Arial" w:hAnsi="Arial" w:cs="Arial"/>
-          <w:b/>
-          <w:bCs/>
-        </w:rPr>
-        <w:t>A</w:t>
-      </w:r>
-      <w:r>
-        <w:rPr>
-          <w:rFonts w:ascii="Arial" w:hAnsi="Arial" w:cs="Arial"/>
-          <w:b/>
-          <w:bCs/>
-        </w:rPr>
-        <w:t xml:space="preserve">TC-1 </w:t>
-      </w:r>
-      <w:r>
-        <w:rPr>
-          <w:rFonts w:ascii="Arial" w:hAnsi="Arial" w:cs="Arial"/>
-          <w:b/>
-          <w:bCs/>
-        </w:rPr>
-        <w:t>fingerprint-fingerprint.txt</w:t>
-      </w:r>
     </w:p>
     <w:p>
       <w:pPr>
@@ -6717,6 +5916,94 @@
           <w:bCs/>
         </w:rPr>
       </w:pPr>
+      <w:r>
+        <w:rPr>
+          <w:rFonts w:ascii="Arial" w:hAnsi="Arial" w:cs="Arial"/>
+          <w:b/>
+          <w:bCs/>
+        </w:rPr>
+        <w:t>Test Log</w:t>
+      </w:r>
+      <w:r>
+        <w:rPr>
+          <w:rFonts w:ascii="Arial" w:hAnsi="Arial" w:cs="Arial"/>
+          <w:b/>
+          <w:bCs/>
+        </w:rPr>
+        <w:t xml:space="preserve"> A-</w:t>
+      </w:r>
+      <w:r>
+        <w:rPr>
+          <w:rFonts w:ascii="Arial" w:hAnsi="Arial" w:cs="Arial"/>
+          <w:b/>
+          <w:bCs/>
+        </w:rPr>
+        <w:t>1</w:t>
+      </w:r>
+      <w:r>
+        <w:rPr>
+          <w:rFonts w:ascii="Arial" w:hAnsi="Arial" w:cs="Arial"/>
+          <w:b/>
+          <w:bCs/>
+        </w:rPr>
+        <w:t xml:space="preserve">.  </w:t>
+      </w:r>
+      <w:r>
+        <w:rPr>
+          <w:rFonts w:ascii="Arial" w:hAnsi="Arial" w:cs="Arial"/>
+          <w:b/>
+          <w:bCs/>
+        </w:rPr>
+        <w:t>handprint</w:t>
+      </w:r>
+      <w:r>
+        <w:rPr>
+          <w:rFonts w:ascii="Arial" w:hAnsi="Arial" w:cs="Arial"/>
+          <w:b/>
+          <w:bCs/>
+        </w:rPr>
+        <w:t>.py</w:t>
+      </w:r>
+      <w:r>
+        <w:rPr>
+          <w:rFonts w:ascii="Arial" w:hAnsi="Arial" w:cs="Arial"/>
+          <w:b/>
+          <w:bCs/>
+        </w:rPr>
+        <w:t>_</w:t>
+      </w:r>
+      <w:r>
+        <w:rPr>
+          <w:rFonts w:ascii="Arial" w:hAnsi="Arial" w:cs="Arial"/>
+          <w:b/>
+          <w:bCs/>
+        </w:rPr>
+        <w:t>IT</w:t>
+      </w:r>
+      <w:r>
+        <w:rPr>
+          <w:rFonts w:ascii="Arial" w:hAnsi="Arial" w:cs="Arial"/>
+          <w:b/>
+          <w:bCs/>
+        </w:rPr>
+        <w:t>-1</w:t>
+      </w:r>
+      <w:r>
+        <w:rPr>
+          <w:rFonts w:ascii="Arial" w:hAnsi="Arial" w:cs="Arial"/>
+          <w:b/>
+          <w:bCs/>
+        </w:rPr>
+        <w:t>_linux Test Logs</w:t>
+      </w:r>
+      <w:r>
+        <w:rPr>
+          <w:rFonts w:ascii="Arial" w:hAnsi="Arial" w:cs="Arial"/>
+          <w:b/>
+          <w:bCs/>
+        </w:rPr>
+        <w:t xml:space="preserve"> </w:t>
+      </w:r>
     </w:p>
     <w:p>
       <w:pPr>
@@ -6730,62 +6017,6 @@
           <w:bCs/>
         </w:rPr>
       </w:pPr>
-      <w:r>
-        <w:rPr>
-          <w:rFonts w:ascii="Arial" w:hAnsi="Arial" w:cs="Arial"/>
-          <w:b/>
-          <w:bCs/>
-          <w:noProof/>
-        </w:rPr>
-        <w:drawing>
-          <wp:inline distT="0" distB="0" distL="0" distR="0" wp14:anchorId="7F1AEB54" wp14:editId="6AD0A3E7">
-            <wp:extent cx="4676775" cy="514350"/>
-            <wp:effectExtent l="0" t="0" r="9525" b="0"/>
-            <wp:docPr id="3" name="Picture 3"/>
-            <wp:cNvGraphicFramePr>
-              <a:graphicFrameLocks xmlns:a="http://schemas.openxmlformats.org/drawingml/2006/main" noChangeAspect="1"/>
-            </wp:cNvGraphicFramePr>
-            <a:graphic xmlns:a="http://schemas.openxmlformats.org/drawingml/2006/main">
-              <a:graphicData uri="http://schemas.openxmlformats.org/drawingml/2006/picture">
-                <pic:pic xmlns:pic="http://schemas.openxmlformats.org/drawingml/2006/picture">
-                  <pic:nvPicPr>
-                    <pic:cNvPr id="0" name="Picture 2"/>
-                    <pic:cNvPicPr>
-                      <a:picLocks noChangeAspect="1" noChangeArrowheads="1"/>
-                    </pic:cNvPicPr>
-                  </pic:nvPicPr>
-                  <pic:blipFill>
-                    <a:blip r:embed="rId13">
-                      <a:extLst>
-                        <a:ext uri="{28A0092B-C50C-407E-A947-70E740481C1C}">
-                          <a14:useLocalDpi xmlns:a14="http://schemas.microsoft.com/office/drawing/2010/main" val="0"/>
-                        </a:ext>
-                      </a:extLst>
-                    </a:blip>
-                    <a:srcRect/>
-                    <a:stretch>
-                      <a:fillRect/>
-                    </a:stretch>
-                  </pic:blipFill>
-                  <pic:spPr bwMode="auto">
-                    <a:xfrm>
-                      <a:off x="0" y="0"/>
-                      <a:ext cx="4676775" cy="514350"/>
-                    </a:xfrm>
-                    <a:prstGeom prst="rect">
-                      <a:avLst/>
-                    </a:prstGeom>
-                    <a:noFill/>
-                    <a:ln>
-                      <a:noFill/>
-                    </a:ln>
-                  </pic:spPr>
-                </pic:pic>
-              </a:graphicData>
-            </a:graphic>
-          </wp:inline>
-        </w:drawing>
-      </w:r>
     </w:p>
     <w:p>
       <w:pPr>
@@ -6805,7 +6036,7 @@
           <w:b/>
           <w:bCs/>
         </w:rPr>
-        <w:t>Attachment A-</w:t>
+        <w:t>Test Log</w:t>
       </w:r>
       <w:r>
         <w:rPr>
@@ -6813,7 +6044,7 @@
           <w:b/>
           <w:bCs/>
         </w:rPr>
-        <w:t>2</w:t>
+        <w:t xml:space="preserve"> A-</w:t>
       </w:r>
       <w:r>
         <w:rPr>
@@ -6821,7 +6052,7 @@
           <w:b/>
           <w:bCs/>
         </w:rPr>
-        <w:t xml:space="preserve">.  ATC-1 </w:t>
+        <w:t>2</w:t>
       </w:r>
       <w:r>
         <w:rPr>
@@ -6829,7 +6060,7 @@
           <w:b/>
           <w:bCs/>
         </w:rPr>
-        <w:t>fingerprint-</w:t>
+        <w:t xml:space="preserve">.  </w:t>
       </w:r>
       <w:r>
         <w:rPr>
@@ -6837,7 +6068,7 @@
           <w:b/>
           <w:bCs/>
         </w:rPr>
-        <w:t>hand</w:t>
+        <w:t>handprint.py</w:t>
       </w:r>
       <w:r>
         <w:rPr>
@@ -6845,7 +6076,31 @@
           <w:b/>
           <w:bCs/>
         </w:rPr>
-        <w:t>print.txt</w:t>
+        <w:t>_</w:t>
+      </w:r>
+      <w:r>
+        <w:rPr>
+          <w:rFonts w:ascii="Arial" w:hAnsi="Arial" w:cs="Arial"/>
+          <w:b/>
+          <w:bCs/>
+        </w:rPr>
+        <w:t>IT</w:t>
+      </w:r>
+      <w:r>
+        <w:rPr>
+          <w:rFonts w:ascii="Arial" w:hAnsi="Arial" w:cs="Arial"/>
+          <w:b/>
+          <w:bCs/>
+        </w:rPr>
+        <w:t>-1</w:t>
+      </w:r>
+      <w:r>
+        <w:rPr>
+          <w:rFonts w:ascii="Arial" w:hAnsi="Arial" w:cs="Arial"/>
+          <w:b/>
+          <w:bCs/>
+        </w:rPr>
+        <w:t>_windows Test Logs</w:t>
       </w:r>
     </w:p>
     <w:p>
@@ -6878,56 +6133,8 @@
           <w:rFonts w:ascii="Arial" w:hAnsi="Arial" w:cs="Arial"/>
           <w:b/>
           <w:bCs/>
-          <w:noProof/>
-        </w:rPr>
-        <w:drawing>
-          <wp:inline distT="0" distB="0" distL="0" distR="0" wp14:anchorId="5DF33BFA" wp14:editId="174F797A">
-            <wp:extent cx="6010275" cy="1704975"/>
-            <wp:effectExtent l="0" t="0" r="9525" b="9525"/>
-            <wp:docPr id="4" name="Picture 4"/>
-            <wp:cNvGraphicFramePr>
-              <a:graphicFrameLocks xmlns:a="http://schemas.openxmlformats.org/drawingml/2006/main" noChangeAspect="1"/>
-            </wp:cNvGraphicFramePr>
-            <a:graphic xmlns:a="http://schemas.openxmlformats.org/drawingml/2006/main">
-              <a:graphicData uri="http://schemas.openxmlformats.org/drawingml/2006/picture">
-                <pic:pic xmlns:pic="http://schemas.openxmlformats.org/drawingml/2006/picture">
-                  <pic:nvPicPr>
-                    <pic:cNvPr id="0" name="Picture 3"/>
-                    <pic:cNvPicPr>
-                      <a:picLocks noChangeAspect="1" noChangeArrowheads="1"/>
-                    </pic:cNvPicPr>
-                  </pic:nvPicPr>
-                  <pic:blipFill>
-                    <a:blip r:embed="rId14">
-                      <a:extLst>
-                        <a:ext uri="{28A0092B-C50C-407E-A947-70E740481C1C}">
-                          <a14:useLocalDpi xmlns:a14="http://schemas.microsoft.com/office/drawing/2010/main" val="0"/>
-                        </a:ext>
-                      </a:extLst>
-                    </a:blip>
-                    <a:srcRect/>
-                    <a:stretch>
-                      <a:fillRect/>
-                    </a:stretch>
-                  </pic:blipFill>
-                  <pic:spPr bwMode="auto">
-                    <a:xfrm>
-                      <a:off x="0" y="0"/>
-                      <a:ext cx="6010275" cy="1704975"/>
-                    </a:xfrm>
-                    <a:prstGeom prst="rect">
-                      <a:avLst/>
-                    </a:prstGeom>
-                    <a:noFill/>
-                    <a:ln>
-                      <a:noFill/>
-                    </a:ln>
-                  </pic:spPr>
-                </pic:pic>
-              </a:graphicData>
-            </a:graphic>
-          </wp:inline>
-        </w:drawing>
+        </w:rPr>
+        <w:t>Test Log</w:t>
       </w:r>
       <w:r>
         <w:rPr>
@@ -6935,7 +6142,7 @@
           <w:b/>
           <w:bCs/>
         </w:rPr>
-        <w:t>Attachment A-</w:t>
+        <w:t xml:space="preserve"> A-</w:t>
       </w:r>
       <w:r>
         <w:rPr>
@@ -6951,7 +6158,7 @@
           <w:b/>
           <w:bCs/>
         </w:rPr>
-        <w:t xml:space="preserve">.  ATC-1 </w:t>
+        <w:t xml:space="preserve">.  </w:t>
       </w:r>
       <w:r>
         <w:rPr>
@@ -6959,7 +6166,7 @@
           <w:b/>
           <w:bCs/>
         </w:rPr>
-        <w:t>fingerprint-</w:t>
+        <w:t>handprint.py</w:t>
       </w:r>
       <w:r>
         <w:rPr>
@@ -6967,7 +6174,7 @@
           <w:b/>
           <w:bCs/>
         </w:rPr>
-        <w:t>Test</w:t>
+        <w:t>_</w:t>
       </w:r>
       <w:r>
         <w:rPr>
@@ -6975,7 +6182,23 @@
           <w:b/>
           <w:bCs/>
         </w:rPr>
-        <w:t>.txt</w:t>
+        <w:t>TC</w:t>
+      </w:r>
+      <w:r>
+        <w:rPr>
+          <w:rFonts w:ascii="Arial" w:hAnsi="Arial" w:cs="Arial"/>
+          <w:b/>
+          <w:bCs/>
+        </w:rPr>
+        <w:t>-1</w:t>
+      </w:r>
+      <w:r>
+        <w:rPr>
+          <w:rFonts w:ascii="Arial" w:hAnsi="Arial" w:cs="Arial"/>
+          <w:b/>
+          <w:bCs/>
+        </w:rPr>
+        <w:t xml:space="preserve"> Test Logs</w:t>
       </w:r>
     </w:p>
     <w:p>
@@ -7003,61 +6226,14 @@
           <w:bCs/>
         </w:rPr>
       </w:pPr>
+      <w:bookmarkStart w:id="6" w:name="_Hlk26870985"/>
       <w:r>
         <w:rPr>
           <w:rFonts w:ascii="Arial" w:hAnsi="Arial" w:cs="Arial"/>
           <w:b/>
           <w:bCs/>
-          <w:noProof/>
-        </w:rPr>
-        <w:drawing>
-          <wp:inline distT="0" distB="0" distL="0" distR="0" wp14:anchorId="48476656" wp14:editId="06FAAAB1">
-            <wp:extent cx="6400800" cy="834390"/>
-            <wp:effectExtent l="0" t="0" r="0" b="3810"/>
-            <wp:docPr id="6" name="Picture 6"/>
-            <wp:cNvGraphicFramePr>
-              <a:graphicFrameLocks xmlns:a="http://schemas.openxmlformats.org/drawingml/2006/main" noChangeAspect="1"/>
-            </wp:cNvGraphicFramePr>
-            <a:graphic xmlns:a="http://schemas.openxmlformats.org/drawingml/2006/main">
-              <a:graphicData uri="http://schemas.openxmlformats.org/drawingml/2006/picture">
-                <pic:pic xmlns:pic="http://schemas.openxmlformats.org/drawingml/2006/picture">
-                  <pic:nvPicPr>
-                    <pic:cNvPr id="0" name="Picture 4"/>
-                    <pic:cNvPicPr>
-                      <a:picLocks noChangeAspect="1" noChangeArrowheads="1"/>
-                    </pic:cNvPicPr>
-                  </pic:nvPicPr>
-                  <pic:blipFill>
-                    <a:blip r:embed="rId15">
-                      <a:extLst>
-                        <a:ext uri="{28A0092B-C50C-407E-A947-70E740481C1C}">
-                          <a14:useLocalDpi xmlns:a14="http://schemas.microsoft.com/office/drawing/2010/main" val="0"/>
-                        </a:ext>
-                      </a:extLst>
-                    </a:blip>
-                    <a:srcRect/>
-                    <a:stretch>
-                      <a:fillRect/>
-                    </a:stretch>
-                  </pic:blipFill>
-                  <pic:spPr bwMode="auto">
-                    <a:xfrm>
-                      <a:off x="0" y="0"/>
-                      <a:ext cx="6400800" cy="834390"/>
-                    </a:xfrm>
-                    <a:prstGeom prst="rect">
-                      <a:avLst/>
-                    </a:prstGeom>
-                    <a:noFill/>
-                    <a:ln>
-                      <a:noFill/>
-                    </a:ln>
-                  </pic:spPr>
-                </pic:pic>
-              </a:graphicData>
-            </a:graphic>
-          </wp:inline>
-        </w:drawing>
+        </w:rPr>
+        <w:t>Test Log</w:t>
       </w:r>
       <w:r>
         <w:rPr>
@@ -7065,7 +6241,7 @@
           <w:b/>
           <w:bCs/>
         </w:rPr>
-        <w:t>Attachment A-</w:t>
+        <w:t xml:space="preserve"> A-</w:t>
       </w:r>
       <w:r>
         <w:rPr>
@@ -7081,7 +6257,7 @@
           <w:b/>
           <w:bCs/>
         </w:rPr>
-        <w:t>.  ATC-</w:t>
+        <w:t xml:space="preserve">.  </w:t>
       </w:r>
       <w:r>
         <w:rPr>
@@ -7089,7 +6265,7 @@
           <w:b/>
           <w:bCs/>
         </w:rPr>
-        <w:t>2</w:t>
+        <w:t>handprint.py</w:t>
       </w:r>
       <w:r>
         <w:rPr>
@@ -7097,7 +6273,7 @@
           <w:b/>
           <w:bCs/>
         </w:rPr>
-        <w:t xml:space="preserve"> </w:t>
+        <w:t>_</w:t>
       </w:r>
       <w:r>
         <w:rPr>
@@ -7105,7 +6281,7 @@
           <w:b/>
           <w:bCs/>
         </w:rPr>
-        <w:t>fingerprint-</w:t>
+        <w:t>TC</w:t>
       </w:r>
       <w:r>
         <w:rPr>
@@ -7113,7 +6289,15 @@
           <w:b/>
           <w:bCs/>
         </w:rPr>
-        <w:t>optional_filename1.txt</w:t>
+        <w:t>-2</w:t>
+      </w:r>
+      <w:r>
+        <w:rPr>
+          <w:rFonts w:ascii="Arial" w:hAnsi="Arial" w:cs="Arial"/>
+          <w:b/>
+          <w:bCs/>
+        </w:rPr>
+        <w:t xml:space="preserve"> Test Logs</w:t>
       </w:r>
     </w:p>
     <w:p>
@@ -7128,318 +6312,10 @@
           <w:bCs/>
         </w:rPr>
       </w:pPr>
+      <w:bookmarkStart w:id="7" w:name="_GoBack"/>
+      <w:bookmarkEnd w:id="6"/>
+      <w:bookmarkEnd w:id="7"/>
     </w:p>
-    <w:p>
-      <w:pPr>
-        <w:pStyle w:val="H1bodytext"/>
-        <w:spacing w:after="120"/>
-        <w:ind w:left="0"/>
-        <w:jc w:val="center"/>
-        <w:rPr>
-          <w:rFonts w:ascii="Arial" w:hAnsi="Arial" w:cs="Arial"/>
-          <w:b/>
-          <w:bCs/>
-        </w:rPr>
-      </w:pPr>
-      <w:r>
-        <w:rPr>
-          <w:rFonts w:ascii="Arial" w:hAnsi="Arial" w:cs="Arial"/>
-          <w:b/>
-          <w:bCs/>
-          <w:noProof/>
-        </w:rPr>
-        <w:drawing>
-          <wp:inline distT="0" distB="0" distL="0" distR="0" wp14:anchorId="33AA263F" wp14:editId="7CB879B8">
-            <wp:extent cx="6400800" cy="602615"/>
-            <wp:effectExtent l="0" t="0" r="0" b="6985"/>
-            <wp:docPr id="7" name="Picture 7"/>
-            <wp:cNvGraphicFramePr>
-              <a:graphicFrameLocks xmlns:a="http://schemas.openxmlformats.org/drawingml/2006/main" noChangeAspect="1"/>
-            </wp:cNvGraphicFramePr>
-            <a:graphic xmlns:a="http://schemas.openxmlformats.org/drawingml/2006/main">
-              <a:graphicData uri="http://schemas.openxmlformats.org/drawingml/2006/picture">
-                <pic:pic xmlns:pic="http://schemas.openxmlformats.org/drawingml/2006/picture">
-                  <pic:nvPicPr>
-                    <pic:cNvPr id="0" name="Picture 5"/>
-                    <pic:cNvPicPr>
-                      <a:picLocks noChangeAspect="1" noChangeArrowheads="1"/>
-                    </pic:cNvPicPr>
-                  </pic:nvPicPr>
-                  <pic:blipFill>
-                    <a:blip r:embed="rId16">
-                      <a:extLst>
-                        <a:ext uri="{28A0092B-C50C-407E-A947-70E740481C1C}">
-                          <a14:useLocalDpi xmlns:a14="http://schemas.microsoft.com/office/drawing/2010/main" val="0"/>
-                        </a:ext>
-                      </a:extLst>
-                    </a:blip>
-                    <a:srcRect/>
-                    <a:stretch>
-                      <a:fillRect/>
-                    </a:stretch>
-                  </pic:blipFill>
-                  <pic:spPr bwMode="auto">
-                    <a:xfrm>
-                      <a:off x="0" y="0"/>
-                      <a:ext cx="6400800" cy="602615"/>
-                    </a:xfrm>
-                    <a:prstGeom prst="rect">
-                      <a:avLst/>
-                    </a:prstGeom>
-                    <a:noFill/>
-                    <a:ln>
-                      <a:noFill/>
-                    </a:ln>
-                  </pic:spPr>
-                </pic:pic>
-              </a:graphicData>
-            </a:graphic>
-          </wp:inline>
-        </w:drawing>
-      </w:r>
-      <w:r>
-        <w:rPr>
-          <w:rFonts w:ascii="Arial" w:hAnsi="Arial" w:cs="Arial"/>
-          <w:b/>
-          <w:bCs/>
-        </w:rPr>
-        <w:t>Attachment A-</w:t>
-      </w:r>
-      <w:r>
-        <w:rPr>
-          <w:rFonts w:ascii="Arial" w:hAnsi="Arial" w:cs="Arial"/>
-          <w:b/>
-          <w:bCs/>
-        </w:rPr>
-        <w:t>5</w:t>
-      </w:r>
-      <w:r>
-        <w:rPr>
-          <w:rFonts w:ascii="Arial" w:hAnsi="Arial" w:cs="Arial"/>
-          <w:b/>
-          <w:bCs/>
-        </w:rPr>
-        <w:t>.  ATC-</w:t>
-      </w:r>
-      <w:r>
-        <w:rPr>
-          <w:rFonts w:ascii="Arial" w:hAnsi="Arial" w:cs="Arial"/>
-          <w:b/>
-          <w:bCs/>
-        </w:rPr>
-        <w:t>2</w:t>
-      </w:r>
-      <w:r>
-        <w:rPr>
-          <w:rFonts w:ascii="Arial" w:hAnsi="Arial" w:cs="Arial"/>
-          <w:b/>
-          <w:bCs/>
-        </w:rPr>
-        <w:t xml:space="preserve"> </w:t>
-      </w:r>
-      <w:r>
-        <w:rPr>
-          <w:rFonts w:ascii="Arial" w:hAnsi="Arial" w:cs="Arial"/>
-          <w:b/>
-          <w:bCs/>
-        </w:rPr>
-        <w:t>fingerprint-</w:t>
-      </w:r>
-      <w:r>
-        <w:rPr>
-          <w:rFonts w:ascii="Arial" w:hAnsi="Arial" w:cs="Arial"/>
-          <w:b/>
-          <w:bCs/>
-        </w:rPr>
-        <w:t>optional_filename</w:t>
-      </w:r>
-      <w:r>
-        <w:rPr>
-          <w:rFonts w:ascii="Arial" w:hAnsi="Arial" w:cs="Arial"/>
-          <w:b/>
-          <w:bCs/>
-        </w:rPr>
-        <w:t>2</w:t>
-      </w:r>
-      <w:r>
-        <w:rPr>
-          <w:rFonts w:ascii="Arial" w:hAnsi="Arial" w:cs="Arial"/>
-          <w:b/>
-          <w:bCs/>
-        </w:rPr>
-        <w:t>.txt</w:t>
-      </w:r>
-    </w:p>
-    <w:p>
-      <w:pPr>
-        <w:pStyle w:val="H1bodytext"/>
-        <w:spacing w:after="120"/>
-        <w:ind w:left="0"/>
-        <w:jc w:val="center"/>
-        <w:rPr>
-          <w:rFonts w:ascii="Arial" w:hAnsi="Arial" w:cs="Arial"/>
-          <w:b/>
-          <w:bCs/>
-        </w:rPr>
-      </w:pPr>
-    </w:p>
-    <w:p>
-      <w:pPr>
-        <w:pStyle w:val="H1bodytext"/>
-        <w:spacing w:after="120"/>
-        <w:ind w:left="0"/>
-        <w:jc w:val="center"/>
-        <w:rPr>
-          <w:rFonts w:ascii="Arial" w:hAnsi="Arial" w:cs="Arial"/>
-          <w:b/>
-          <w:bCs/>
-        </w:rPr>
-      </w:pPr>
-      <w:r>
-        <w:rPr>
-          <w:rFonts w:ascii="Arial" w:hAnsi="Arial" w:cs="Arial"/>
-          <w:b/>
-          <w:bCs/>
-          <w:noProof/>
-        </w:rPr>
-        <w:drawing>
-          <wp:inline distT="0" distB="0" distL="0" distR="0" wp14:anchorId="659FD62A" wp14:editId="0380DE3C">
-            <wp:extent cx="6400800" cy="1863725"/>
-            <wp:effectExtent l="0" t="0" r="0" b="3175"/>
-            <wp:docPr id="8" name="Picture 8"/>
-            <wp:cNvGraphicFramePr>
-              <a:graphicFrameLocks xmlns:a="http://schemas.openxmlformats.org/drawingml/2006/main" noChangeAspect="1"/>
-            </wp:cNvGraphicFramePr>
-            <a:graphic xmlns:a="http://schemas.openxmlformats.org/drawingml/2006/main">
-              <a:graphicData uri="http://schemas.openxmlformats.org/drawingml/2006/picture">
-                <pic:pic xmlns:pic="http://schemas.openxmlformats.org/drawingml/2006/picture">
-                  <pic:nvPicPr>
-                    <pic:cNvPr id="0" name="Picture 6"/>
-                    <pic:cNvPicPr>
-                      <a:picLocks noChangeAspect="1" noChangeArrowheads="1"/>
-                    </pic:cNvPicPr>
-                  </pic:nvPicPr>
-                  <pic:blipFill>
-                    <a:blip r:embed="rId17">
-                      <a:extLst>
-                        <a:ext uri="{28A0092B-C50C-407E-A947-70E740481C1C}">
-                          <a14:useLocalDpi xmlns:a14="http://schemas.microsoft.com/office/drawing/2010/main" val="0"/>
-                        </a:ext>
-                      </a:extLst>
-                    </a:blip>
-                    <a:srcRect/>
-                    <a:stretch>
-                      <a:fillRect/>
-                    </a:stretch>
-                  </pic:blipFill>
-                  <pic:spPr bwMode="auto">
-                    <a:xfrm>
-                      <a:off x="0" y="0"/>
-                      <a:ext cx="6400800" cy="1863725"/>
-                    </a:xfrm>
-                    <a:prstGeom prst="rect">
-                      <a:avLst/>
-                    </a:prstGeom>
-                    <a:noFill/>
-                    <a:ln>
-                      <a:noFill/>
-                    </a:ln>
-                  </pic:spPr>
-                </pic:pic>
-              </a:graphicData>
-            </a:graphic>
-          </wp:inline>
-        </w:drawing>
-      </w:r>
-      <w:r>
-        <w:rPr>
-          <w:rFonts w:ascii="Arial" w:hAnsi="Arial" w:cs="Arial"/>
-          <w:b/>
-          <w:bCs/>
-        </w:rPr>
-        <w:t>Attachment A-</w:t>
-      </w:r>
-      <w:r>
-        <w:rPr>
-          <w:rFonts w:ascii="Arial" w:hAnsi="Arial" w:cs="Arial"/>
-          <w:b/>
-          <w:bCs/>
-        </w:rPr>
-        <w:t>6</w:t>
-      </w:r>
-      <w:r>
-        <w:rPr>
-          <w:rFonts w:ascii="Arial" w:hAnsi="Arial" w:cs="Arial"/>
-          <w:b/>
-          <w:bCs/>
-        </w:rPr>
-        <w:t>.  ATC-</w:t>
-      </w:r>
-      <w:r>
-        <w:rPr>
-          <w:rFonts w:ascii="Arial" w:hAnsi="Arial" w:cs="Arial"/>
-          <w:b/>
-          <w:bCs/>
-        </w:rPr>
-        <w:t>2</w:t>
-      </w:r>
-      <w:r>
-        <w:rPr>
-          <w:rFonts w:ascii="Arial" w:hAnsi="Arial" w:cs="Arial"/>
-          <w:b/>
-          <w:bCs/>
-        </w:rPr>
-        <w:t xml:space="preserve"> </w:t>
-      </w:r>
-      <w:r>
-        <w:rPr>
-          <w:rFonts w:ascii="Arial" w:hAnsi="Arial" w:cs="Arial"/>
-          <w:b/>
-          <w:bCs/>
-        </w:rPr>
-        <w:t>fingerprint-</w:t>
-      </w:r>
-      <w:r>
-        <w:rPr>
-          <w:rFonts w:ascii="Arial" w:hAnsi="Arial" w:cs="Arial"/>
-          <w:b/>
-          <w:bCs/>
-        </w:rPr>
-        <w:t>optional_filename</w:t>
-      </w:r>
-      <w:r>
-        <w:rPr>
-          <w:rFonts w:ascii="Arial" w:hAnsi="Arial" w:cs="Arial"/>
-          <w:b/>
-          <w:bCs/>
-        </w:rPr>
-        <w:t>3</w:t>
-      </w:r>
-      <w:r>
-        <w:rPr>
-          <w:rFonts w:ascii="Arial" w:hAnsi="Arial" w:cs="Arial"/>
-          <w:b/>
-          <w:bCs/>
-        </w:rPr>
-        <w:t>.txt</w:t>
-      </w:r>
-    </w:p>
-    <w:p>
-      <w:pPr>
-        <w:kinsoku w:val="0"/>
-        <w:overflowPunct w:val="0"/>
-        <w:autoSpaceDE w:val="0"/>
-        <w:autoSpaceDN w:val="0"/>
-        <w:adjustRightInd w:val="0"/>
-        <w:spacing w:before="2"/>
-        <w:rPr>
-          <w:rFonts w:eastAsiaTheme="minorHAnsi"/>
-          <w:sz w:val="29"/>
-          <w:szCs w:val="29"/>
-        </w:rPr>
-      </w:pPr>
-    </w:p>
-    <w:p/>
     <w:sectPr>
       <w:pgSz w:w="12240" w:h="15840" w:code="1"/>
       <w:pgMar w:top="1080" w:right="1080" w:bottom="720" w:left="1080" w:header="720" w:footer="720" w:gutter="0"/>
@@ -9049,14 +7925,6 @@
     <w:abstractNumId w:val="4"/>
   </w:num>
 </w:numbering>
-</file>
-
-<file path=word/people.xml><?xml version="1.0" encoding="utf-8"?>
-<w15:people xmlns:wpc="http://schemas.microsoft.com/office/word/2010/wordprocessingCanvas" xmlns:cx="http://schemas.microsoft.com/office/drawing/2014/chartex" xmlns:cx1="http://schemas.microsoft.com/office/drawing/2015/9/8/chartex" xmlns:cx2="http://schemas.microsoft.com/office/drawing/2015/10/21/chartex" xmlns:cx3="http://schemas.microsoft.com/office/drawing/2016/5/9/chartex" xmlns:cx4="http://schemas.microsoft.com/office/drawing/2016/5/10/chartex" xmlns:cx5="http://schemas.microsoft.com/office/drawing/2016/5/11/chartex" xmlns:cx6="http://schemas.microsoft.com/office/drawing/2016/5/12/chartex" xmlns:cx7="http://schemas.microsoft.com/office/drawing/2016/5/13/chartex" xmlns:cx8="http://schemas.microsoft.com/office/drawing/2016/5/14/chartex" xmlns:mc="http://schemas.openxmlformats.org/markup-compatibility/2006" xmlns:aink="http://schemas.microsoft.com/office/drawing/2016/ink" xmlns:am3d="http://schemas.microsoft.com/office/drawing/2017/model3d" xmlns:o="urn:schemas-microsoft-com:office:office" xmlns:r="http://schemas.openxmlformats.org/officeDocument/2006/relationships" xmlns:m="http://schemas.openxmlformats.org/officeDocument/2006/math" xmlns:v="urn:schemas-microsoft-com:vml" xmlns:wp14="http://schemas.microsoft.com/office/word/2010/wordprocessingDrawing" xmlns:wp="http://schemas.openxmlformats.org/drawingml/2006/wordprocessingDrawing" xmlns:w10="urn:schemas-microsoft-com:office:word" xmlns:w="http://schemas.openxmlformats.org/wordprocessingml/2006/main" xmlns:w14="http://schemas.microsoft.com/office/word/2010/wordml" xmlns:w15="http://schemas.microsoft.com/office/word/2012/wordml" xmlns:w16cid="http://schemas.microsoft.com/office/word/2016/wordml/cid" xmlns:w16se="http://schemas.microsoft.com/office/word/2015/wordml/symex" xmlns:wpg="http://schemas.microsoft.com/office/word/2010/wordprocessingGroup" xmlns:wpi="http://schemas.microsoft.com/office/word/2010/wordprocessingInk" xmlns:wne="http://schemas.microsoft.com/office/word/2006/wordml" xmlns:wps="http://schemas.microsoft.com/office/word/2010/wordprocessingShape" mc:Ignorable="w14 w15 w16se w16cid wp14">
-  <w15:person w15:author="Sara Lindberg">
-    <w15:presenceInfo w15:providerId="AD" w15:userId="S::SLindberg@intera.com::ab96775d-ae92-42ee-bbcc-9d83de09aff5"/>
-  </w15:person>
-</w15:people>
 </file>
 
 <file path=word/styles.xml><?xml version="1.0" encoding="utf-8"?>

</xml_diff>

<commit_message>
added acceptance test reports for fingerprinter and handprinter
</commit_message>
<xml_diff>
--- a/docs/00_Handprinter_CACIE_Tools_ctp.docx
+++ b/docs/00_Handprinter_CACIE_Tools_ctp.docx
@@ -1413,19 +1413,7 @@
               <w:rPr>
                 <w:rFonts w:ascii="Arial" w:hAnsi="Arial"/>
               </w:rPr>
-              <w:t>CACIE-</w:t>
-            </w:r>
-            <w:r>
-              <w:rPr>
-                <w:rFonts w:ascii="Arial" w:hAnsi="Arial"/>
-              </w:rPr>
-              <w:t>handprint</w:t>
-            </w:r>
-            <w:r>
-              <w:rPr>
-                <w:rFonts w:ascii="Arial" w:hAnsi="Arial"/>
-              </w:rPr>
-              <w:t>.py</w:t>
+              <w:t>CACIE-handprint.py</w:t>
             </w:r>
             <w:r>
               <w:rPr>
@@ -1831,14 +1819,6 @@
         <w:gridCol w:w="5969"/>
         <w:gridCol w:w="61"/>
         <w:gridCol w:w="1520"/>
-        <w:tblGridChange w:id="2">
-          <w:tblGrid>
-            <w:gridCol w:w="1501"/>
-            <w:gridCol w:w="5969"/>
-            <w:gridCol w:w="61"/>
-            <w:gridCol w:w="1520"/>
-          </w:tblGrid>
-        </w:tblGridChange>
       </w:tblGrid>
       <w:tr>
         <w:trPr>
@@ -2074,7 +2054,6 @@
                 <w:iCs/>
               </w:rPr>
             </w:pPr>
-            <w:proofErr w:type="gramStart"/>
             <w:r>
               <w:rPr>
                 <w:rFonts w:ascii="Arial" w:hAnsi="Arial"/>
@@ -2084,7 +2063,6 @@
               <w:t>Note  [</w:t>
             </w:r>
             <w:proofErr w:type="spellStart"/>
-            <w:proofErr w:type="gramEnd"/>
             <w:r>
               <w:rPr>
                 <w:rFonts w:ascii="Arial" w:hAnsi="Arial"/>
@@ -2130,25 +2108,7 @@
                 <w:i/>
                 <w:iCs/>
               </w:rPr>
-              <w:t xml:space="preserve">Navigate to [Testing </w:t>
-            </w:r>
-            <w:proofErr w:type="gramStart"/>
-            <w:r>
-              <w:rPr>
-                <w:rFonts w:ascii="Arial" w:hAnsi="Arial"/>
-                <w:i/>
-                <w:iCs/>
-              </w:rPr>
-              <w:t>Directory]\</w:t>
-            </w:r>
-            <w:proofErr w:type="gramEnd"/>
-            <w:r>
-              <w:rPr>
-                <w:rFonts w:ascii="Arial" w:hAnsi="Arial"/>
-                <w:i/>
-                <w:iCs/>
-              </w:rPr>
-              <w:t>CA-CIE-Tools-Testing (code repository)</w:t>
+              <w:t>Navigate to [Testing Directory]\CA-CIE-Tools-Testing (code repository)</w:t>
             </w:r>
           </w:p>
         </w:tc>
@@ -2229,25 +2189,7 @@
                 <w:i/>
                 <w:iCs/>
               </w:rPr>
-              <w:t xml:space="preserve">git </w:t>
-            </w:r>
-            <w:proofErr w:type="gramStart"/>
-            <w:r>
-              <w:rPr>
-                <w:rFonts w:ascii="Arial" w:hAnsi="Arial"/>
-                <w:i/>
-                <w:iCs/>
-              </w:rPr>
-              <w:t>pull</w:t>
-            </w:r>
-            <w:proofErr w:type="gramEnd"/>
-            <w:r>
-              <w:rPr>
-                <w:rFonts w:ascii="Arial" w:hAnsi="Arial"/>
-                <w:i/>
-                <w:iCs/>
-              </w:rPr>
-              <w:t xml:space="preserve"> </w:t>
+              <w:t xml:space="preserve">git pull </w:t>
             </w:r>
           </w:p>
           <w:p>
@@ -2352,14 +2294,7 @@
                 <w:rFonts w:ascii="Arial" w:hAnsi="Arial"/>
                 <w:bCs/>
               </w:rPr>
-              <w:t>-</w:t>
-            </w:r>
-            <w:r>
-              <w:rPr>
-                <w:rFonts w:ascii="Arial" w:hAnsi="Arial"/>
-                <w:bCs/>
-              </w:rPr>
-              <w:t>I</w:t>
+              <w:t>-I</w:t>
             </w:r>
             <w:r>
               <w:rPr>
@@ -2453,16 +2388,7 @@
                 <w:i/>
                 <w:iCs/>
               </w:rPr>
-              <w:t>Testing_</w:t>
-            </w:r>
-            <w:proofErr w:type="gramStart"/>
-            <w:r>
-              <w:rPr>
-                <w:rFonts w:ascii="Arial" w:hAnsi="Arial"/>
-                <w:i/>
-                <w:iCs/>
-              </w:rPr>
-              <w:t>Directory</w:t>
+              <w:t>Testing_Directory</w:t>
             </w:r>
             <w:proofErr w:type="spellEnd"/>
             <w:r>
@@ -2482,7 +2408,6 @@
               <w:t>\</w:t>
             </w:r>
             <w:proofErr w:type="spellStart"/>
-            <w:proofErr w:type="gramEnd"/>
             <w:r>
               <w:rPr>
                 <w:rFonts w:ascii="Arial" w:hAnsi="Arial"/>
@@ -2638,16 +2563,7 @@
                 <w:i/>
                 <w:iCs/>
               </w:rPr>
-              <w:t xml:space="preserve">by entering the following at the command </w:t>
-            </w:r>
-            <w:proofErr w:type="gramStart"/>
-            <w:r>
-              <w:rPr>
-                <w:rFonts w:ascii="Arial" w:hAnsi="Arial"/>
-                <w:i/>
-                <w:iCs/>
-              </w:rPr>
-              <w:t>line:./</w:t>
+              <w:t>by entering the following at the command line:./</w:t>
             </w:r>
             <w:r>
               <w:rPr>
@@ -2681,7 +2597,6 @@
               </w:rPr>
               <w:t>.sh</w:t>
             </w:r>
-            <w:proofErr w:type="gramEnd"/>
           </w:p>
         </w:tc>
       </w:tr>
@@ -2880,63 +2795,39 @@
                 <w:i/>
                 <w:iCs/>
               </w:rPr>
-              <w:t>Windows</w:t>
-            </w:r>
-            <w:r>
-              <w:rPr>
-                <w:rFonts w:ascii="Arial" w:hAnsi="Arial"/>
-                <w:i/>
-                <w:iCs/>
-              </w:rPr>
-              <w:t xml:space="preserve"> platform:</w:t>
-            </w:r>
-          </w:p>
-          <w:p>
-            <w:pPr>
-              <w:pStyle w:val="H1bodytext"/>
-              <w:spacing w:after="0"/>
-              <w:ind w:left="0"/>
-              <w:rPr>
-                <w:rFonts w:ascii="Arial" w:hAnsi="Arial"/>
-                <w:i/>
-                <w:iCs/>
-              </w:rPr>
-            </w:pPr>
-          </w:p>
-          <w:p>
-            <w:pPr>
-              <w:pStyle w:val="H1bodytext"/>
-              <w:spacing w:after="0"/>
-              <w:ind w:left="0"/>
-              <w:rPr>
-                <w:rFonts w:ascii="Arial" w:hAnsi="Arial"/>
-                <w:i/>
-                <w:iCs/>
-              </w:rPr>
-            </w:pPr>
-            <w:r>
-              <w:rPr>
-                <w:rFonts w:ascii="Arial" w:hAnsi="Arial"/>
-                <w:i/>
-                <w:iCs/>
-              </w:rPr>
-              <w:t xml:space="preserve">In a </w:t>
-            </w:r>
-            <w:r>
-              <w:rPr>
-                <w:rFonts w:ascii="Arial" w:hAnsi="Arial"/>
-                <w:i/>
-                <w:iCs/>
-              </w:rPr>
-              <w:t>Windows</w:t>
-            </w:r>
-            <w:r>
-              <w:rPr>
-                <w:rFonts w:ascii="Arial" w:hAnsi="Arial"/>
-                <w:i/>
-                <w:iCs/>
-              </w:rPr>
-              <w:t xml:space="preserve"> command window:</w:t>
+              <w:t>Windows platform:</w:t>
+            </w:r>
+          </w:p>
+          <w:p>
+            <w:pPr>
+              <w:pStyle w:val="H1bodytext"/>
+              <w:spacing w:after="0"/>
+              <w:ind w:left="0"/>
+              <w:rPr>
+                <w:rFonts w:ascii="Arial" w:hAnsi="Arial"/>
+                <w:i/>
+                <w:iCs/>
+              </w:rPr>
+            </w:pPr>
+          </w:p>
+          <w:p>
+            <w:pPr>
+              <w:pStyle w:val="H1bodytext"/>
+              <w:spacing w:after="0"/>
+              <w:ind w:left="0"/>
+              <w:rPr>
+                <w:rFonts w:ascii="Arial" w:hAnsi="Arial"/>
+                <w:i/>
+                <w:iCs/>
+              </w:rPr>
+            </w:pPr>
+            <w:r>
+              <w:rPr>
+                <w:rFonts w:ascii="Arial" w:hAnsi="Arial"/>
+                <w:i/>
+                <w:iCs/>
+              </w:rPr>
+              <w:t>In a Windows command window:</w:t>
             </w:r>
           </w:p>
           <w:p>
@@ -2965,16 +2856,7 @@
                 <w:i/>
                 <w:iCs/>
               </w:rPr>
-              <w:t>Testing_</w:t>
-            </w:r>
-            <w:proofErr w:type="gramStart"/>
-            <w:r>
-              <w:rPr>
-                <w:rFonts w:ascii="Arial" w:hAnsi="Arial"/>
-                <w:i/>
-                <w:iCs/>
-              </w:rPr>
-              <w:t>Directory</w:t>
+              <w:t>Testing_Directory</w:t>
             </w:r>
             <w:proofErr w:type="spellEnd"/>
             <w:r>
@@ -2994,7 +2876,6 @@
               <w:t>\</w:t>
             </w:r>
             <w:proofErr w:type="spellStart"/>
-            <w:proofErr w:type="gramEnd"/>
             <w:r>
               <w:rPr>
                 <w:rFonts w:ascii="Arial" w:hAnsi="Arial"/>
@@ -3134,34 +3015,8 @@
                 <w:i/>
                 <w:iCs/>
               </w:rPr>
-              <w:t xml:space="preserve">by entering the following at the command </w:t>
-            </w:r>
-            <w:proofErr w:type="gramStart"/>
-            <w:r>
-              <w:rPr>
-                <w:rFonts w:ascii="Arial" w:hAnsi="Arial"/>
-                <w:i/>
-                <w:iCs/>
-              </w:rPr>
-              <w:t>line:./handprint_ITC-1</w:t>
-            </w:r>
-            <w:r>
-              <w:rPr>
-                <w:rFonts w:ascii="Arial" w:hAnsi="Arial"/>
-                <w:i/>
-                <w:iCs/>
-              </w:rPr>
-              <w:t>_windows</w:t>
-            </w:r>
-            <w:r>
-              <w:rPr>
-                <w:rFonts w:ascii="Arial" w:hAnsi="Arial"/>
-                <w:i/>
-                <w:iCs/>
-              </w:rPr>
-              <w:t>.sh</w:t>
-            </w:r>
-            <w:proofErr w:type="gramEnd"/>
+              <w:t>by entering the following at the command line:./handprint_ITC-1_windows.sh</w:t>
+            </w:r>
           </w:p>
         </w:tc>
       </w:tr>
@@ -3331,7 +3186,7 @@
                 <w:rFonts w:ascii="Arial" w:hAnsi="Arial"/>
               </w:rPr>
             </w:pPr>
-            <w:bookmarkStart w:id="3" w:name="_Hlk26446455"/>
+            <w:bookmarkStart w:id="2" w:name="_Hlk26446455"/>
             <w:r>
               <w:rPr>
                 <w:rFonts w:ascii="Arial" w:hAnsi="Arial"/>
@@ -3385,16 +3240,7 @@
                 <w:i/>
                 <w:iCs/>
               </w:rPr>
-              <w:t>Testing_</w:t>
-            </w:r>
-            <w:proofErr w:type="gramStart"/>
-            <w:r>
-              <w:rPr>
-                <w:rFonts w:ascii="Arial" w:hAnsi="Arial"/>
-                <w:i/>
-                <w:iCs/>
-              </w:rPr>
-              <w:t>Directory</w:t>
+              <w:t>Testing_Directory</w:t>
             </w:r>
             <w:proofErr w:type="spellEnd"/>
             <w:r>
@@ -3414,7 +3260,6 @@
               <w:t>\</w:t>
             </w:r>
             <w:proofErr w:type="spellStart"/>
-            <w:proofErr w:type="gramEnd"/>
             <w:r>
               <w:rPr>
                 <w:rFonts w:ascii="Arial" w:hAnsi="Arial"/>
@@ -3447,7 +3292,7 @@
                 <w:rFonts w:ascii="Arial" w:hAnsi="Arial"/>
               </w:rPr>
             </w:pPr>
-            <w:bookmarkStart w:id="4" w:name="_Hlk24371554"/>
+            <w:bookmarkStart w:id="3" w:name="_Hlk24371554"/>
           </w:p>
         </w:tc>
         <w:tc>
@@ -3564,16 +3409,7 @@
                 <w:i/>
                 <w:iCs/>
               </w:rPr>
-              <w:t>Testing_</w:t>
-            </w:r>
-            <w:proofErr w:type="gramStart"/>
-            <w:r>
-              <w:rPr>
-                <w:rFonts w:ascii="Arial" w:hAnsi="Arial"/>
-                <w:i/>
-                <w:iCs/>
-              </w:rPr>
-              <w:t>Directory</w:t>
+              <w:t>Testing_Directory</w:t>
             </w:r>
             <w:proofErr w:type="spellEnd"/>
             <w:r>
@@ -3582,16 +3418,7 @@
                 <w:i/>
                 <w:iCs/>
               </w:rPr>
-              <w:t>]\</w:t>
-            </w:r>
-            <w:proofErr w:type="gramEnd"/>
-            <w:r>
-              <w:rPr>
-                <w:rFonts w:ascii="Arial" w:hAnsi="Arial"/>
-                <w:i/>
-                <w:iCs/>
-              </w:rPr>
-              <w:t>ATC-1 correspond to the collection of files and directories listed in the input file ATC-1_input.txt</w:t>
+              <w:t>]\ATC-1 correspond to the collection of files and directories listed in the input file ATC-1_input.txt</w:t>
             </w:r>
             <w:r>
               <w:rPr>
@@ -3619,8 +3446,8 @@
           </w:p>
         </w:tc>
       </w:tr>
+      <w:bookmarkEnd w:id="2"/>
       <w:bookmarkEnd w:id="3"/>
-      <w:bookmarkEnd w:id="4"/>
       <w:tr>
         <w:trPr>
           <w:trHeight w:val="917"/>
@@ -3694,16 +3521,7 @@
                 <w:i/>
                 <w:iCs/>
               </w:rPr>
-              <w:t>Testing_</w:t>
-            </w:r>
-            <w:proofErr w:type="gramStart"/>
-            <w:r>
-              <w:rPr>
-                <w:rFonts w:ascii="Arial" w:hAnsi="Arial"/>
-                <w:i/>
-                <w:iCs/>
-              </w:rPr>
-              <w:t>Directory</w:t>
+              <w:t>Testing_Directory</w:t>
             </w:r>
             <w:proofErr w:type="spellEnd"/>
             <w:r>
@@ -3723,7 +3541,6 @@
               <w:t>\</w:t>
             </w:r>
             <w:proofErr w:type="spellStart"/>
-            <w:proofErr w:type="gramEnd"/>
             <w:r>
               <w:rPr>
                 <w:rFonts w:ascii="Arial" w:hAnsi="Arial"/>
@@ -3809,31 +3626,7 @@
                 <w:i/>
                 <w:iCs/>
               </w:rPr>
-              <w:t>.</w:t>
-            </w:r>
-            <w:r>
-              <w:rPr>
-                <w:rFonts w:ascii="Arial" w:hAnsi="Arial"/>
-                <w:i/>
-                <w:iCs/>
-              </w:rPr>
-              <w:t>/handprint.py-TC-</w:t>
-            </w:r>
-            <w:r>
-              <w:rPr>
-                <w:rFonts w:ascii="Arial" w:hAnsi="Arial"/>
-                <w:i/>
-                <w:iCs/>
-              </w:rPr>
-              <w:t>2</w:t>
-            </w:r>
-            <w:r>
-              <w:rPr>
-                <w:rFonts w:ascii="Arial" w:hAnsi="Arial"/>
-                <w:i/>
-                <w:iCs/>
-              </w:rPr>
-              <w:t>.sh</w:t>
+              <w:t>./handprint.py-TC-2.sh</w:t>
             </w:r>
           </w:p>
         </w:tc>
@@ -3886,28 +3679,14 @@
               <w:rPr>
                 <w:rFonts w:ascii="Arial" w:hAnsi="Arial"/>
               </w:rPr>
-              <w:t>Testing_</w:t>
-            </w:r>
-            <w:proofErr w:type="gramStart"/>
-            <w:r>
-              <w:rPr>
-                <w:rFonts w:ascii="Arial" w:hAnsi="Arial"/>
-              </w:rPr>
-              <w:t>Directory</w:t>
+              <w:t>Testing_Directory</w:t>
             </w:r>
             <w:proofErr w:type="spellEnd"/>
             <w:r>
               <w:rPr>
                 <w:rFonts w:ascii="Arial" w:hAnsi="Arial"/>
               </w:rPr>
-              <w:t>]\</w:t>
-            </w:r>
-            <w:proofErr w:type="gramEnd"/>
-            <w:r>
-              <w:rPr>
-                <w:rFonts w:ascii="Arial" w:hAnsi="Arial"/>
-              </w:rPr>
-              <w:t>ATC-</w:t>
+              <w:t>]\ATC-</w:t>
             </w:r>
             <w:r>
               <w:rPr>
@@ -4008,13 +3787,11 @@
         <w:spacing w:after="120"/>
         <w:rPr>
           <w:rFonts w:ascii="Arial" w:hAnsi="Arial"/>
-          <w:highlight w:val="yellow"/>
-        </w:rPr>
-      </w:pPr>
-      <w:r>
-        <w:rPr>
-          <w:rFonts w:ascii="Arial" w:hAnsi="Arial"/>
-          <w:highlight w:val="yellow"/>
+        </w:rPr>
+      </w:pPr>
+      <w:r>
+        <w:rPr>
+          <w:rFonts w:ascii="Arial" w:hAnsi="Arial"/>
         </w:rPr>
         <w:t xml:space="preserve">Acceptance testing of the </w:t>
       </w:r>
@@ -4022,7 +3799,6 @@
       <w:r>
         <w:rPr>
           <w:rFonts w:ascii="Arial" w:hAnsi="Arial"/>
-          <w:highlight w:val="yellow"/>
         </w:rPr>
         <w:t>Handprinter</w:t>
       </w:r>
@@ -4030,9 +3806,20 @@
       <w:r>
         <w:rPr>
           <w:rFonts w:ascii="Arial" w:hAnsi="Arial"/>
-          <w:highlight w:val="yellow"/>
-        </w:rPr>
-        <w:t xml:space="preserve"> tool was performed by Neira Mondragon and in accordance with the test plan documented in Section 6. The acceptance testing was performed in the following directory:</w:t>
+        </w:rPr>
+        <w:t xml:space="preserve"> tool was performed by Neira Mondragon</w:t>
+      </w:r>
+      <w:r>
+        <w:rPr>
+          <w:rFonts w:ascii="Arial" w:hAnsi="Arial"/>
+        </w:rPr>
+        <w:t xml:space="preserve"> and</w:t>
+      </w:r>
+      <w:r>
+        <w:rPr>
+          <w:rFonts w:ascii="Arial" w:hAnsi="Arial"/>
+        </w:rPr>
+        <w:t xml:space="preserve"> in accordance with the test plan documented in Section 6. The acceptance testing was performed in the following directory:</w:t>
       </w:r>
     </w:p>
     <w:p>
@@ -4041,16 +3828,36 @@
         <w:spacing w:after="120"/>
         <w:rPr>
           <w:rFonts w:ascii="Arial" w:hAnsi="Arial"/>
-          <w:highlight w:val="yellow"/>
-        </w:rPr>
-      </w:pPr>
-      <w:r>
-        <w:rPr>
-          <w:rFonts w:ascii="Arial" w:hAnsi="Arial"/>
-          <w:highlight w:val="yellow"/>
-        </w:rPr>
-        <w:t>\\olive\backups\CAVE\sara-sandbox\ToolsTesting\handprint_test</w:t>
-      </w:r>
+        </w:rPr>
+      </w:pPr>
+      <w:r>
+        <w:rPr>
+          <w:rFonts w:ascii="Arial" w:hAnsi="Arial"/>
+        </w:rPr>
+        <w:t>\\olive\backups\CAVE\CA-CIE-Tools-TestEnv</w:t>
+      </w:r>
+      <w:r>
+        <w:rPr>
+          <w:rFonts w:ascii="Arial" w:hAnsi="Arial"/>
+        </w:rPr>
+        <w:t xml:space="preserve"> </w:t>
+      </w:r>
+      <w:r>
+        <w:rPr>
+          <w:rFonts w:ascii="Arial" w:hAnsi="Arial"/>
+        </w:rPr>
+        <w:t>\</w:t>
+      </w:r>
+      <w:proofErr w:type="spellStart"/>
+      <w:r>
+        <w:rPr>
+          <w:rFonts w:ascii="Arial" w:hAnsi="Arial"/>
+        </w:rPr>
+        <w:t>handprint_test</w:t>
+      </w:r>
+      <w:bookmarkStart w:id="4" w:name="_GoBack"/>
+      <w:bookmarkEnd w:id="4"/>
+      <w:proofErr w:type="spellEnd"/>
     </w:p>
     <w:p>
       <w:pPr>
@@ -4063,7 +3870,6 @@
       <w:r>
         <w:rPr>
           <w:rFonts w:ascii="Arial" w:hAnsi="Arial"/>
-          <w:highlight w:val="yellow"/>
         </w:rPr>
         <w:t xml:space="preserve">The </w:t>
       </w:r>
@@ -4071,7 +3877,6 @@
       <w:r>
         <w:rPr>
           <w:rFonts w:ascii="Arial" w:hAnsi="Arial"/>
-          <w:highlight w:val="yellow"/>
         </w:rPr>
         <w:t>Handprinter</w:t>
       </w:r>
@@ -4079,7 +3884,6 @@
       <w:r>
         <w:rPr>
           <w:rFonts w:ascii="Arial" w:hAnsi="Arial"/>
-          <w:highlight w:val="yellow"/>
         </w:rPr>
         <w:t xml:space="preserve"> tool met the functional requirements documented in Section 2. Verification of the tool’s functionality is documented in Table A-2 and the test logs are included in Appendix A. There were no incidents requiring resolution and accordingly, there are no unresolved incidents.</w:t>
       </w:r>
@@ -4758,7 +4562,6 @@
               </w:rPr>
               <w:t xml:space="preserve"> </w:t>
             </w:r>
-            <w:proofErr w:type="gramStart"/>
             <w:r>
               <w:rPr>
                 <w:rFonts w:ascii="Arial" w:eastAsiaTheme="minorHAnsi" w:hAnsi="Arial" w:cs="Arial"/>
@@ -4769,7 +4572,6 @@
               </w:rPr>
               <w:t>or</w:t>
             </w:r>
-            <w:proofErr w:type="gramEnd"/>
             <w:r>
               <w:rPr>
                 <w:rFonts w:ascii="Arial" w:eastAsiaTheme="minorHAnsi" w:hAnsi="Arial" w:cs="Arial"/>
@@ -4852,31 +4654,15 @@
                 <w:rFonts w:ascii="Arial" w:eastAsiaTheme="minorHAnsi" w:hAnsi="Arial" w:cs="Arial"/>
                 <w:sz w:val="20"/>
               </w:rPr>
-              <w:t>parse_</w:t>
-            </w:r>
-            <w:proofErr w:type="gramStart"/>
+              <w:t>parse_file</w:t>
+            </w:r>
+            <w:proofErr w:type="spellEnd"/>
             <w:r>
               <w:rPr>
                 <w:rFonts w:ascii="Arial" w:eastAsiaTheme="minorHAnsi" w:hAnsi="Arial" w:cs="Arial"/>
                 <w:sz w:val="20"/>
               </w:rPr>
-              <w:t>file</w:t>
-            </w:r>
-            <w:proofErr w:type="spellEnd"/>
-            <w:r>
-              <w:rPr>
-                <w:rFonts w:ascii="Arial" w:eastAsiaTheme="minorHAnsi" w:hAnsi="Arial" w:cs="Arial"/>
-                <w:sz w:val="20"/>
-              </w:rPr>
-              <w:t>(</w:t>
-            </w:r>
-            <w:proofErr w:type="gramEnd"/>
-            <w:r>
-              <w:rPr>
-                <w:rFonts w:ascii="Arial" w:eastAsiaTheme="minorHAnsi" w:hAnsi="Arial" w:cs="Arial"/>
-                <w:sz w:val="20"/>
-              </w:rPr>
-              <w:t>)</w:t>
+              <w:t>()</w:t>
             </w:r>
           </w:p>
         </w:tc>
@@ -5156,23 +4942,7 @@
                 <w:rFonts w:ascii="Arial" w:eastAsiaTheme="minorHAnsi" w:hAnsi="Arial" w:cs="Arial"/>
                 <w:sz w:val="20"/>
               </w:rPr>
-              <w:t xml:space="preserve">pplied </w:t>
-            </w:r>
-            <w:proofErr w:type="gramStart"/>
-            <w:r>
-              <w:rPr>
-                <w:rFonts w:ascii="Arial" w:eastAsiaTheme="minorHAnsi" w:hAnsi="Arial" w:cs="Arial"/>
-                <w:sz w:val="20"/>
-              </w:rPr>
-              <w:t>lower(</w:t>
-            </w:r>
-            <w:proofErr w:type="gramEnd"/>
-            <w:r>
-              <w:rPr>
-                <w:rFonts w:ascii="Arial" w:eastAsiaTheme="minorHAnsi" w:hAnsi="Arial" w:cs="Arial"/>
-                <w:sz w:val="20"/>
-              </w:rPr>
-              <w:t>)</w:t>
+              <w:t>pplied lower()</w:t>
             </w:r>
           </w:p>
         </w:tc>
@@ -5421,7 +5191,6 @@
               <w:t xml:space="preserve">pplied </w:t>
             </w:r>
             <w:proofErr w:type="spellStart"/>
-            <w:proofErr w:type="gramStart"/>
             <w:r>
               <w:rPr>
                 <w:rFonts w:ascii="ArialMT" w:eastAsiaTheme="minorHAnsi" w:hAnsi="ArialMT" w:cs="ArialMT"/>
@@ -5435,15 +5204,7 @@
                 <w:rFonts w:ascii="ArialMT" w:eastAsiaTheme="minorHAnsi" w:hAnsi="ArialMT" w:cs="ArialMT"/>
                 <w:sz w:val="20"/>
               </w:rPr>
-              <w:t>(</w:t>
-            </w:r>
-            <w:proofErr w:type="gramEnd"/>
-            <w:r>
-              <w:rPr>
-                <w:rFonts w:ascii="ArialMT" w:eastAsiaTheme="minorHAnsi" w:hAnsi="ArialMT" w:cs="ArialMT"/>
-                <w:sz w:val="20"/>
-              </w:rPr>
-              <w:t>)</w:t>
+              <w:t>()</w:t>
             </w:r>
           </w:p>
         </w:tc>
@@ -5557,27 +5318,7 @@
                 <w:sz w:val="20"/>
                 <w:szCs w:val="20"/>
               </w:rPr>
-              <w:t xml:space="preserve">As this is basically a batch process, I can see the user trying to have </w:t>
-            </w:r>
-            <w:proofErr w:type="gramStart"/>
-            <w:r>
-              <w:rPr>
-                <w:rFonts w:ascii="ArialMT" w:eastAsiaTheme="minorHAnsi" w:hAnsi="ArialMT" w:cs="ArialMT"/>
-                <w:color w:val="201F1E"/>
-                <w:sz w:val="20"/>
-                <w:szCs w:val="20"/>
-              </w:rPr>
-              <w:t>all of</w:t>
-            </w:r>
-            <w:proofErr w:type="gramEnd"/>
-            <w:r>
-              <w:rPr>
-                <w:rFonts w:ascii="ArialMT" w:eastAsiaTheme="minorHAnsi" w:hAnsi="ArialMT" w:cs="ArialMT"/>
-                <w:color w:val="201F1E"/>
-                <w:sz w:val="20"/>
-                <w:szCs w:val="20"/>
-              </w:rPr>
-              <w:t xml:space="preserve"> the fingerprints added to the same file. the way </w:t>
+              <w:t xml:space="preserve">As this is basically a batch process, I can see the user trying to have all of the fingerprints added to the same file. the way </w:t>
             </w:r>
             <w:proofErr w:type="spellStart"/>
             <w:r>
@@ -5686,9 +5427,9 @@
                 <w:sz w:val="20"/>
                 <w:szCs w:val="20"/>
               </w:rPr>
-              <w:t>make_</w:t>
-            </w:r>
-            <w:proofErr w:type="gramStart"/>
+              <w:t>make_handprint</w:t>
+            </w:r>
+            <w:proofErr w:type="spellEnd"/>
             <w:r>
               <w:rPr>
                 <w:rFonts w:ascii="ArialMT" w:eastAsiaTheme="minorHAnsi" w:hAnsi="ArialMT" w:cs="ArialMT"/>
@@ -5696,27 +5437,7 @@
                 <w:sz w:val="20"/>
                 <w:szCs w:val="20"/>
               </w:rPr>
-              <w:t>handprint</w:t>
-            </w:r>
-            <w:proofErr w:type="spellEnd"/>
-            <w:r>
-              <w:rPr>
-                <w:rFonts w:ascii="ArialMT" w:eastAsiaTheme="minorHAnsi" w:hAnsi="ArialMT" w:cs="ArialMT"/>
-                <w:color w:val="201F1E"/>
-                <w:sz w:val="20"/>
-                <w:szCs w:val="20"/>
-              </w:rPr>
-              <w:t>(</w:t>
-            </w:r>
-            <w:proofErr w:type="gramEnd"/>
-            <w:r>
-              <w:rPr>
-                <w:rFonts w:ascii="ArialMT" w:eastAsiaTheme="minorHAnsi" w:hAnsi="ArialMT" w:cs="ArialMT"/>
-                <w:color w:val="201F1E"/>
-                <w:sz w:val="20"/>
-                <w:szCs w:val="20"/>
-              </w:rPr>
-              <w:t>) to notify user when this happens</w:t>
+              <w:t>() to notify user when this happens</w:t>
             </w:r>
           </w:p>
         </w:tc>
@@ -5851,16 +5572,2515 @@
         </w:rPr>
       </w:pPr>
     </w:p>
+    <w:tbl>
+      <w:tblPr>
+        <w:tblStyle w:val="TableGrid"/>
+        <w:tblW w:w="0" w:type="auto"/>
+        <w:tblInd w:w="720" w:type="dxa"/>
+        <w:tblLook w:val="04A0" w:firstRow="1" w:lastRow="0" w:firstColumn="1" w:lastColumn="0" w:noHBand="0" w:noVBand="1"/>
+      </w:tblPr>
+      <w:tblGrid>
+        <w:gridCol w:w="2056"/>
+        <w:gridCol w:w="5310"/>
+        <w:gridCol w:w="52"/>
+        <w:gridCol w:w="1942"/>
+      </w:tblGrid>
+      <w:tr>
+        <w:trPr>
+          <w:cantSplit/>
+          <w:trHeight w:val="314"/>
+          <w:tblHeader/>
+        </w:trPr>
+        <w:tc>
+          <w:tcPr>
+            <w:tcW w:w="9051" w:type="dxa"/>
+            <w:gridSpan w:val="4"/>
+            <w:tcBorders>
+              <w:top w:val="nil"/>
+              <w:left w:val="nil"/>
+              <w:bottom w:val="single" w:sz="4" w:space="0" w:color="auto"/>
+              <w:right w:val="nil"/>
+            </w:tcBorders>
+            <w:vAlign w:val="bottom"/>
+          </w:tcPr>
+          <w:p>
+            <w:pPr>
+              <w:pStyle w:val="H1bodytext"/>
+              <w:spacing w:after="0"/>
+              <w:ind w:left="0"/>
+              <w:jc w:val="center"/>
+              <w:rPr>
+                <w:rFonts w:ascii="Arial" w:hAnsi="Arial"/>
+                <w:b/>
+              </w:rPr>
+            </w:pPr>
+            <w:r>
+              <w:rPr>
+                <w:rFonts w:ascii="Arial" w:hAnsi="Arial"/>
+                <w:b/>
+              </w:rPr>
+              <w:t xml:space="preserve">Table </w:t>
+            </w:r>
+            <w:r>
+              <w:rPr>
+                <w:rFonts w:ascii="Arial" w:hAnsi="Arial"/>
+                <w:b/>
+              </w:rPr>
+              <w:t>A-</w:t>
+            </w:r>
+            <w:r>
+              <w:rPr>
+                <w:rFonts w:ascii="Arial" w:hAnsi="Arial"/>
+                <w:b/>
+              </w:rPr>
+              <w:t xml:space="preserve">2. </w:t>
+            </w:r>
+            <w:proofErr w:type="spellStart"/>
+            <w:r>
+              <w:rPr>
+                <w:rFonts w:ascii="Arial" w:hAnsi="Arial" w:cs="Arial"/>
+                <w:b/>
+              </w:rPr>
+              <w:t>Handprinter</w:t>
+            </w:r>
+            <w:proofErr w:type="spellEnd"/>
+            <w:r>
+              <w:rPr>
+                <w:rFonts w:ascii="Arial" w:hAnsi="Arial" w:cs="Arial"/>
+                <w:b/>
+              </w:rPr>
+              <w:t xml:space="preserve"> Tool Acceptance </w:t>
+            </w:r>
+            <w:r>
+              <w:rPr>
+                <w:rFonts w:ascii="Arial" w:hAnsi="Arial"/>
+                <w:b/>
+              </w:rPr>
+              <w:t>Test</w:t>
+            </w:r>
+            <w:r>
+              <w:rPr>
+                <w:rFonts w:ascii="Arial" w:hAnsi="Arial"/>
+                <w:b/>
+              </w:rPr>
+              <w:t>ing</w:t>
+            </w:r>
+          </w:p>
+        </w:tc>
+      </w:tr>
+      <w:tr>
+        <w:trPr>
+          <w:cantSplit/>
+          <w:trHeight w:val="602"/>
+          <w:tblHeader/>
+        </w:trPr>
+        <w:tc>
+          <w:tcPr>
+            <w:tcW w:w="1501" w:type="dxa"/>
+            <w:tcBorders>
+              <w:top w:val="single" w:sz="4" w:space="0" w:color="auto"/>
+            </w:tcBorders>
+            <w:shd w:val="clear" w:color="auto" w:fill="D9D9D9" w:themeFill="background1" w:themeFillShade="D9"/>
+            <w:vAlign w:val="bottom"/>
+          </w:tcPr>
+          <w:p>
+            <w:pPr>
+              <w:pStyle w:val="H1bodytext"/>
+              <w:spacing w:after="0"/>
+              <w:ind w:left="0"/>
+              <w:jc w:val="center"/>
+              <w:rPr>
+                <w:rFonts w:ascii="Arial" w:hAnsi="Arial"/>
+                <w:b/>
+              </w:rPr>
+            </w:pPr>
+            <w:r>
+              <w:rPr>
+                <w:rFonts w:ascii="Arial" w:hAnsi="Arial"/>
+                <w:b/>
+              </w:rPr>
+              <w:t>TEST ID</w:t>
+            </w:r>
+          </w:p>
+        </w:tc>
+        <w:tc>
+          <w:tcPr>
+            <w:tcW w:w="6030" w:type="dxa"/>
+            <w:gridSpan w:val="2"/>
+            <w:tcBorders>
+              <w:top w:val="single" w:sz="4" w:space="0" w:color="auto"/>
+            </w:tcBorders>
+            <w:shd w:val="clear" w:color="auto" w:fill="D9D9D9" w:themeFill="background1" w:themeFillShade="D9"/>
+            <w:vAlign w:val="bottom"/>
+          </w:tcPr>
+          <w:p>
+            <w:pPr>
+              <w:pStyle w:val="H1bodytext"/>
+              <w:spacing w:after="0"/>
+              <w:ind w:left="0"/>
+              <w:jc w:val="center"/>
+              <w:rPr>
+                <w:rFonts w:ascii="Arial" w:hAnsi="Arial"/>
+                <w:b/>
+              </w:rPr>
+            </w:pPr>
+            <w:r>
+              <w:rPr>
+                <w:rFonts w:ascii="Arial" w:hAnsi="Arial"/>
+                <w:b/>
+              </w:rPr>
+              <w:t>Test Case</w:t>
+            </w:r>
+          </w:p>
+        </w:tc>
+        <w:tc>
+          <w:tcPr>
+            <w:tcW w:w="1520" w:type="dxa"/>
+            <w:tcBorders>
+              <w:top w:val="single" w:sz="4" w:space="0" w:color="auto"/>
+            </w:tcBorders>
+            <w:shd w:val="clear" w:color="auto" w:fill="D9D9D9" w:themeFill="background1" w:themeFillShade="D9"/>
+            <w:vAlign w:val="bottom"/>
+          </w:tcPr>
+          <w:p>
+            <w:pPr>
+              <w:pStyle w:val="H1bodytext"/>
+              <w:spacing w:after="0"/>
+              <w:ind w:left="0"/>
+              <w:jc w:val="center"/>
+              <w:rPr>
+                <w:rFonts w:ascii="Arial" w:hAnsi="Arial"/>
+                <w:b/>
+              </w:rPr>
+            </w:pPr>
+            <w:r>
+              <w:rPr>
+                <w:rFonts w:ascii="Arial" w:hAnsi="Arial"/>
+                <w:b/>
+              </w:rPr>
+              <w:t>T</w:t>
+            </w:r>
+            <w:r>
+              <w:rPr>
+                <w:rFonts w:ascii="Arial" w:hAnsi="Arial"/>
+                <w:b/>
+              </w:rPr>
+              <w:t xml:space="preserve">est </w:t>
+            </w:r>
+            <w:r>
+              <w:rPr>
+                <w:rFonts w:ascii="Arial" w:hAnsi="Arial"/>
+                <w:b/>
+              </w:rPr>
+              <w:t>R</w:t>
+            </w:r>
+            <w:r>
+              <w:rPr>
+                <w:rFonts w:ascii="Arial" w:hAnsi="Arial"/>
+                <w:b/>
+              </w:rPr>
+              <w:t xml:space="preserve">esult </w:t>
+            </w:r>
+            <w:r>
+              <w:rPr>
+                <w:rFonts w:ascii="Arial" w:hAnsi="Arial"/>
+                <w:b/>
+              </w:rPr>
+              <w:br/>
+            </w:r>
+            <w:r>
+              <w:rPr>
+                <w:rFonts w:ascii="Arial" w:hAnsi="Arial"/>
+                <w:b/>
+              </w:rPr>
+              <w:t>(Pass/Fail)</w:t>
+            </w:r>
+          </w:p>
+        </w:tc>
+      </w:tr>
+      <w:tr>
+        <w:trPr>
+          <w:cantSplit/>
+          <w:trHeight w:val="800"/>
+        </w:trPr>
+        <w:tc>
+          <w:tcPr>
+            <w:tcW w:w="9051" w:type="dxa"/>
+            <w:gridSpan w:val="4"/>
+            <w:vAlign w:val="center"/>
+          </w:tcPr>
+          <w:p>
+            <w:pPr>
+              <w:rPr>
+                <w:sz w:val="22"/>
+                <w:szCs w:val="22"/>
+              </w:rPr>
+            </w:pPr>
+            <w:r>
+              <w:rPr>
+                <w:rFonts w:ascii="Arial" w:hAnsi="Arial"/>
+                <w:i/>
+                <w:iCs/>
+              </w:rPr>
+              <w:t>Note  [</w:t>
+            </w:r>
+            <w:proofErr w:type="spellStart"/>
+            <w:r>
+              <w:rPr>
+                <w:rFonts w:ascii="Arial" w:hAnsi="Arial"/>
+                <w:i/>
+                <w:iCs/>
+              </w:rPr>
+              <w:t>Testing_Directory</w:t>
+            </w:r>
+            <w:proofErr w:type="spellEnd"/>
+            <w:r>
+              <w:rPr>
+                <w:rFonts w:ascii="Arial" w:hAnsi="Arial"/>
+                <w:i/>
+                <w:iCs/>
+              </w:rPr>
+              <w:t xml:space="preserve">] </w:t>
+            </w:r>
+            <w:hyperlink r:id="rId10" w:history="1">
+              <w:r>
+                <w:rPr>
+                  <w:rStyle w:val="Hyperlink"/>
+                </w:rPr>
+                <w:t>\\olive\backups\CAVE\CA-CIE-Tools-TestEnv\handprint_test</w:t>
+              </w:r>
+            </w:hyperlink>
+          </w:p>
+          <w:p>
+            <w:pPr>
+              <w:pStyle w:val="H1bodytext"/>
+              <w:spacing w:after="0"/>
+              <w:ind w:left="0"/>
+              <w:rPr>
+                <w:rFonts w:ascii="Arial" w:hAnsi="Arial"/>
+                <w:i/>
+                <w:iCs/>
+              </w:rPr>
+            </w:pPr>
+            <w:r>
+              <w:rPr>
+                <w:rFonts w:ascii="Arial" w:hAnsi="Arial"/>
+                <w:i/>
+                <w:iCs/>
+              </w:rPr>
+              <w:t xml:space="preserve"> in acceptance test report</w:t>
+            </w:r>
+          </w:p>
+        </w:tc>
+      </w:tr>
+      <w:tr>
+        <w:trPr>
+          <w:cantSplit/>
+          <w:trHeight w:val="1160"/>
+        </w:trPr>
+        <w:tc>
+          <w:tcPr>
+            <w:tcW w:w="9051" w:type="dxa"/>
+            <w:gridSpan w:val="4"/>
+            <w:vAlign w:val="center"/>
+          </w:tcPr>
+          <w:p>
+            <w:pPr>
+              <w:pStyle w:val="H1bodytext"/>
+              <w:spacing w:after="0"/>
+              <w:ind w:left="0"/>
+              <w:rPr>
+                <w:rFonts w:ascii="Arial" w:hAnsi="Arial"/>
+              </w:rPr>
+            </w:pPr>
+            <w:r>
+              <w:rPr>
+                <w:rFonts w:ascii="Arial" w:hAnsi="Arial"/>
+                <w:i/>
+                <w:iCs/>
+              </w:rPr>
+              <w:t>Navigate to [Testing Directory]\CA-CIE-Tools-Testing (code repository)</w:t>
+            </w:r>
+          </w:p>
+        </w:tc>
+      </w:tr>
+      <w:tr>
+        <w:trPr>
+          <w:cantSplit/>
+          <w:trHeight w:val="2330"/>
+        </w:trPr>
+        <w:tc>
+          <w:tcPr>
+            <w:tcW w:w="9051" w:type="dxa"/>
+            <w:gridSpan w:val="4"/>
+            <w:vAlign w:val="center"/>
+          </w:tcPr>
+          <w:p>
+            <w:pPr>
+              <w:pStyle w:val="H1bodytext"/>
+              <w:spacing w:after="0"/>
+              <w:ind w:left="0"/>
+              <w:rPr>
+                <w:rFonts w:ascii="Arial" w:hAnsi="Arial"/>
+                <w:i/>
+                <w:iCs/>
+              </w:rPr>
+            </w:pPr>
+            <w:r>
+              <w:rPr>
+                <w:rFonts w:ascii="Arial" w:hAnsi="Arial"/>
+                <w:i/>
+                <w:iCs/>
+              </w:rPr>
+              <w:lastRenderedPageBreak/>
+              <w:t>Verify git branch and repository status by entering the following at the command line:</w:t>
+            </w:r>
+          </w:p>
+          <w:p>
+            <w:pPr>
+              <w:pStyle w:val="H1bodytext"/>
+              <w:spacing w:after="0"/>
+              <w:rPr>
+                <w:rFonts w:ascii="Arial" w:hAnsi="Arial"/>
+                <w:i/>
+                <w:iCs/>
+              </w:rPr>
+            </w:pPr>
+          </w:p>
+          <w:p>
+            <w:pPr>
+              <w:pStyle w:val="H1bodytext"/>
+              <w:spacing w:after="0"/>
+              <w:rPr>
+                <w:rFonts w:ascii="Arial" w:hAnsi="Arial"/>
+                <w:i/>
+                <w:iCs/>
+              </w:rPr>
+            </w:pPr>
+            <w:r>
+              <w:rPr>
+                <w:rFonts w:ascii="Arial" w:hAnsi="Arial"/>
+                <w:i/>
+                <w:iCs/>
+              </w:rPr>
+              <w:t>git branch (verify branch is “development”)</w:t>
+            </w:r>
+          </w:p>
+          <w:p>
+            <w:pPr>
+              <w:pStyle w:val="H1bodytext"/>
+              <w:spacing w:after="0"/>
+              <w:rPr>
+                <w:rFonts w:ascii="Arial" w:hAnsi="Arial"/>
+                <w:i/>
+                <w:iCs/>
+              </w:rPr>
+            </w:pPr>
+            <w:r>
+              <w:rPr>
+                <w:rFonts w:ascii="Arial" w:hAnsi="Arial"/>
+                <w:i/>
+                <w:iCs/>
+                <w:noProof/>
+              </w:rPr>
+              <w:drawing>
+                <wp:inline distT="0" distB="0" distL="0" distR="0" wp14:anchorId="77E06E4A" wp14:editId="77F3F4E1">
+                  <wp:extent cx="5105400" cy="347980"/>
+                  <wp:effectExtent l="0" t="0" r="0" b="0"/>
+                  <wp:docPr id="1" name="Picture 1"/>
+                  <wp:cNvGraphicFramePr>
+                    <a:graphicFrameLocks xmlns:a="http://schemas.openxmlformats.org/drawingml/2006/main" noChangeAspect="1"/>
+                  </wp:cNvGraphicFramePr>
+                  <a:graphic xmlns:a="http://schemas.openxmlformats.org/drawingml/2006/main">
+                    <a:graphicData uri="http://schemas.openxmlformats.org/drawingml/2006/picture">
+                      <pic:pic xmlns:pic="http://schemas.openxmlformats.org/drawingml/2006/picture">
+                        <pic:nvPicPr>
+                          <pic:cNvPr id="1" name="A68E7E8.tmp"/>
+                          <pic:cNvPicPr/>
+                        </pic:nvPicPr>
+                        <pic:blipFill>
+                          <a:blip r:embed="rId11">
+                            <a:extLst>
+                              <a:ext uri="{28A0092B-C50C-407E-A947-70E740481C1C}">
+                                <a14:useLocalDpi xmlns:a14="http://schemas.microsoft.com/office/drawing/2010/main" val="0"/>
+                              </a:ext>
+                            </a:extLst>
+                          </a:blip>
+                          <a:stretch>
+                            <a:fillRect/>
+                          </a:stretch>
+                        </pic:blipFill>
+                        <pic:spPr>
+                          <a:xfrm>
+                            <a:off x="0" y="0"/>
+                            <a:ext cx="5105400" cy="347980"/>
+                          </a:xfrm>
+                          <a:prstGeom prst="rect">
+                            <a:avLst/>
+                          </a:prstGeom>
+                        </pic:spPr>
+                      </pic:pic>
+                    </a:graphicData>
+                  </a:graphic>
+                </wp:inline>
+              </w:drawing>
+            </w:r>
+          </w:p>
+          <w:p>
+            <w:pPr>
+              <w:pStyle w:val="H1bodytext"/>
+              <w:spacing w:after="0"/>
+              <w:rPr>
+                <w:rFonts w:ascii="Arial" w:hAnsi="Arial"/>
+                <w:i/>
+                <w:iCs/>
+              </w:rPr>
+            </w:pPr>
+            <w:r>
+              <w:rPr>
+                <w:rFonts w:ascii="Arial" w:hAnsi="Arial"/>
+                <w:i/>
+                <w:iCs/>
+              </w:rPr>
+              <w:t xml:space="preserve">git pull </w:t>
+            </w:r>
+          </w:p>
+          <w:p>
+            <w:pPr>
+              <w:pStyle w:val="H1bodytext"/>
+              <w:spacing w:after="0"/>
+              <w:rPr>
+                <w:rFonts w:ascii="Arial" w:hAnsi="Arial"/>
+                <w:i/>
+                <w:iCs/>
+              </w:rPr>
+            </w:pPr>
+            <w:r>
+              <w:rPr>
+                <w:rFonts w:ascii="Arial" w:hAnsi="Arial"/>
+                <w:i/>
+                <w:iCs/>
+                <w:noProof/>
+              </w:rPr>
+              <w:drawing>
+                <wp:inline distT="0" distB="0" distL="0" distR="0" wp14:anchorId="6506606F" wp14:editId="40AE768A">
+                  <wp:extent cx="5267325" cy="495935"/>
+                  <wp:effectExtent l="0" t="0" r="9525" b="0"/>
+                  <wp:docPr id="2" name="Picture 2" descr="A close up of a screen&#10;&#10;Description automatically generated"/>
+                  <wp:cNvGraphicFramePr>
+                    <a:graphicFrameLocks xmlns:a="http://schemas.openxmlformats.org/drawingml/2006/main" noChangeAspect="1"/>
+                  </wp:cNvGraphicFramePr>
+                  <a:graphic xmlns:a="http://schemas.openxmlformats.org/drawingml/2006/main">
+                    <a:graphicData uri="http://schemas.openxmlformats.org/drawingml/2006/picture">
+                      <pic:pic xmlns:pic="http://schemas.openxmlformats.org/drawingml/2006/picture">
+                        <pic:nvPicPr>
+                          <pic:cNvPr id="2" name="A684953.tmp"/>
+                          <pic:cNvPicPr/>
+                        </pic:nvPicPr>
+                        <pic:blipFill>
+                          <a:blip r:embed="rId12">
+                            <a:extLst>
+                              <a:ext uri="{28A0092B-C50C-407E-A947-70E740481C1C}">
+                                <a14:useLocalDpi xmlns:a14="http://schemas.microsoft.com/office/drawing/2010/main" val="0"/>
+                              </a:ext>
+                            </a:extLst>
+                          </a:blip>
+                          <a:stretch>
+                            <a:fillRect/>
+                          </a:stretch>
+                        </pic:blipFill>
+                        <pic:spPr>
+                          <a:xfrm>
+                            <a:off x="0" y="0"/>
+                            <a:ext cx="5267325" cy="495935"/>
+                          </a:xfrm>
+                          <a:prstGeom prst="rect">
+                            <a:avLst/>
+                          </a:prstGeom>
+                        </pic:spPr>
+                      </pic:pic>
+                    </a:graphicData>
+                  </a:graphic>
+                </wp:inline>
+              </w:drawing>
+            </w:r>
+          </w:p>
+          <w:p>
+            <w:pPr>
+              <w:pStyle w:val="H1bodytext"/>
+              <w:spacing w:after="0"/>
+              <w:rPr>
+                <w:rFonts w:ascii="Arial" w:hAnsi="Arial"/>
+                <w:i/>
+                <w:iCs/>
+              </w:rPr>
+            </w:pPr>
+            <w:r>
+              <w:rPr>
+                <w:rFonts w:ascii="Arial" w:hAnsi="Arial"/>
+                <w:i/>
+                <w:iCs/>
+              </w:rPr>
+              <w:t>git status</w:t>
+            </w:r>
+          </w:p>
+          <w:p>
+            <w:pPr>
+              <w:pStyle w:val="H1bodytext"/>
+              <w:spacing w:after="0"/>
+              <w:rPr>
+                <w:rFonts w:ascii="Arial" w:hAnsi="Arial"/>
+                <w:i/>
+                <w:iCs/>
+              </w:rPr>
+            </w:pPr>
+            <w:r>
+              <w:rPr>
+                <w:rFonts w:ascii="Arial" w:hAnsi="Arial"/>
+                <w:i/>
+                <w:iCs/>
+                <w:noProof/>
+              </w:rPr>
+              <w:drawing>
+                <wp:inline distT="0" distB="0" distL="0" distR="0" wp14:anchorId="00065B69" wp14:editId="0EED855E">
+                  <wp:extent cx="5238750" cy="3486785"/>
+                  <wp:effectExtent l="0" t="0" r="0" b="0"/>
+                  <wp:docPr id="3" name="Picture 3" descr="A screenshot of a computer&#10;&#10;Description automatically generated"/>
+                  <wp:cNvGraphicFramePr>
+                    <a:graphicFrameLocks xmlns:a="http://schemas.openxmlformats.org/drawingml/2006/main" noChangeAspect="1"/>
+                  </wp:cNvGraphicFramePr>
+                  <a:graphic xmlns:a="http://schemas.openxmlformats.org/drawingml/2006/main">
+                    <a:graphicData uri="http://schemas.openxmlformats.org/drawingml/2006/picture">
+                      <pic:pic xmlns:pic="http://schemas.openxmlformats.org/drawingml/2006/picture">
+                        <pic:nvPicPr>
+                          <pic:cNvPr id="3" name="A688F94.tmp"/>
+                          <pic:cNvPicPr/>
+                        </pic:nvPicPr>
+                        <pic:blipFill>
+                          <a:blip r:embed="rId13">
+                            <a:extLst>
+                              <a:ext uri="{28A0092B-C50C-407E-A947-70E740481C1C}">
+                                <a14:useLocalDpi xmlns:a14="http://schemas.microsoft.com/office/drawing/2010/main" val="0"/>
+                              </a:ext>
+                            </a:extLst>
+                          </a:blip>
+                          <a:stretch>
+                            <a:fillRect/>
+                          </a:stretch>
+                        </pic:blipFill>
+                        <pic:spPr>
+                          <a:xfrm>
+                            <a:off x="0" y="0"/>
+                            <a:ext cx="5238750" cy="3486785"/>
+                          </a:xfrm>
+                          <a:prstGeom prst="rect">
+                            <a:avLst/>
+                          </a:prstGeom>
+                        </pic:spPr>
+                      </pic:pic>
+                    </a:graphicData>
+                  </a:graphic>
+                </wp:inline>
+              </w:drawing>
+            </w:r>
+          </w:p>
+          <w:p>
+            <w:pPr>
+              <w:pStyle w:val="H1bodytext"/>
+              <w:spacing w:after="0"/>
+              <w:rPr>
+                <w:rFonts w:ascii="Arial" w:hAnsi="Arial"/>
+                <w:i/>
+                <w:iCs/>
+              </w:rPr>
+            </w:pPr>
+            <w:r>
+              <w:rPr>
+                <w:rFonts w:ascii="Arial" w:hAnsi="Arial"/>
+                <w:i/>
+                <w:iCs/>
+              </w:rPr>
+              <w:t xml:space="preserve">git log -1 </w:t>
+            </w:r>
+          </w:p>
+          <w:p>
+            <w:pPr>
+              <w:pStyle w:val="H1bodytext"/>
+              <w:spacing w:after="0"/>
+              <w:rPr>
+                <w:rFonts w:ascii="Arial" w:hAnsi="Arial"/>
+                <w:i/>
+                <w:iCs/>
+              </w:rPr>
+            </w:pPr>
+            <w:r>
+              <w:rPr>
+                <w:rFonts w:ascii="Arial" w:hAnsi="Arial"/>
+                <w:i/>
+                <w:iCs/>
+                <w:noProof/>
+              </w:rPr>
+              <w:drawing>
+                <wp:inline distT="0" distB="0" distL="0" distR="0" wp14:anchorId="49221FCC" wp14:editId="3D2AA288">
+                  <wp:extent cx="5229225" cy="849630"/>
+                  <wp:effectExtent l="0" t="0" r="9525" b="7620"/>
+                  <wp:docPr id="4" name="Picture 4" descr="A close up of a screen&#10;&#10;Description automatically generated"/>
+                  <wp:cNvGraphicFramePr>
+                    <a:graphicFrameLocks xmlns:a="http://schemas.openxmlformats.org/drawingml/2006/main" noChangeAspect="1"/>
+                  </wp:cNvGraphicFramePr>
+                  <a:graphic xmlns:a="http://schemas.openxmlformats.org/drawingml/2006/main">
+                    <a:graphicData uri="http://schemas.openxmlformats.org/drawingml/2006/picture">
+                      <pic:pic xmlns:pic="http://schemas.openxmlformats.org/drawingml/2006/picture">
+                        <pic:nvPicPr>
+                          <pic:cNvPr id="4" name="A68FDC0.tmp"/>
+                          <pic:cNvPicPr/>
+                        </pic:nvPicPr>
+                        <pic:blipFill>
+                          <a:blip r:embed="rId14">
+                            <a:extLst>
+                              <a:ext uri="{28A0092B-C50C-407E-A947-70E740481C1C}">
+                                <a14:useLocalDpi xmlns:a14="http://schemas.microsoft.com/office/drawing/2010/main" val="0"/>
+                              </a:ext>
+                            </a:extLst>
+                          </a:blip>
+                          <a:stretch>
+                            <a:fillRect/>
+                          </a:stretch>
+                        </pic:blipFill>
+                        <pic:spPr>
+                          <a:xfrm>
+                            <a:off x="0" y="0"/>
+                            <a:ext cx="5229225" cy="849630"/>
+                          </a:xfrm>
+                          <a:prstGeom prst="rect">
+                            <a:avLst/>
+                          </a:prstGeom>
+                        </pic:spPr>
+                      </pic:pic>
+                    </a:graphicData>
+                  </a:graphic>
+                </wp:inline>
+              </w:drawing>
+            </w:r>
+          </w:p>
+          <w:p>
+            <w:pPr>
+              <w:pStyle w:val="H1bodytext"/>
+              <w:spacing w:after="0"/>
+              <w:rPr>
+                <w:rFonts w:ascii="Arial" w:hAnsi="Arial"/>
+                <w:i/>
+                <w:iCs/>
+              </w:rPr>
+            </w:pPr>
+          </w:p>
+          <w:p>
+            <w:pPr>
+              <w:pStyle w:val="H1bodytext"/>
+              <w:spacing w:after="0"/>
+              <w:ind w:left="0"/>
+              <w:rPr>
+                <w:rFonts w:ascii="Arial" w:hAnsi="Arial"/>
+                <w:i/>
+                <w:iCs/>
+              </w:rPr>
+            </w:pPr>
+            <w:r>
+              <w:rPr>
+                <w:rFonts w:ascii="Arial" w:hAnsi="Arial"/>
+                <w:i/>
+                <w:iCs/>
+              </w:rPr>
+              <w:t>Note first 6 characters of git SHA-1 hash tag in acceptance test report</w:t>
+            </w:r>
+          </w:p>
+          <w:p>
+            <w:pPr>
+              <w:pStyle w:val="H1bodytext"/>
+              <w:spacing w:after="0"/>
+              <w:ind w:left="0"/>
+              <w:rPr>
+                <w:rFonts w:ascii="Arial" w:hAnsi="Arial"/>
+                <w:i/>
+                <w:iCs/>
+              </w:rPr>
+            </w:pPr>
+            <w:r>
+              <w:rPr>
+                <w:rFonts w:ascii="Arial" w:hAnsi="Arial"/>
+                <w:i/>
+                <w:iCs/>
+              </w:rPr>
+              <w:t>8b4218</w:t>
+            </w:r>
+          </w:p>
+        </w:tc>
+      </w:tr>
+      <w:tr>
+        <w:trPr>
+          <w:cantSplit/>
+          <w:trHeight w:val="1160"/>
+        </w:trPr>
+        <w:tc>
+          <w:tcPr>
+            <w:tcW w:w="1501" w:type="dxa"/>
+            <w:vMerge w:val="restart"/>
+            <w:vAlign w:val="center"/>
+          </w:tcPr>
+          <w:p>
+            <w:pPr>
+              <w:pStyle w:val="H1bodytext"/>
+              <w:spacing w:after="0"/>
+              <w:ind w:left="0"/>
+              <w:jc w:val="center"/>
+              <w:rPr>
+                <w:rFonts w:ascii="Arial" w:hAnsi="Arial"/>
+              </w:rPr>
+            </w:pPr>
+            <w:r>
+              <w:rPr>
+                <w:rFonts w:ascii="Arial" w:hAnsi="Arial"/>
+              </w:rPr>
+              <w:t>CACIE-handprint.py</w:t>
+            </w:r>
+            <w:r>
+              <w:rPr>
+                <w:rFonts w:ascii="Arial" w:hAnsi="Arial"/>
+                <w:bCs/>
+              </w:rPr>
+              <w:t>-I</w:t>
+            </w:r>
+            <w:r>
+              <w:rPr>
+                <w:rFonts w:ascii="Arial" w:hAnsi="Arial"/>
+              </w:rPr>
+              <w:t>T-1</w:t>
+            </w:r>
+          </w:p>
+        </w:tc>
+        <w:tc>
+          <w:tcPr>
+            <w:tcW w:w="7550" w:type="dxa"/>
+            <w:gridSpan w:val="3"/>
+            <w:vAlign w:val="center"/>
+          </w:tcPr>
+          <w:p>
+            <w:pPr>
+              <w:pStyle w:val="H1bodytext"/>
+              <w:spacing w:after="0"/>
+              <w:ind w:left="0"/>
+              <w:rPr>
+                <w:rFonts w:ascii="Arial" w:hAnsi="Arial"/>
+                <w:i/>
+                <w:iCs/>
+              </w:rPr>
+            </w:pPr>
+            <w:r>
+              <w:rPr>
+                <w:rFonts w:ascii="Arial" w:hAnsi="Arial"/>
+                <w:i/>
+                <w:iCs/>
+              </w:rPr>
+              <w:t>Linux platform:</w:t>
+            </w:r>
+          </w:p>
+          <w:p>
+            <w:pPr>
+              <w:pStyle w:val="H1bodytext"/>
+              <w:spacing w:after="0"/>
+              <w:ind w:left="0"/>
+              <w:rPr>
+                <w:rFonts w:ascii="Arial" w:hAnsi="Arial"/>
+                <w:i/>
+                <w:iCs/>
+              </w:rPr>
+            </w:pPr>
+          </w:p>
+          <w:p>
+            <w:pPr>
+              <w:pStyle w:val="H1bodytext"/>
+              <w:spacing w:after="0"/>
+              <w:ind w:left="0"/>
+              <w:rPr>
+                <w:rFonts w:ascii="Arial" w:hAnsi="Arial"/>
+                <w:i/>
+                <w:iCs/>
+              </w:rPr>
+            </w:pPr>
+            <w:r>
+              <w:rPr>
+                <w:rFonts w:ascii="Arial" w:hAnsi="Arial"/>
+                <w:i/>
+                <w:iCs/>
+              </w:rPr>
+              <w:t>In a Linux command window:</w:t>
+            </w:r>
+          </w:p>
+          <w:p>
+            <w:pPr>
+              <w:pStyle w:val="H1bodytext"/>
+              <w:spacing w:after="0"/>
+              <w:ind w:left="0"/>
+              <w:rPr>
+                <w:rFonts w:ascii="Arial" w:hAnsi="Arial"/>
+                <w:i/>
+                <w:iCs/>
+              </w:rPr>
+            </w:pPr>
+            <w:r>
+              <w:rPr>
+                <w:rFonts w:ascii="Arial" w:hAnsi="Arial"/>
+                <w:i/>
+                <w:iCs/>
+              </w:rPr>
+              <w:t>Navigate to [</w:t>
+            </w:r>
+            <w:proofErr w:type="spellStart"/>
+            <w:r>
+              <w:rPr>
+                <w:rFonts w:ascii="Arial" w:hAnsi="Arial"/>
+                <w:i/>
+                <w:iCs/>
+              </w:rPr>
+              <w:t>Testing_Directory</w:t>
+            </w:r>
+            <w:proofErr w:type="spellEnd"/>
+            <w:r>
+              <w:rPr>
+                <w:rFonts w:ascii="Arial" w:hAnsi="Arial"/>
+                <w:i/>
+                <w:iCs/>
+              </w:rPr>
+              <w:t>]</w:t>
+            </w:r>
+            <w:r>
+              <w:rPr>
+                <w:rFonts w:ascii="Arial" w:hAnsi="Arial"/>
+                <w:i/>
+                <w:iCs/>
+              </w:rPr>
+              <w:t>\</w:t>
+            </w:r>
+            <w:proofErr w:type="spellStart"/>
+            <w:r>
+              <w:rPr>
+                <w:rFonts w:ascii="Arial" w:hAnsi="Arial"/>
+                <w:i/>
+                <w:iCs/>
+              </w:rPr>
+              <w:t>handprint_test</w:t>
+            </w:r>
+            <w:proofErr w:type="spellEnd"/>
+          </w:p>
+        </w:tc>
+      </w:tr>
+      <w:tr>
+        <w:trPr>
+          <w:cantSplit/>
+          <w:trHeight w:val="1430"/>
+        </w:trPr>
+        <w:tc>
+          <w:tcPr>
+            <w:tcW w:w="1501" w:type="dxa"/>
+            <w:vMerge/>
+            <w:vAlign w:val="center"/>
+          </w:tcPr>
+          <w:p>
+            <w:pPr>
+              <w:pStyle w:val="H1bodytext"/>
+              <w:spacing w:after="0"/>
+              <w:ind w:left="0"/>
+              <w:jc w:val="center"/>
+              <w:rPr>
+                <w:rFonts w:ascii="Arial" w:hAnsi="Arial"/>
+                <w:i/>
+                <w:iCs/>
+              </w:rPr>
+            </w:pPr>
+          </w:p>
+        </w:tc>
+        <w:tc>
+          <w:tcPr>
+            <w:tcW w:w="7550" w:type="dxa"/>
+            <w:gridSpan w:val="3"/>
+            <w:vAlign w:val="center"/>
+          </w:tcPr>
+          <w:p>
+            <w:pPr>
+              <w:pStyle w:val="H1bodytext"/>
+              <w:spacing w:after="0"/>
+              <w:ind w:left="0"/>
+              <w:rPr>
+                <w:rFonts w:ascii="Arial" w:hAnsi="Arial"/>
+                <w:i/>
+                <w:iCs/>
+              </w:rPr>
+            </w:pPr>
+            <w:r>
+              <w:rPr>
+                <w:rFonts w:ascii="Arial" w:hAnsi="Arial"/>
+                <w:i/>
+                <w:iCs/>
+              </w:rPr>
+              <w:t xml:space="preserve">Invoke </w:t>
+            </w:r>
+            <w:r>
+              <w:rPr>
+                <w:rFonts w:ascii="Arial" w:hAnsi="Arial"/>
+                <w:i/>
+                <w:iCs/>
+              </w:rPr>
+              <w:t>Tool Runner</w:t>
+            </w:r>
+            <w:r>
+              <w:rPr>
+                <w:rFonts w:ascii="Arial" w:hAnsi="Arial"/>
+                <w:i/>
+                <w:iCs/>
+              </w:rPr>
+              <w:t xml:space="preserve"> and </w:t>
+            </w:r>
+            <w:r>
+              <w:rPr>
+                <w:rFonts w:ascii="Arial" w:hAnsi="Arial"/>
+                <w:i/>
+                <w:iCs/>
+              </w:rPr>
+              <w:t>Handprint tool</w:t>
+            </w:r>
+            <w:r>
+              <w:rPr>
+                <w:rFonts w:ascii="Arial" w:hAnsi="Arial"/>
+                <w:i/>
+                <w:iCs/>
+              </w:rPr>
+              <w:t xml:space="preserve"> using </w:t>
+            </w:r>
+            <w:r>
+              <w:rPr>
+                <w:rFonts w:ascii="Arial" w:hAnsi="Arial"/>
+                <w:i/>
+                <w:iCs/>
+              </w:rPr>
+              <w:t>handprint.py</w:t>
+            </w:r>
+            <w:r>
+              <w:rPr>
+                <w:rFonts w:ascii="Arial" w:hAnsi="Arial"/>
+                <w:i/>
+                <w:iCs/>
+              </w:rPr>
+              <w:t>_IT-1</w:t>
+            </w:r>
+            <w:r>
+              <w:rPr>
+                <w:rFonts w:ascii="Arial" w:hAnsi="Arial"/>
+                <w:i/>
+                <w:iCs/>
+              </w:rPr>
+              <w:t>_windows</w:t>
+            </w:r>
+            <w:r>
+              <w:rPr>
+                <w:rFonts w:ascii="Arial" w:hAnsi="Arial"/>
+                <w:i/>
+                <w:iCs/>
+              </w:rPr>
+              <w:t>.sh</w:t>
+            </w:r>
+            <w:r>
+              <w:rPr>
+                <w:rFonts w:ascii="Arial" w:hAnsi="Arial"/>
+                <w:i/>
+                <w:iCs/>
+              </w:rPr>
+              <w:t xml:space="preserve"> </w:t>
+            </w:r>
+            <w:r>
+              <w:rPr>
+                <w:rFonts w:ascii="Arial" w:hAnsi="Arial"/>
+                <w:i/>
+                <w:iCs/>
+              </w:rPr>
+              <w:t>by entering the following at the command line:./handprint_IT-1_linux.sh</w:t>
+            </w:r>
+          </w:p>
+        </w:tc>
+      </w:tr>
+      <w:tr>
+        <w:trPr>
+          <w:cantSplit/>
+          <w:trHeight w:val="818"/>
+        </w:trPr>
+        <w:tc>
+          <w:tcPr>
+            <w:tcW w:w="1501" w:type="dxa"/>
+            <w:vMerge/>
+            <w:vAlign w:val="center"/>
+          </w:tcPr>
+          <w:p>
+            <w:pPr>
+              <w:pStyle w:val="H1bodytext"/>
+              <w:spacing w:after="0"/>
+              <w:ind w:left="0"/>
+              <w:jc w:val="center"/>
+              <w:rPr>
+                <w:rFonts w:ascii="Arial" w:hAnsi="Arial"/>
+                <w:i/>
+                <w:iCs/>
+              </w:rPr>
+            </w:pPr>
+          </w:p>
+        </w:tc>
+        <w:tc>
+          <w:tcPr>
+            <w:tcW w:w="5969" w:type="dxa"/>
+            <w:vAlign w:val="center"/>
+          </w:tcPr>
+          <w:p>
+            <w:pPr>
+              <w:pStyle w:val="H1bodytext"/>
+              <w:spacing w:after="0"/>
+              <w:ind w:left="0"/>
+              <w:rPr>
+                <w:rFonts w:ascii="Arial" w:hAnsi="Arial"/>
+              </w:rPr>
+            </w:pPr>
+            <w:r>
+              <w:rPr>
+                <w:rFonts w:ascii="Arial" w:hAnsi="Arial"/>
+              </w:rPr>
+              <w:t>Verify Tool Runner is invoked and executes</w:t>
+            </w:r>
+          </w:p>
+        </w:tc>
+        <w:tc>
+          <w:tcPr>
+            <w:tcW w:w="1581" w:type="dxa"/>
+            <w:gridSpan w:val="2"/>
+            <w:vAlign w:val="center"/>
+          </w:tcPr>
+          <w:p>
+            <w:pPr>
+              <w:pStyle w:val="H1bodytext"/>
+              <w:spacing w:after="0"/>
+              <w:ind w:left="0"/>
+              <w:rPr>
+                <w:rFonts w:ascii="Arial" w:hAnsi="Arial"/>
+              </w:rPr>
+            </w:pPr>
+            <w:r>
+              <w:rPr>
+                <w:rFonts w:ascii="Arial" w:hAnsi="Arial"/>
+              </w:rPr>
+              <w:t>Pass</w:t>
+            </w:r>
+          </w:p>
+        </w:tc>
+      </w:tr>
+      <w:tr>
+        <w:trPr>
+          <w:cantSplit/>
+          <w:trHeight w:val="800"/>
+        </w:trPr>
+        <w:tc>
+          <w:tcPr>
+            <w:tcW w:w="1501" w:type="dxa"/>
+            <w:vMerge/>
+            <w:vAlign w:val="center"/>
+          </w:tcPr>
+          <w:p>
+            <w:pPr>
+              <w:pStyle w:val="H1bodytext"/>
+              <w:spacing w:after="0"/>
+              <w:ind w:left="0"/>
+              <w:jc w:val="center"/>
+              <w:rPr>
+                <w:rFonts w:ascii="Arial" w:hAnsi="Arial"/>
+                <w:i/>
+                <w:iCs/>
+              </w:rPr>
+            </w:pPr>
+          </w:p>
+        </w:tc>
+        <w:tc>
+          <w:tcPr>
+            <w:tcW w:w="5969" w:type="dxa"/>
+            <w:vAlign w:val="center"/>
+          </w:tcPr>
+          <w:p>
+            <w:pPr>
+              <w:pStyle w:val="H1bodytext"/>
+              <w:spacing w:after="0"/>
+              <w:ind w:left="0"/>
+              <w:rPr>
+                <w:rFonts w:ascii="Arial" w:hAnsi="Arial"/>
+              </w:rPr>
+            </w:pPr>
+            <w:r>
+              <w:rPr>
+                <w:rFonts w:ascii="Arial" w:hAnsi="Arial"/>
+              </w:rPr>
+              <w:t xml:space="preserve">Verify </w:t>
+            </w:r>
+            <w:proofErr w:type="spellStart"/>
+            <w:r>
+              <w:rPr>
+                <w:rFonts w:ascii="Arial" w:hAnsi="Arial"/>
+              </w:rPr>
+              <w:t>Handprinter</w:t>
+            </w:r>
+            <w:proofErr w:type="spellEnd"/>
+            <w:r>
+              <w:rPr>
+                <w:rFonts w:ascii="Arial" w:hAnsi="Arial"/>
+              </w:rPr>
+              <w:t xml:space="preserve"> tool executes </w:t>
+            </w:r>
+          </w:p>
+        </w:tc>
+        <w:tc>
+          <w:tcPr>
+            <w:tcW w:w="1581" w:type="dxa"/>
+            <w:gridSpan w:val="2"/>
+            <w:vAlign w:val="center"/>
+          </w:tcPr>
+          <w:p>
+            <w:pPr>
+              <w:pStyle w:val="H1bodytext"/>
+              <w:spacing w:after="0"/>
+              <w:ind w:left="0"/>
+              <w:rPr>
+                <w:rFonts w:ascii="Arial" w:hAnsi="Arial"/>
+              </w:rPr>
+            </w:pPr>
+            <w:r>
+              <w:rPr>
+                <w:rFonts w:ascii="Arial" w:hAnsi="Arial"/>
+              </w:rPr>
+              <w:t>Pass</w:t>
+            </w:r>
+          </w:p>
+        </w:tc>
+      </w:tr>
+      <w:tr>
+        <w:trPr>
+          <w:cantSplit/>
+          <w:trHeight w:val="1430"/>
+        </w:trPr>
+        <w:tc>
+          <w:tcPr>
+            <w:tcW w:w="1501" w:type="dxa"/>
+            <w:vMerge/>
+            <w:vAlign w:val="center"/>
+          </w:tcPr>
+          <w:p>
+            <w:pPr>
+              <w:pStyle w:val="H1bodytext"/>
+              <w:spacing w:after="0"/>
+              <w:ind w:left="0"/>
+              <w:jc w:val="center"/>
+              <w:rPr>
+                <w:rFonts w:ascii="Arial" w:hAnsi="Arial"/>
+                <w:i/>
+                <w:iCs/>
+              </w:rPr>
+            </w:pPr>
+          </w:p>
+        </w:tc>
+        <w:tc>
+          <w:tcPr>
+            <w:tcW w:w="7550" w:type="dxa"/>
+            <w:gridSpan w:val="3"/>
+            <w:vAlign w:val="center"/>
+          </w:tcPr>
+          <w:p>
+            <w:pPr>
+              <w:pStyle w:val="H1bodytext"/>
+              <w:spacing w:after="0"/>
+              <w:ind w:left="0"/>
+              <w:rPr>
+                <w:rFonts w:ascii="Arial" w:hAnsi="Arial"/>
+                <w:i/>
+                <w:iCs/>
+              </w:rPr>
+            </w:pPr>
+            <w:r>
+              <w:rPr>
+                <w:rFonts w:ascii="Arial" w:hAnsi="Arial"/>
+                <w:i/>
+                <w:iCs/>
+              </w:rPr>
+              <w:t>Windows platform:</w:t>
+            </w:r>
+          </w:p>
+          <w:p>
+            <w:pPr>
+              <w:pStyle w:val="H1bodytext"/>
+              <w:spacing w:after="0"/>
+              <w:ind w:left="0"/>
+              <w:rPr>
+                <w:rFonts w:ascii="Arial" w:hAnsi="Arial"/>
+                <w:i/>
+                <w:iCs/>
+              </w:rPr>
+            </w:pPr>
+            <w:r>
+              <w:rPr>
+                <w:rFonts w:ascii="Arial" w:hAnsi="Arial"/>
+                <w:i/>
+                <w:iCs/>
+              </w:rPr>
+              <w:t xml:space="preserve">Opened Anaconda </w:t>
+            </w:r>
+            <w:proofErr w:type="spellStart"/>
+            <w:r>
+              <w:rPr>
+                <w:rFonts w:ascii="Arial" w:hAnsi="Arial"/>
+                <w:i/>
+                <w:iCs/>
+              </w:rPr>
+              <w:t>Powershell</w:t>
+            </w:r>
+            <w:proofErr w:type="spellEnd"/>
+            <w:r>
+              <w:rPr>
+                <w:rFonts w:ascii="Arial" w:hAnsi="Arial"/>
+                <w:i/>
+                <w:iCs/>
+              </w:rPr>
+              <w:t xml:space="preserve"> Prompt </w:t>
+            </w:r>
+            <w:r>
+              <w:rPr>
+                <w:rFonts w:ascii="Arial" w:hAnsi="Arial"/>
+                <w:i/>
+                <w:iCs/>
+              </w:rPr>
+              <w:sym w:font="Wingdings" w:char="F0E0"/>
+            </w:r>
+            <w:r>
+              <w:rPr>
+                <w:rFonts w:ascii="Arial" w:hAnsi="Arial"/>
+                <w:i/>
+                <w:iCs/>
+              </w:rPr>
+              <w:t xml:space="preserve"> since on my computer has Y drive mapped  to olive/backups, I entered:</w:t>
+            </w:r>
+          </w:p>
+          <w:p>
+            <w:pPr>
+              <w:pStyle w:val="H1bodytext"/>
+              <w:spacing w:after="0"/>
+              <w:ind w:left="0"/>
+              <w:rPr>
+                <w:rFonts w:ascii="Arial" w:hAnsi="Arial"/>
+                <w:i/>
+                <w:iCs/>
+              </w:rPr>
+            </w:pPr>
+            <w:r>
+              <w:rPr>
+                <w:rFonts w:ascii="Arial" w:hAnsi="Arial"/>
+                <w:i/>
+                <w:iCs/>
+              </w:rPr>
+              <w:t>Y:</w:t>
+            </w:r>
+          </w:p>
+          <w:p>
+            <w:pPr>
+              <w:pStyle w:val="H1bodytext"/>
+              <w:spacing w:after="0"/>
+              <w:ind w:left="0"/>
+              <w:rPr>
+                <w:rFonts w:ascii="Arial" w:hAnsi="Arial"/>
+                <w:i/>
+                <w:iCs/>
+              </w:rPr>
+            </w:pPr>
+            <w:r>
+              <w:rPr>
+                <w:rFonts w:ascii="Arial" w:hAnsi="Arial"/>
+                <w:i/>
+                <w:iCs/>
+              </w:rPr>
+              <w:t>Cd .\CAVE\CA-CIE-Tools-</w:t>
+            </w:r>
+            <w:proofErr w:type="spellStart"/>
+            <w:r>
+              <w:rPr>
+                <w:rFonts w:ascii="Arial" w:hAnsi="Arial"/>
+                <w:i/>
+                <w:iCs/>
+              </w:rPr>
+              <w:t>TestEnv</w:t>
+            </w:r>
+            <w:proofErr w:type="spellEnd"/>
+            <w:r>
+              <w:rPr>
+                <w:rFonts w:ascii="Arial" w:hAnsi="Arial"/>
+                <w:i/>
+                <w:iCs/>
+              </w:rPr>
+              <w:t>\</w:t>
+            </w:r>
+            <w:proofErr w:type="spellStart"/>
+            <w:r>
+              <w:rPr>
+                <w:rFonts w:ascii="Arial" w:hAnsi="Arial"/>
+                <w:i/>
+                <w:iCs/>
+              </w:rPr>
+              <w:t>handprint_test</w:t>
+            </w:r>
+            <w:proofErr w:type="spellEnd"/>
+          </w:p>
+          <w:p>
+            <w:pPr>
+              <w:pStyle w:val="H1bodytext"/>
+              <w:spacing w:after="0"/>
+              <w:ind w:left="0"/>
+              <w:rPr>
+                <w:rFonts w:ascii="Arial" w:hAnsi="Arial"/>
+                <w:i/>
+                <w:iCs/>
+              </w:rPr>
+            </w:pPr>
+          </w:p>
+          <w:p>
+            <w:pPr>
+              <w:pStyle w:val="H1bodytext"/>
+              <w:spacing w:after="0"/>
+              <w:ind w:left="0"/>
+              <w:rPr>
+                <w:rFonts w:ascii="Arial" w:hAnsi="Arial"/>
+                <w:i/>
+                <w:iCs/>
+              </w:rPr>
+            </w:pPr>
+            <w:r>
+              <w:rPr>
+                <w:rFonts w:ascii="Arial" w:hAnsi="Arial"/>
+                <w:i/>
+                <w:iCs/>
+              </w:rPr>
+              <w:t>In a Windows command window:</w:t>
+            </w:r>
+          </w:p>
+          <w:p>
+            <w:pPr>
+              <w:pStyle w:val="H1bodytext"/>
+              <w:spacing w:after="0"/>
+              <w:ind w:left="0"/>
+              <w:rPr>
+                <w:rFonts w:ascii="Arial" w:hAnsi="Arial"/>
+                <w:i/>
+                <w:iCs/>
+              </w:rPr>
+            </w:pPr>
+            <w:r>
+              <w:rPr>
+                <w:rFonts w:ascii="Arial" w:hAnsi="Arial"/>
+                <w:i/>
+                <w:iCs/>
+              </w:rPr>
+              <w:t>Navigate to [</w:t>
+            </w:r>
+            <w:proofErr w:type="spellStart"/>
+            <w:r>
+              <w:rPr>
+                <w:rFonts w:ascii="Arial" w:hAnsi="Arial"/>
+                <w:i/>
+                <w:iCs/>
+              </w:rPr>
+              <w:t>Testing_Directory</w:t>
+            </w:r>
+            <w:proofErr w:type="spellEnd"/>
+            <w:r>
+              <w:rPr>
+                <w:rFonts w:ascii="Arial" w:hAnsi="Arial"/>
+                <w:i/>
+                <w:iCs/>
+              </w:rPr>
+              <w:t>]</w:t>
+            </w:r>
+            <w:r>
+              <w:rPr>
+                <w:rFonts w:ascii="Arial" w:hAnsi="Arial"/>
+                <w:i/>
+                <w:iCs/>
+              </w:rPr>
+              <w:t>\</w:t>
+            </w:r>
+            <w:proofErr w:type="spellStart"/>
+            <w:r>
+              <w:rPr>
+                <w:rFonts w:ascii="Arial" w:hAnsi="Arial"/>
+                <w:i/>
+                <w:iCs/>
+              </w:rPr>
+              <w:t>handprint_test</w:t>
+            </w:r>
+            <w:proofErr w:type="spellEnd"/>
+          </w:p>
+        </w:tc>
+      </w:tr>
+      <w:tr>
+        <w:trPr>
+          <w:cantSplit/>
+          <w:trHeight w:val="1430"/>
+        </w:trPr>
+        <w:tc>
+          <w:tcPr>
+            <w:tcW w:w="1501" w:type="dxa"/>
+            <w:vMerge/>
+            <w:vAlign w:val="center"/>
+          </w:tcPr>
+          <w:p>
+            <w:pPr>
+              <w:pStyle w:val="H1bodytext"/>
+              <w:spacing w:after="0"/>
+              <w:ind w:left="0"/>
+              <w:jc w:val="center"/>
+              <w:rPr>
+                <w:rFonts w:ascii="Arial" w:hAnsi="Arial"/>
+                <w:i/>
+                <w:iCs/>
+              </w:rPr>
+            </w:pPr>
+          </w:p>
+        </w:tc>
+        <w:tc>
+          <w:tcPr>
+            <w:tcW w:w="7550" w:type="dxa"/>
+            <w:gridSpan w:val="3"/>
+            <w:vAlign w:val="center"/>
+          </w:tcPr>
+          <w:p>
+            <w:pPr>
+              <w:pStyle w:val="H1bodytext"/>
+              <w:spacing w:after="0"/>
+              <w:ind w:left="0"/>
+              <w:rPr>
+                <w:rFonts w:ascii="Arial" w:hAnsi="Arial"/>
+                <w:i/>
+                <w:iCs/>
+              </w:rPr>
+            </w:pPr>
+            <w:r>
+              <w:rPr>
+                <w:rFonts w:ascii="Arial" w:hAnsi="Arial"/>
+                <w:i/>
+                <w:iCs/>
+              </w:rPr>
+              <w:t xml:space="preserve">Invoke </w:t>
+            </w:r>
+            <w:r>
+              <w:rPr>
+                <w:rFonts w:ascii="Arial" w:hAnsi="Arial"/>
+                <w:i/>
+                <w:iCs/>
+              </w:rPr>
+              <w:t>Tool Runner</w:t>
+            </w:r>
+            <w:r>
+              <w:rPr>
+                <w:rFonts w:ascii="Arial" w:hAnsi="Arial"/>
+                <w:i/>
+                <w:iCs/>
+              </w:rPr>
+              <w:t xml:space="preserve"> and </w:t>
+            </w:r>
+            <w:r>
+              <w:rPr>
+                <w:rFonts w:ascii="Arial" w:hAnsi="Arial"/>
+                <w:i/>
+                <w:iCs/>
+              </w:rPr>
+              <w:t>Handprint tool</w:t>
+            </w:r>
+            <w:r>
+              <w:rPr>
+                <w:rFonts w:ascii="Arial" w:hAnsi="Arial"/>
+                <w:i/>
+                <w:iCs/>
+              </w:rPr>
+              <w:t xml:space="preserve"> using </w:t>
+            </w:r>
+            <w:r>
+              <w:rPr>
+                <w:rFonts w:ascii="Arial" w:hAnsi="Arial"/>
+                <w:i/>
+                <w:iCs/>
+              </w:rPr>
+              <w:t>handprint.py</w:t>
+            </w:r>
+            <w:r>
+              <w:rPr>
+                <w:rFonts w:ascii="Arial" w:hAnsi="Arial"/>
+                <w:i/>
+                <w:iCs/>
+              </w:rPr>
+              <w:t>_IT-1</w:t>
+            </w:r>
+            <w:r>
+              <w:rPr>
+                <w:rFonts w:ascii="Arial" w:hAnsi="Arial"/>
+                <w:i/>
+                <w:iCs/>
+              </w:rPr>
+              <w:t>_windows</w:t>
+            </w:r>
+            <w:r>
+              <w:rPr>
+                <w:rFonts w:ascii="Arial" w:hAnsi="Arial"/>
+                <w:i/>
+                <w:iCs/>
+              </w:rPr>
+              <w:t>.</w:t>
+            </w:r>
+            <w:r>
+              <w:rPr>
+                <w:rFonts w:ascii="Arial" w:hAnsi="Arial"/>
+                <w:i/>
+                <w:iCs/>
+              </w:rPr>
+              <w:t>bat</w:t>
+            </w:r>
+            <w:r>
+              <w:rPr>
+                <w:rFonts w:ascii="Arial" w:hAnsi="Arial"/>
+                <w:i/>
+                <w:iCs/>
+              </w:rPr>
+              <w:t xml:space="preserve"> </w:t>
+            </w:r>
+            <w:r>
+              <w:rPr>
+                <w:rFonts w:ascii="Arial" w:hAnsi="Arial"/>
+                <w:i/>
+                <w:iCs/>
+              </w:rPr>
+              <w:t>by entering the following at the command line:.\handprint_IT-1_windows.bat</w:t>
+            </w:r>
+          </w:p>
+          <w:p>
+            <w:pPr>
+              <w:pStyle w:val="H1bodytext"/>
+              <w:spacing w:after="0"/>
+              <w:ind w:left="0"/>
+              <w:rPr>
+                <w:rFonts w:ascii="Arial" w:hAnsi="Arial"/>
+                <w:i/>
+                <w:iCs/>
+              </w:rPr>
+            </w:pPr>
+          </w:p>
+          <w:p>
+            <w:pPr>
+              <w:pStyle w:val="H1bodytext"/>
+              <w:spacing w:after="0"/>
+              <w:ind w:left="0"/>
+              <w:rPr>
+                <w:rFonts w:ascii="Arial" w:hAnsi="Arial"/>
+                <w:i/>
+                <w:iCs/>
+              </w:rPr>
+            </w:pPr>
+            <w:r>
+              <w:rPr>
+                <w:rFonts w:ascii="Arial" w:hAnsi="Arial"/>
+                <w:i/>
+                <w:iCs/>
+              </w:rPr>
+              <w:t>Originally received an error when I entered “.\handprint_IT-1_windows.sh” (the file just opened in notepad). I changed the type of file in the directory and then ran the following “.\handprint.py_IT-1_windows.bat”</w:t>
+            </w:r>
+          </w:p>
+        </w:tc>
+      </w:tr>
+      <w:tr>
+        <w:trPr>
+          <w:cantSplit/>
+          <w:trHeight w:val="530"/>
+        </w:trPr>
+        <w:tc>
+          <w:tcPr>
+            <w:tcW w:w="1501" w:type="dxa"/>
+            <w:vMerge/>
+            <w:vAlign w:val="center"/>
+          </w:tcPr>
+          <w:p>
+            <w:pPr>
+              <w:pStyle w:val="H1bodytext"/>
+              <w:spacing w:after="0"/>
+              <w:ind w:left="0"/>
+              <w:jc w:val="center"/>
+              <w:rPr>
+                <w:rFonts w:ascii="Arial" w:hAnsi="Arial"/>
+              </w:rPr>
+            </w:pPr>
+          </w:p>
+        </w:tc>
+        <w:tc>
+          <w:tcPr>
+            <w:tcW w:w="6030" w:type="dxa"/>
+            <w:gridSpan w:val="2"/>
+            <w:vAlign w:val="center"/>
+          </w:tcPr>
+          <w:p>
+            <w:pPr>
+              <w:pStyle w:val="H1bodytext"/>
+              <w:spacing w:after="0"/>
+              <w:ind w:left="0"/>
+              <w:rPr>
+                <w:rFonts w:ascii="Arial" w:hAnsi="Arial"/>
+              </w:rPr>
+            </w:pPr>
+            <w:r>
+              <w:rPr>
+                <w:rFonts w:ascii="Arial" w:hAnsi="Arial"/>
+              </w:rPr>
+              <w:t>Verify Tool Runner is invoked and executes</w:t>
+            </w:r>
+          </w:p>
+        </w:tc>
+        <w:tc>
+          <w:tcPr>
+            <w:tcW w:w="1520" w:type="dxa"/>
+            <w:vAlign w:val="center"/>
+          </w:tcPr>
+          <w:p>
+            <w:pPr>
+              <w:pStyle w:val="H1bodytext"/>
+              <w:spacing w:after="0"/>
+              <w:ind w:left="0"/>
+              <w:jc w:val="center"/>
+              <w:rPr>
+                <w:rFonts w:ascii="Arial" w:hAnsi="Arial"/>
+              </w:rPr>
+            </w:pPr>
+            <w:r>
+              <w:rPr>
+                <w:rFonts w:ascii="Arial" w:hAnsi="Arial"/>
+              </w:rPr>
+              <w:t>Pass</w:t>
+            </w:r>
+          </w:p>
+        </w:tc>
+      </w:tr>
+      <w:tr>
+        <w:trPr>
+          <w:cantSplit/>
+          <w:trHeight w:val="512"/>
+        </w:trPr>
+        <w:tc>
+          <w:tcPr>
+            <w:tcW w:w="1501" w:type="dxa"/>
+            <w:vMerge/>
+            <w:vAlign w:val="center"/>
+          </w:tcPr>
+          <w:p>
+            <w:pPr>
+              <w:pStyle w:val="H1bodytext"/>
+              <w:spacing w:after="0"/>
+              <w:ind w:left="0"/>
+              <w:jc w:val="center"/>
+              <w:rPr>
+                <w:rFonts w:ascii="Arial" w:hAnsi="Arial"/>
+              </w:rPr>
+            </w:pPr>
+          </w:p>
+        </w:tc>
+        <w:tc>
+          <w:tcPr>
+            <w:tcW w:w="6030" w:type="dxa"/>
+            <w:gridSpan w:val="2"/>
+            <w:vAlign w:val="center"/>
+          </w:tcPr>
+          <w:p>
+            <w:pPr>
+              <w:pStyle w:val="H1bodytext"/>
+              <w:spacing w:after="0"/>
+              <w:ind w:left="0"/>
+              <w:rPr>
+                <w:rFonts w:ascii="Arial" w:hAnsi="Arial"/>
+              </w:rPr>
+            </w:pPr>
+            <w:r>
+              <w:rPr>
+                <w:rFonts w:ascii="Arial" w:hAnsi="Arial"/>
+              </w:rPr>
+              <w:t xml:space="preserve">Verify </w:t>
+            </w:r>
+            <w:proofErr w:type="spellStart"/>
+            <w:r>
+              <w:rPr>
+                <w:rFonts w:ascii="Arial" w:hAnsi="Arial"/>
+              </w:rPr>
+              <w:t>Handprinter</w:t>
+            </w:r>
+            <w:proofErr w:type="spellEnd"/>
+            <w:r>
+              <w:rPr>
+                <w:rFonts w:ascii="Arial" w:hAnsi="Arial"/>
+              </w:rPr>
+              <w:t xml:space="preserve"> tool executes </w:t>
+            </w:r>
+          </w:p>
+        </w:tc>
+        <w:tc>
+          <w:tcPr>
+            <w:tcW w:w="1520" w:type="dxa"/>
+            <w:vAlign w:val="center"/>
+          </w:tcPr>
+          <w:p>
+            <w:pPr>
+              <w:pStyle w:val="H1bodytext"/>
+              <w:spacing w:after="0"/>
+              <w:ind w:left="0"/>
+              <w:jc w:val="center"/>
+              <w:rPr>
+                <w:rFonts w:ascii="Arial" w:hAnsi="Arial"/>
+              </w:rPr>
+            </w:pPr>
+            <w:r>
+              <w:rPr>
+                <w:rFonts w:ascii="Arial" w:hAnsi="Arial"/>
+              </w:rPr>
+              <w:t>Pass</w:t>
+            </w:r>
+          </w:p>
+        </w:tc>
+      </w:tr>
+      <w:tr>
+        <w:trPr>
+          <w:cantSplit/>
+          <w:trHeight w:val="917"/>
+        </w:trPr>
+        <w:tc>
+          <w:tcPr>
+            <w:tcW w:w="1501" w:type="dxa"/>
+            <w:vMerge w:val="restart"/>
+            <w:vAlign w:val="center"/>
+          </w:tcPr>
+          <w:p>
+            <w:pPr>
+              <w:pStyle w:val="H1bodytext"/>
+              <w:spacing w:after="0"/>
+              <w:ind w:left="0"/>
+              <w:jc w:val="center"/>
+              <w:rPr>
+                <w:rFonts w:ascii="Arial" w:hAnsi="Arial"/>
+              </w:rPr>
+            </w:pPr>
+            <w:r>
+              <w:rPr>
+                <w:rFonts w:ascii="Arial" w:hAnsi="Arial"/>
+              </w:rPr>
+              <w:t>CACIE-handprint.py</w:t>
+            </w:r>
+            <w:r>
+              <w:rPr>
+                <w:rFonts w:ascii="Arial" w:hAnsi="Arial"/>
+                <w:bCs/>
+              </w:rPr>
+              <w:t>-</w:t>
+            </w:r>
+            <w:r>
+              <w:rPr>
+                <w:rFonts w:ascii="Arial" w:hAnsi="Arial"/>
+              </w:rPr>
+              <w:t>TC-1</w:t>
+            </w:r>
+          </w:p>
+        </w:tc>
+        <w:tc>
+          <w:tcPr>
+            <w:tcW w:w="7550" w:type="dxa"/>
+            <w:gridSpan w:val="3"/>
+            <w:vAlign w:val="center"/>
+          </w:tcPr>
+          <w:p>
+            <w:pPr>
+              <w:pStyle w:val="H1bodytext"/>
+              <w:spacing w:after="0"/>
+              <w:ind w:left="0"/>
+              <w:rPr>
+                <w:rFonts w:ascii="Arial" w:hAnsi="Arial"/>
+                <w:i/>
+                <w:iCs/>
+              </w:rPr>
+            </w:pPr>
+            <w:r>
+              <w:rPr>
+                <w:rFonts w:ascii="Arial" w:hAnsi="Arial"/>
+                <w:i/>
+                <w:iCs/>
+              </w:rPr>
+              <w:t>Navigate to the [</w:t>
+            </w:r>
+            <w:proofErr w:type="spellStart"/>
+            <w:r>
+              <w:rPr>
+                <w:rFonts w:ascii="Arial" w:hAnsi="Arial"/>
+                <w:i/>
+                <w:iCs/>
+              </w:rPr>
+              <w:t>Testing_Directory</w:t>
+            </w:r>
+            <w:proofErr w:type="spellEnd"/>
+            <w:r>
+              <w:rPr>
+                <w:rFonts w:ascii="Arial" w:hAnsi="Arial"/>
+                <w:i/>
+                <w:iCs/>
+              </w:rPr>
+              <w:t>]</w:t>
+            </w:r>
+            <w:r>
+              <w:rPr>
+                <w:rFonts w:ascii="Arial" w:hAnsi="Arial"/>
+                <w:i/>
+                <w:iCs/>
+              </w:rPr>
+              <w:t>\</w:t>
+            </w:r>
+            <w:proofErr w:type="spellStart"/>
+            <w:r>
+              <w:rPr>
+                <w:rFonts w:ascii="Arial" w:hAnsi="Arial"/>
+                <w:i/>
+                <w:iCs/>
+              </w:rPr>
+              <w:t>handprint_test</w:t>
+            </w:r>
+            <w:proofErr w:type="spellEnd"/>
+          </w:p>
+        </w:tc>
+      </w:tr>
+      <w:tr>
+        <w:trPr>
+          <w:cantSplit/>
+          <w:trHeight w:val="917"/>
+        </w:trPr>
+        <w:tc>
+          <w:tcPr>
+            <w:tcW w:w="1501" w:type="dxa"/>
+            <w:vMerge/>
+            <w:vAlign w:val="center"/>
+          </w:tcPr>
+          <w:p>
+            <w:pPr>
+              <w:pStyle w:val="H1bodytext"/>
+              <w:spacing w:after="0"/>
+              <w:ind w:left="0"/>
+              <w:jc w:val="center"/>
+              <w:rPr>
+                <w:rFonts w:ascii="Arial" w:hAnsi="Arial"/>
+              </w:rPr>
+            </w:pPr>
+          </w:p>
+        </w:tc>
+        <w:tc>
+          <w:tcPr>
+            <w:tcW w:w="7550" w:type="dxa"/>
+            <w:gridSpan w:val="3"/>
+            <w:vAlign w:val="center"/>
+          </w:tcPr>
+          <w:p>
+            <w:pPr>
+              <w:pStyle w:val="H1bodytext"/>
+              <w:spacing w:after="0"/>
+              <w:ind w:left="0"/>
+              <w:rPr>
+                <w:rFonts w:ascii="Arial" w:hAnsi="Arial"/>
+                <w:i/>
+                <w:iCs/>
+              </w:rPr>
+            </w:pPr>
+            <w:r>
+              <w:rPr>
+                <w:rFonts w:ascii="Arial" w:hAnsi="Arial"/>
+                <w:i/>
+                <w:iCs/>
+              </w:rPr>
+              <w:t>Enter the following command</w:t>
+            </w:r>
+            <w:r>
+              <w:rPr>
+                <w:rFonts w:ascii="Arial" w:hAnsi="Arial"/>
+                <w:i/>
+                <w:iCs/>
+              </w:rPr>
+              <w:t xml:space="preserve">: </w:t>
+            </w:r>
+          </w:p>
+          <w:p>
+            <w:pPr>
+              <w:pStyle w:val="H1bodytext"/>
+              <w:spacing w:after="0"/>
+              <w:ind w:left="436" w:hanging="90"/>
+              <w:rPr>
+                <w:rFonts w:ascii="Arial" w:hAnsi="Arial"/>
+                <w:i/>
+                <w:iCs/>
+              </w:rPr>
+            </w:pPr>
+            <w:r>
+              <w:rPr>
+                <w:rFonts w:ascii="Arial" w:hAnsi="Arial"/>
+                <w:i/>
+                <w:iCs/>
+              </w:rPr>
+              <w:t>./handprint.py_TC-1.sh</w:t>
+            </w:r>
+          </w:p>
+        </w:tc>
+      </w:tr>
+      <w:tr>
+        <w:trPr>
+          <w:cantSplit/>
+          <w:trHeight w:val="1628"/>
+        </w:trPr>
+        <w:tc>
+          <w:tcPr>
+            <w:tcW w:w="1501" w:type="dxa"/>
+            <w:vMerge/>
+            <w:vAlign w:val="center"/>
+          </w:tcPr>
+          <w:p>
+            <w:pPr>
+              <w:pStyle w:val="H1bodytext"/>
+              <w:spacing w:after="0"/>
+              <w:ind w:left="0"/>
+              <w:jc w:val="center"/>
+              <w:rPr>
+                <w:rFonts w:ascii="Arial" w:hAnsi="Arial"/>
+              </w:rPr>
+            </w:pPr>
+          </w:p>
+        </w:tc>
+        <w:tc>
+          <w:tcPr>
+            <w:tcW w:w="6030" w:type="dxa"/>
+            <w:gridSpan w:val="2"/>
+            <w:vAlign w:val="center"/>
+          </w:tcPr>
+          <w:p>
+            <w:pPr>
+              <w:pStyle w:val="H1bodytext"/>
+              <w:spacing w:after="0"/>
+              <w:ind w:left="0"/>
+              <w:rPr>
+                <w:rFonts w:ascii="Arial" w:hAnsi="Arial"/>
+              </w:rPr>
+            </w:pPr>
+            <w:r>
+              <w:rPr>
+                <w:rFonts w:ascii="Arial" w:hAnsi="Arial"/>
+              </w:rPr>
+              <w:t xml:space="preserve">Verify that the fingerprints outputted to </w:t>
+            </w:r>
+            <w:r>
+              <w:rPr>
+                <w:rFonts w:ascii="Arial" w:hAnsi="Arial"/>
+                <w:i/>
+                <w:iCs/>
+              </w:rPr>
+              <w:t>[</w:t>
+            </w:r>
+            <w:proofErr w:type="spellStart"/>
+            <w:r>
+              <w:rPr>
+                <w:rFonts w:ascii="Arial" w:hAnsi="Arial"/>
+                <w:i/>
+                <w:iCs/>
+              </w:rPr>
+              <w:t>Testing_Directory</w:t>
+            </w:r>
+            <w:proofErr w:type="spellEnd"/>
+            <w:r>
+              <w:rPr>
+                <w:rFonts w:ascii="Arial" w:hAnsi="Arial"/>
+                <w:i/>
+                <w:iCs/>
+              </w:rPr>
+              <w:t>]\ATC-1 folder correspond to the collection of files and directories listed in the input file ATC-1_input.txt</w:t>
+            </w:r>
+            <w:r>
+              <w:rPr>
+                <w:rFonts w:ascii="Arial" w:hAnsi="Arial"/>
+              </w:rPr>
+              <w:t xml:space="preserve">  in [</w:t>
+            </w:r>
+            <w:proofErr w:type="spellStart"/>
+            <w:r>
+              <w:rPr>
+                <w:rFonts w:ascii="Arial" w:hAnsi="Arial"/>
+              </w:rPr>
+              <w:t>Testing_Directory</w:t>
+            </w:r>
+            <w:proofErr w:type="spellEnd"/>
+            <w:r>
+              <w:rPr>
+                <w:rFonts w:ascii="Arial" w:hAnsi="Arial"/>
+              </w:rPr>
+              <w:t>]</w:t>
+            </w:r>
+          </w:p>
+          <w:p>
+            <w:pPr>
+              <w:pStyle w:val="H1bodytext"/>
+              <w:spacing w:after="0"/>
+              <w:ind w:left="0"/>
+              <w:rPr>
+                <w:rFonts w:ascii="Arial" w:hAnsi="Arial"/>
+              </w:rPr>
+            </w:pPr>
+          </w:p>
+          <w:p>
+            <w:pPr>
+              <w:pStyle w:val="H1bodytext"/>
+              <w:spacing w:after="0"/>
+              <w:ind w:left="0"/>
+              <w:rPr>
+                <w:rFonts w:ascii="Arial" w:hAnsi="Arial"/>
+              </w:rPr>
+            </w:pPr>
+            <w:r>
+              <w:rPr>
+                <w:rFonts w:ascii="Arial" w:hAnsi="Arial"/>
+                <w:noProof/>
+              </w:rPr>
+              <w:drawing>
+                <wp:inline distT="0" distB="0" distL="0" distR="0" wp14:anchorId="27A9FF5E" wp14:editId="3FB68952">
+                  <wp:extent cx="2819400" cy="2879090"/>
+                  <wp:effectExtent l="0" t="0" r="0" b="0"/>
+                  <wp:docPr id="5" name="Picture 5" descr="A screenshot of a cell phone&#10;&#10;Description automatically generated"/>
+                  <wp:cNvGraphicFramePr>
+                    <a:graphicFrameLocks xmlns:a="http://schemas.openxmlformats.org/drawingml/2006/main" noChangeAspect="1"/>
+                  </wp:cNvGraphicFramePr>
+                  <a:graphic xmlns:a="http://schemas.openxmlformats.org/drawingml/2006/main">
+                    <a:graphicData uri="http://schemas.openxmlformats.org/drawingml/2006/picture">
+                      <pic:pic xmlns:pic="http://schemas.openxmlformats.org/drawingml/2006/picture">
+                        <pic:nvPicPr>
+                          <pic:cNvPr id="5" name="A68848B.tmp"/>
+                          <pic:cNvPicPr/>
+                        </pic:nvPicPr>
+                        <pic:blipFill>
+                          <a:blip r:embed="rId15">
+                            <a:extLst>
+                              <a:ext uri="{28A0092B-C50C-407E-A947-70E740481C1C}">
+                                <a14:useLocalDpi xmlns:a14="http://schemas.microsoft.com/office/drawing/2010/main" val="0"/>
+                              </a:ext>
+                            </a:extLst>
+                          </a:blip>
+                          <a:stretch>
+                            <a:fillRect/>
+                          </a:stretch>
+                        </pic:blipFill>
+                        <pic:spPr>
+                          <a:xfrm>
+                            <a:off x="0" y="0"/>
+                            <a:ext cx="2841553" cy="2901712"/>
+                          </a:xfrm>
+                          <a:prstGeom prst="rect">
+                            <a:avLst/>
+                          </a:prstGeom>
+                        </pic:spPr>
+                      </pic:pic>
+                    </a:graphicData>
+                  </a:graphic>
+                </wp:inline>
+              </w:drawing>
+            </w:r>
+          </w:p>
+        </w:tc>
+        <w:tc>
+          <w:tcPr>
+            <w:tcW w:w="1520" w:type="dxa"/>
+            <w:vAlign w:val="center"/>
+          </w:tcPr>
+          <w:p>
+            <w:pPr>
+              <w:pStyle w:val="H1bodytext"/>
+              <w:spacing w:after="0"/>
+              <w:ind w:left="0"/>
+              <w:jc w:val="center"/>
+              <w:rPr>
+                <w:rFonts w:ascii="Arial" w:hAnsi="Arial"/>
+              </w:rPr>
+            </w:pPr>
+            <w:r>
+              <w:rPr>
+                <w:rFonts w:ascii="Arial" w:hAnsi="Arial"/>
+              </w:rPr>
+              <w:t>Pass</w:t>
+            </w:r>
+          </w:p>
+        </w:tc>
+      </w:tr>
+      <w:tr>
+        <w:trPr>
+          <w:cantSplit/>
+          <w:trHeight w:val="917"/>
+        </w:trPr>
+        <w:tc>
+          <w:tcPr>
+            <w:tcW w:w="1501" w:type="dxa"/>
+            <w:vMerge w:val="restart"/>
+            <w:vAlign w:val="center"/>
+          </w:tcPr>
+          <w:p>
+            <w:pPr>
+              <w:pStyle w:val="H1bodytext"/>
+              <w:spacing w:after="0"/>
+              <w:ind w:left="0"/>
+              <w:jc w:val="center"/>
+              <w:rPr>
+                <w:rFonts w:ascii="Arial" w:hAnsi="Arial"/>
+              </w:rPr>
+            </w:pPr>
+            <w:r>
+              <w:rPr>
+                <w:rFonts w:ascii="Arial" w:hAnsi="Arial"/>
+              </w:rPr>
+              <w:t>CACIE-handprint.py</w:t>
+            </w:r>
+            <w:r>
+              <w:rPr>
+                <w:rFonts w:ascii="Arial" w:hAnsi="Arial"/>
+                <w:bCs/>
+              </w:rPr>
+              <w:t>-</w:t>
+            </w:r>
+            <w:r>
+              <w:rPr>
+                <w:rFonts w:ascii="Arial" w:hAnsi="Arial"/>
+              </w:rPr>
+              <w:t>TC-2</w:t>
+            </w:r>
+          </w:p>
+        </w:tc>
+        <w:tc>
+          <w:tcPr>
+            <w:tcW w:w="7550" w:type="dxa"/>
+            <w:gridSpan w:val="3"/>
+            <w:vAlign w:val="center"/>
+          </w:tcPr>
+          <w:p>
+            <w:pPr>
+              <w:pStyle w:val="H1bodytext"/>
+              <w:spacing w:after="0"/>
+              <w:ind w:left="0"/>
+              <w:rPr>
+                <w:rFonts w:ascii="Arial" w:hAnsi="Arial"/>
+                <w:i/>
+                <w:iCs/>
+              </w:rPr>
+            </w:pPr>
+            <w:r>
+              <w:rPr>
+                <w:rFonts w:ascii="Arial" w:hAnsi="Arial"/>
+                <w:i/>
+                <w:iCs/>
+              </w:rPr>
+              <w:t>Navigate to the [</w:t>
+            </w:r>
+            <w:proofErr w:type="spellStart"/>
+            <w:r>
+              <w:rPr>
+                <w:rFonts w:ascii="Arial" w:hAnsi="Arial"/>
+                <w:i/>
+                <w:iCs/>
+              </w:rPr>
+              <w:t>Testing_Directory</w:t>
+            </w:r>
+            <w:proofErr w:type="spellEnd"/>
+            <w:r>
+              <w:rPr>
+                <w:rFonts w:ascii="Arial" w:hAnsi="Arial"/>
+                <w:i/>
+                <w:iCs/>
+              </w:rPr>
+              <w:t>]</w:t>
+            </w:r>
+            <w:r>
+              <w:rPr>
+                <w:rFonts w:ascii="Arial" w:hAnsi="Arial"/>
+                <w:i/>
+                <w:iCs/>
+              </w:rPr>
+              <w:t>\</w:t>
+            </w:r>
+            <w:proofErr w:type="spellStart"/>
+            <w:r>
+              <w:rPr>
+                <w:rFonts w:ascii="Arial" w:hAnsi="Arial"/>
+                <w:i/>
+                <w:iCs/>
+              </w:rPr>
+              <w:t>handprint_test</w:t>
+            </w:r>
+            <w:proofErr w:type="spellEnd"/>
+          </w:p>
+        </w:tc>
+      </w:tr>
+      <w:tr>
+        <w:trPr>
+          <w:cantSplit/>
+          <w:trHeight w:val="917"/>
+        </w:trPr>
+        <w:tc>
+          <w:tcPr>
+            <w:tcW w:w="1501" w:type="dxa"/>
+            <w:vMerge/>
+            <w:vAlign w:val="center"/>
+          </w:tcPr>
+          <w:p>
+            <w:pPr>
+              <w:pStyle w:val="H1bodytext"/>
+              <w:spacing w:after="0"/>
+              <w:ind w:left="0"/>
+              <w:jc w:val="center"/>
+              <w:rPr>
+                <w:rFonts w:ascii="Arial" w:hAnsi="Arial"/>
+              </w:rPr>
+            </w:pPr>
+          </w:p>
+        </w:tc>
+        <w:tc>
+          <w:tcPr>
+            <w:tcW w:w="7550" w:type="dxa"/>
+            <w:gridSpan w:val="3"/>
+            <w:vAlign w:val="center"/>
+          </w:tcPr>
+          <w:p>
+            <w:pPr>
+              <w:pStyle w:val="H1bodytext"/>
+              <w:spacing w:after="0"/>
+              <w:ind w:left="0"/>
+              <w:rPr>
+                <w:rFonts w:ascii="Arial" w:hAnsi="Arial"/>
+                <w:i/>
+                <w:iCs/>
+              </w:rPr>
+            </w:pPr>
+            <w:r>
+              <w:rPr>
+                <w:rFonts w:ascii="Arial" w:hAnsi="Arial"/>
+                <w:i/>
+                <w:iCs/>
+              </w:rPr>
+              <w:t>Enter the following command</w:t>
+            </w:r>
+            <w:r>
+              <w:rPr>
+                <w:rFonts w:ascii="Arial" w:hAnsi="Arial"/>
+                <w:i/>
+                <w:iCs/>
+              </w:rPr>
+              <w:t xml:space="preserve">: </w:t>
+            </w:r>
+          </w:p>
+          <w:p>
+            <w:pPr>
+              <w:pStyle w:val="H1bodytext"/>
+              <w:spacing w:after="0"/>
+              <w:ind w:left="436" w:hanging="90"/>
+              <w:rPr>
+                <w:rFonts w:ascii="Arial" w:hAnsi="Arial"/>
+                <w:i/>
+                <w:iCs/>
+              </w:rPr>
+            </w:pPr>
+            <w:r>
+              <w:rPr>
+                <w:rFonts w:ascii="Arial" w:hAnsi="Arial"/>
+                <w:i/>
+                <w:iCs/>
+              </w:rPr>
+              <w:t>./handprint.py_TC-2.sh</w:t>
+            </w:r>
+          </w:p>
+        </w:tc>
+      </w:tr>
+      <w:tr>
+        <w:trPr>
+          <w:cantSplit/>
+          <w:trHeight w:val="1628"/>
+        </w:trPr>
+        <w:tc>
+          <w:tcPr>
+            <w:tcW w:w="1501" w:type="dxa"/>
+            <w:vMerge/>
+            <w:vAlign w:val="center"/>
+          </w:tcPr>
+          <w:p>
+            <w:pPr>
+              <w:pStyle w:val="H1bodytext"/>
+              <w:spacing w:after="0"/>
+              <w:ind w:left="0"/>
+              <w:jc w:val="center"/>
+              <w:rPr>
+                <w:rFonts w:ascii="Arial" w:hAnsi="Arial"/>
+              </w:rPr>
+            </w:pPr>
+          </w:p>
+        </w:tc>
+        <w:tc>
+          <w:tcPr>
+            <w:tcW w:w="6030" w:type="dxa"/>
+            <w:gridSpan w:val="2"/>
+            <w:vAlign w:val="center"/>
+          </w:tcPr>
+          <w:p>
+            <w:pPr>
+              <w:pStyle w:val="H1bodytext"/>
+              <w:spacing w:after="0"/>
+              <w:ind w:left="0"/>
+              <w:rPr>
+                <w:rFonts w:ascii="Arial" w:hAnsi="Arial"/>
+              </w:rPr>
+            </w:pPr>
+            <w:r>
+              <w:rPr>
+                <w:rFonts w:ascii="Arial" w:hAnsi="Arial"/>
+              </w:rPr>
+              <w:t>Verify that the fingerprints outputted to [</w:t>
+            </w:r>
+            <w:proofErr w:type="spellStart"/>
+            <w:r>
+              <w:rPr>
+                <w:rFonts w:ascii="Arial" w:hAnsi="Arial"/>
+              </w:rPr>
+              <w:t>Testing_Directory</w:t>
+            </w:r>
+            <w:proofErr w:type="spellEnd"/>
+            <w:r>
+              <w:rPr>
+                <w:rFonts w:ascii="Arial" w:hAnsi="Arial"/>
+              </w:rPr>
+              <w:t>]\ATC-</w:t>
+            </w:r>
+            <w:r>
+              <w:rPr>
+                <w:rFonts w:ascii="Arial" w:hAnsi="Arial"/>
+              </w:rPr>
+              <w:t>2</w:t>
+            </w:r>
+            <w:r>
+              <w:rPr>
+                <w:rFonts w:ascii="Arial" w:hAnsi="Arial"/>
+              </w:rPr>
+              <w:t xml:space="preserve"> correspond to the collection of files and directories and the optional filenames listed in the input file ATC-</w:t>
+            </w:r>
+            <w:r>
+              <w:rPr>
+                <w:rFonts w:ascii="Arial" w:hAnsi="Arial"/>
+              </w:rPr>
+              <w:t>2</w:t>
+            </w:r>
+            <w:r>
+              <w:rPr>
+                <w:rFonts w:ascii="Arial" w:hAnsi="Arial"/>
+              </w:rPr>
+              <w:t xml:space="preserve">_input.txt </w:t>
+            </w:r>
+          </w:p>
+          <w:p>
+            <w:pPr>
+              <w:pStyle w:val="H1bodytext"/>
+              <w:spacing w:after="0"/>
+              <w:ind w:left="0"/>
+              <w:rPr>
+                <w:rFonts w:ascii="Arial" w:hAnsi="Arial"/>
+              </w:rPr>
+            </w:pPr>
+            <w:r>
+              <w:rPr>
+                <w:rFonts w:ascii="Arial" w:hAnsi="Arial"/>
+                <w:noProof/>
+              </w:rPr>
+              <w:drawing>
+                <wp:inline distT="0" distB="0" distL="0" distR="0" wp14:anchorId="58BEF644" wp14:editId="30FA62A0">
+                  <wp:extent cx="3338169" cy="2481438"/>
+                  <wp:effectExtent l="0" t="0" r="0" b="0"/>
+                  <wp:docPr id="6" name="Picture 6" descr="A screenshot of a cell phone&#10;&#10;Description automatically generated"/>
+                  <wp:cNvGraphicFramePr>
+                    <a:graphicFrameLocks xmlns:a="http://schemas.openxmlformats.org/drawingml/2006/main" noChangeAspect="1"/>
+                  </wp:cNvGraphicFramePr>
+                  <a:graphic xmlns:a="http://schemas.openxmlformats.org/drawingml/2006/main">
+                    <a:graphicData uri="http://schemas.openxmlformats.org/drawingml/2006/picture">
+                      <pic:pic xmlns:pic="http://schemas.openxmlformats.org/drawingml/2006/picture">
+                        <pic:nvPicPr>
+                          <pic:cNvPr id="6" name="A686D53.tmp"/>
+                          <pic:cNvPicPr/>
+                        </pic:nvPicPr>
+                        <pic:blipFill>
+                          <a:blip r:embed="rId16">
+                            <a:extLst>
+                              <a:ext uri="{28A0092B-C50C-407E-A947-70E740481C1C}">
+                                <a14:useLocalDpi xmlns:a14="http://schemas.microsoft.com/office/drawing/2010/main" val="0"/>
+                              </a:ext>
+                            </a:extLst>
+                          </a:blip>
+                          <a:stretch>
+                            <a:fillRect/>
+                          </a:stretch>
+                        </pic:blipFill>
+                        <pic:spPr>
+                          <a:xfrm>
+                            <a:off x="0" y="0"/>
+                            <a:ext cx="3380176" cy="2512664"/>
+                          </a:xfrm>
+                          <a:prstGeom prst="rect">
+                            <a:avLst/>
+                          </a:prstGeom>
+                        </pic:spPr>
+                      </pic:pic>
+                    </a:graphicData>
+                  </a:graphic>
+                </wp:inline>
+              </w:drawing>
+            </w:r>
+          </w:p>
+        </w:tc>
+        <w:tc>
+          <w:tcPr>
+            <w:tcW w:w="1520" w:type="dxa"/>
+            <w:vAlign w:val="center"/>
+          </w:tcPr>
+          <w:p>
+            <w:pPr>
+              <w:pStyle w:val="H1bodytext"/>
+              <w:spacing w:after="0"/>
+              <w:ind w:left="0"/>
+              <w:jc w:val="center"/>
+              <w:rPr>
+                <w:rFonts w:ascii="Arial" w:hAnsi="Arial"/>
+              </w:rPr>
+            </w:pPr>
+            <w:r>
+              <w:rPr>
+                <w:rFonts w:ascii="Arial" w:hAnsi="Arial"/>
+              </w:rPr>
+              <w:t>Pass</w:t>
+            </w:r>
+          </w:p>
+        </w:tc>
+      </w:tr>
+    </w:tbl>
     <w:p>
       <w:pPr>
-        <w:pStyle w:val="H1bodytext"/>
-        <w:spacing w:after="120"/>
-        <w:ind w:left="0"/>
-        <w:jc w:val="center"/>
+        <w:spacing w:after="160" w:line="259" w:lineRule="auto"/>
         <w:rPr>
           <w:rFonts w:ascii="Arial" w:hAnsi="Arial" w:cs="Arial"/>
           <w:b/>
           <w:bCs/>
+          <w:sz w:val="22"/>
+          <w:szCs w:val="20"/>
         </w:rPr>
       </w:pPr>
       <w:r>
@@ -5869,23 +8089,7 @@
           <w:b/>
           <w:bCs/>
         </w:rPr>
-        <w:t xml:space="preserve">Figure </w:t>
-      </w:r>
-      <w:r>
-        <w:rPr>
-          <w:rFonts w:ascii="Arial" w:hAnsi="Arial" w:cs="Arial"/>
-          <w:b/>
-          <w:bCs/>
-        </w:rPr>
-        <w:t>A</w:t>
-      </w:r>
-      <w:r>
-        <w:rPr>
-          <w:rFonts w:ascii="Arial" w:hAnsi="Arial" w:cs="Arial"/>
-          <w:b/>
-          <w:bCs/>
-        </w:rPr>
-        <w:t>-1.  Screenshots for ATC-1 and ATC-2 Confirmation</w:t>
+        <w:br w:type="page"/>
       </w:r>
     </w:p>
     <w:p>
@@ -5903,6 +8107,63 @@
           <w:bCs/>
         </w:rPr>
       </w:pPr>
+      <w:r>
+        <w:rPr>
+          <w:rFonts w:ascii="Arial" w:hAnsi="Arial" w:cs="Arial"/>
+          <w:b/>
+          <w:bCs/>
+          <w:noProof/>
+        </w:rPr>
+        <w:lastRenderedPageBreak/>
+        <w:drawing>
+          <wp:inline distT="0" distB="0" distL="0" distR="0" wp14:anchorId="743475FC" wp14:editId="02C40C46">
+            <wp:extent cx="6400800" cy="5180330"/>
+            <wp:effectExtent l="0" t="0" r="0" b="1270"/>
+            <wp:docPr id="7" name="Picture 7"/>
+            <wp:cNvGraphicFramePr>
+              <a:graphicFrameLocks xmlns:a="http://schemas.openxmlformats.org/drawingml/2006/main" noChangeAspect="1"/>
+            </wp:cNvGraphicFramePr>
+            <a:graphic xmlns:a="http://schemas.openxmlformats.org/drawingml/2006/main">
+              <a:graphicData uri="http://schemas.openxmlformats.org/drawingml/2006/picture">
+                <pic:pic xmlns:pic="http://schemas.openxmlformats.org/drawingml/2006/picture">
+                  <pic:nvPicPr>
+                    <pic:cNvPr id="0" name="Picture 1"/>
+                    <pic:cNvPicPr>
+                      <a:picLocks noChangeAspect="1" noChangeArrowheads="1"/>
+                    </pic:cNvPicPr>
+                  </pic:nvPicPr>
+                  <pic:blipFill>
+                    <a:blip r:embed="rId17">
+                      <a:extLst>
+                        <a:ext uri="{28A0092B-C50C-407E-A947-70E740481C1C}">
+                          <a14:useLocalDpi xmlns:a14="http://schemas.microsoft.com/office/drawing/2010/main" val="0"/>
+                        </a:ext>
+                      </a:extLst>
+                    </a:blip>
+                    <a:srcRect/>
+                    <a:stretch>
+                      <a:fillRect/>
+                    </a:stretch>
+                  </pic:blipFill>
+                  <pic:spPr bwMode="auto">
+                    <a:xfrm>
+                      <a:off x="0" y="0"/>
+                      <a:ext cx="6400800" cy="5180330"/>
+                    </a:xfrm>
+                    <a:prstGeom prst="rect">
+                      <a:avLst/>
+                    </a:prstGeom>
+                    <a:noFill/>
+                    <a:ln>
+                      <a:noFill/>
+                    </a:ln>
+                  </pic:spPr>
+                </pic:pic>
+              </a:graphicData>
+            </a:graphic>
+          </wp:inline>
+        </w:drawing>
+      </w:r>
     </w:p>
     <w:p>
       <w:pPr>
@@ -5954,15 +8215,7 @@
           <w:b/>
           <w:bCs/>
         </w:rPr>
-        <w:t>handprint</w:t>
-      </w:r>
-      <w:r>
-        <w:rPr>
-          <w:rFonts w:ascii="Arial" w:hAnsi="Arial" w:cs="Arial"/>
-          <w:b/>
-          <w:bCs/>
-        </w:rPr>
-        <w:t>.py</w:t>
+        <w:t>handprint.py</w:t>
       </w:r>
       <w:r>
         <w:rPr>
@@ -6017,6 +8270,63 @@
           <w:bCs/>
         </w:rPr>
       </w:pPr>
+      <w:r>
+        <w:rPr>
+          <w:rFonts w:ascii="Arial" w:hAnsi="Arial" w:cs="Arial"/>
+          <w:b/>
+          <w:bCs/>
+          <w:noProof/>
+        </w:rPr>
+        <w:lastRenderedPageBreak/>
+        <w:drawing>
+          <wp:inline distT="0" distB="0" distL="0" distR="0" wp14:anchorId="648C5DBC" wp14:editId="7CF3BEAC">
+            <wp:extent cx="6400800" cy="5194300"/>
+            <wp:effectExtent l="0" t="0" r="0" b="6350"/>
+            <wp:docPr id="8" name="Picture 8"/>
+            <wp:cNvGraphicFramePr>
+              <a:graphicFrameLocks xmlns:a="http://schemas.openxmlformats.org/drawingml/2006/main" noChangeAspect="1"/>
+            </wp:cNvGraphicFramePr>
+            <a:graphic xmlns:a="http://schemas.openxmlformats.org/drawingml/2006/main">
+              <a:graphicData uri="http://schemas.openxmlformats.org/drawingml/2006/picture">
+                <pic:pic xmlns:pic="http://schemas.openxmlformats.org/drawingml/2006/picture">
+                  <pic:nvPicPr>
+                    <pic:cNvPr id="0" name="Picture 2"/>
+                    <pic:cNvPicPr>
+                      <a:picLocks noChangeAspect="1" noChangeArrowheads="1"/>
+                    </pic:cNvPicPr>
+                  </pic:nvPicPr>
+                  <pic:blipFill>
+                    <a:blip r:embed="rId18">
+                      <a:extLst>
+                        <a:ext uri="{28A0092B-C50C-407E-A947-70E740481C1C}">
+                          <a14:useLocalDpi xmlns:a14="http://schemas.microsoft.com/office/drawing/2010/main" val="0"/>
+                        </a:ext>
+                      </a:extLst>
+                    </a:blip>
+                    <a:srcRect/>
+                    <a:stretch>
+                      <a:fillRect/>
+                    </a:stretch>
+                  </pic:blipFill>
+                  <pic:spPr bwMode="auto">
+                    <a:xfrm>
+                      <a:off x="0" y="0"/>
+                      <a:ext cx="6400800" cy="5194300"/>
+                    </a:xfrm>
+                    <a:prstGeom prst="rect">
+                      <a:avLst/>
+                    </a:prstGeom>
+                    <a:noFill/>
+                    <a:ln>
+                      <a:noFill/>
+                    </a:ln>
+                  </pic:spPr>
+                </pic:pic>
+              </a:graphicData>
+            </a:graphic>
+          </wp:inline>
+        </w:drawing>
+      </w:r>
     </w:p>
     <w:p>
       <w:pPr>
@@ -6115,6 +8425,63 @@
           <w:bCs/>
         </w:rPr>
       </w:pPr>
+      <w:r>
+        <w:rPr>
+          <w:rFonts w:ascii="Arial" w:hAnsi="Arial" w:cs="Arial"/>
+          <w:b/>
+          <w:bCs/>
+          <w:noProof/>
+        </w:rPr>
+        <w:lastRenderedPageBreak/>
+        <w:drawing>
+          <wp:inline distT="0" distB="0" distL="0" distR="0" wp14:anchorId="75C5C995" wp14:editId="7C21C6C8">
+            <wp:extent cx="6400800" cy="5429885"/>
+            <wp:effectExtent l="0" t="0" r="0" b="0"/>
+            <wp:docPr id="9" name="Picture 9"/>
+            <wp:cNvGraphicFramePr>
+              <a:graphicFrameLocks xmlns:a="http://schemas.openxmlformats.org/drawingml/2006/main" noChangeAspect="1"/>
+            </wp:cNvGraphicFramePr>
+            <a:graphic xmlns:a="http://schemas.openxmlformats.org/drawingml/2006/main">
+              <a:graphicData uri="http://schemas.openxmlformats.org/drawingml/2006/picture">
+                <pic:pic xmlns:pic="http://schemas.openxmlformats.org/drawingml/2006/picture">
+                  <pic:nvPicPr>
+                    <pic:cNvPr id="0" name="Picture 3"/>
+                    <pic:cNvPicPr>
+                      <a:picLocks noChangeAspect="1" noChangeArrowheads="1"/>
+                    </pic:cNvPicPr>
+                  </pic:nvPicPr>
+                  <pic:blipFill>
+                    <a:blip r:embed="rId19">
+                      <a:extLst>
+                        <a:ext uri="{28A0092B-C50C-407E-A947-70E740481C1C}">
+                          <a14:useLocalDpi xmlns:a14="http://schemas.microsoft.com/office/drawing/2010/main" val="0"/>
+                        </a:ext>
+                      </a:extLst>
+                    </a:blip>
+                    <a:srcRect/>
+                    <a:stretch>
+                      <a:fillRect/>
+                    </a:stretch>
+                  </pic:blipFill>
+                  <pic:spPr bwMode="auto">
+                    <a:xfrm>
+                      <a:off x="0" y="0"/>
+                      <a:ext cx="6400800" cy="5429885"/>
+                    </a:xfrm>
+                    <a:prstGeom prst="rect">
+                      <a:avLst/>
+                    </a:prstGeom>
+                    <a:noFill/>
+                    <a:ln>
+                      <a:noFill/>
+                    </a:ln>
+                  </pic:spPr>
+                </pic:pic>
+              </a:graphicData>
+            </a:graphic>
+          </wp:inline>
+        </w:drawing>
+      </w:r>
     </w:p>
     <w:p>
       <w:pPr>
@@ -6213,6 +8580,63 @@
           <w:bCs/>
         </w:rPr>
       </w:pPr>
+      <w:r>
+        <w:rPr>
+          <w:rFonts w:ascii="Arial" w:hAnsi="Arial" w:cs="Arial"/>
+          <w:b/>
+          <w:bCs/>
+          <w:noProof/>
+        </w:rPr>
+        <w:lastRenderedPageBreak/>
+        <w:drawing>
+          <wp:inline distT="0" distB="0" distL="0" distR="0" wp14:anchorId="3C839747" wp14:editId="70385B6C">
+            <wp:extent cx="6400800" cy="5281930"/>
+            <wp:effectExtent l="0" t="0" r="0" b="0"/>
+            <wp:docPr id="10" name="Picture 10"/>
+            <wp:cNvGraphicFramePr>
+              <a:graphicFrameLocks xmlns:a="http://schemas.openxmlformats.org/drawingml/2006/main" noChangeAspect="1"/>
+            </wp:cNvGraphicFramePr>
+            <a:graphic xmlns:a="http://schemas.openxmlformats.org/drawingml/2006/main">
+              <a:graphicData uri="http://schemas.openxmlformats.org/drawingml/2006/picture">
+                <pic:pic xmlns:pic="http://schemas.openxmlformats.org/drawingml/2006/picture">
+                  <pic:nvPicPr>
+                    <pic:cNvPr id="0" name="Picture 4"/>
+                    <pic:cNvPicPr>
+                      <a:picLocks noChangeAspect="1" noChangeArrowheads="1"/>
+                    </pic:cNvPicPr>
+                  </pic:nvPicPr>
+                  <pic:blipFill>
+                    <a:blip r:embed="rId20">
+                      <a:extLst>
+                        <a:ext uri="{28A0092B-C50C-407E-A947-70E740481C1C}">
+                          <a14:useLocalDpi xmlns:a14="http://schemas.microsoft.com/office/drawing/2010/main" val="0"/>
+                        </a:ext>
+                      </a:extLst>
+                    </a:blip>
+                    <a:srcRect/>
+                    <a:stretch>
+                      <a:fillRect/>
+                    </a:stretch>
+                  </pic:blipFill>
+                  <pic:spPr bwMode="auto">
+                    <a:xfrm>
+                      <a:off x="0" y="0"/>
+                      <a:ext cx="6400800" cy="5281930"/>
+                    </a:xfrm>
+                    <a:prstGeom prst="rect">
+                      <a:avLst/>
+                    </a:prstGeom>
+                    <a:noFill/>
+                    <a:ln>
+                      <a:noFill/>
+                    </a:ln>
+                  </pic:spPr>
+                </pic:pic>
+              </a:graphicData>
+            </a:graphic>
+          </wp:inline>
+        </w:drawing>
+      </w:r>
     </w:p>
     <w:p>
       <w:pPr>
@@ -6300,6 +8724,7 @@
         <w:t xml:space="preserve"> Test Logs</w:t>
       </w:r>
     </w:p>
+    <w:bookmarkEnd w:id="6"/>
     <w:p>
       <w:pPr>
         <w:pStyle w:val="H1bodytext"/>
@@ -6312,9 +8737,6 @@
           <w:bCs/>
         </w:rPr>
       </w:pPr>
-      <w:bookmarkStart w:id="7" w:name="_GoBack"/>
-      <w:bookmarkEnd w:id="6"/>
-      <w:bookmarkEnd w:id="7"/>
     </w:p>
     <w:sectPr>
       <w:pgSz w:w="12240" w:h="15840" w:code="1"/>
@@ -8619,6 +11041,35 @@
       <w:szCs w:val="24"/>
     </w:rPr>
   </w:style>
+  <w:style w:type="paragraph" w:styleId="CommentSubject">
+    <w:name w:val="annotation subject"/>
+    <w:basedOn w:val="CommentText"/>
+    <w:next w:val="CommentText"/>
+    <w:link w:val="CommentSubjectChar"/>
+    <w:uiPriority w:val="99"/>
+    <w:semiHidden/>
+    <w:unhideWhenUsed/>
+    <w:rsid w:val="00D2102B"/>
+    <w:rPr>
+      <w:b/>
+      <w:bCs/>
+    </w:rPr>
+  </w:style>
+  <w:style w:type="character" w:customStyle="1" w:styleId="CommentSubjectChar">
+    <w:name w:val="Comment Subject Char"/>
+    <w:basedOn w:val="CommentTextChar"/>
+    <w:link w:val="CommentSubject"/>
+    <w:uiPriority w:val="99"/>
+    <w:semiHidden/>
+    <w:rsid w:val="00D2102B"/>
+    <w:rPr>
+      <w:rFonts w:ascii="Times New Roman" w:eastAsia="Times New Roman" w:hAnsi="Times New Roman" w:cs="Times New Roman"/>
+      <w:b/>
+      <w:bCs/>
+      <w:sz w:val="20"/>
+      <w:szCs w:val="20"/>
+    </w:rPr>
+  </w:style>
 </w:styles>
 </file>
 

</xml_diff>